<commit_message>
Anya és Brigi javításának
</commit_message>
<xml_diff>
--- a/DiplomatervSablonFoly3.docx
+++ b/DiplomatervSablonFoly3.docx
@@ -1,6 +1,6 @@
 
 <file path=word/document.xml><?xml version="1.0" encoding="utf-8"?>
-<w:document xmlns:wpc="http://schemas.microsoft.com/office/word/2010/wordprocessingCanvas" xmlns:mc="http://schemas.openxmlformats.org/markup-compatibility/2006" xmlns:o="urn:schemas-microsoft-com:office:office" xmlns:r="http://schemas.openxmlformats.org/officeDocument/2006/relationships" xmlns:m="http://schemas.openxmlformats.org/officeDocument/2006/math" xmlns:v="urn:schemas-microsoft-com:vml" xmlns:wp14="http://schemas.microsoft.com/office/word/2010/wordprocessingDrawing" xmlns:wp="http://schemas.openxmlformats.org/drawingml/2006/wordprocessingDrawing" xmlns:w10="urn:schemas-microsoft-com:office:word" xmlns:w="http://schemas.openxmlformats.org/wordprocessingml/2006/main" xmlns:w14="http://schemas.microsoft.com/office/word/2010/wordml" xmlns:wpg="http://schemas.microsoft.com/office/word/2010/wordprocessingGroup" xmlns:wpi="http://schemas.microsoft.com/office/word/2010/wordprocessingInk" xmlns:wne="http://schemas.microsoft.com/office/word/2006/wordml" xmlns:wps="http://schemas.microsoft.com/office/word/2010/wordprocessingShape" mc:Ignorable="w14 wp14">
+<w:document xmlns:wpc="http://schemas.microsoft.com/office/word/2010/wordprocessingCanvas" xmlns:cx="http://schemas.microsoft.com/office/drawing/2014/chartex" xmlns:cx1="http://schemas.microsoft.com/office/drawing/2015/9/8/chartex" xmlns:cx2="http://schemas.microsoft.com/office/drawing/2015/10/21/chartex" xmlns:cx3="http://schemas.microsoft.com/office/drawing/2016/5/9/chartex" xmlns:cx4="http://schemas.microsoft.com/office/drawing/2016/5/10/chartex" xmlns:cx5="http://schemas.microsoft.com/office/drawing/2016/5/11/chartex" xmlns:cx6="http://schemas.microsoft.com/office/drawing/2016/5/12/chartex" xmlns:cx7="http://schemas.microsoft.com/office/drawing/2016/5/13/chartex" xmlns:cx8="http://schemas.microsoft.com/office/drawing/2016/5/14/chartex" xmlns:mc="http://schemas.openxmlformats.org/markup-compatibility/2006" xmlns:aink="http://schemas.microsoft.com/office/drawing/2016/ink" xmlns:am3d="http://schemas.microsoft.com/office/drawing/2017/model3d" xmlns:o="urn:schemas-microsoft-com:office:office" xmlns:oel="http://schemas.microsoft.com/office/2019/extlst" xmlns:r="http://schemas.openxmlformats.org/officeDocument/2006/relationships" xmlns:m="http://schemas.openxmlformats.org/officeDocument/2006/math" xmlns:v="urn:schemas-microsoft-com:vml" xmlns:wp14="http://schemas.microsoft.com/office/word/2010/wordprocessingDrawing" xmlns:wp="http://schemas.openxmlformats.org/drawingml/2006/wordprocessingDrawing" xmlns:w10="urn:schemas-microsoft-com:office:word" xmlns:w="http://schemas.openxmlformats.org/wordprocessingml/2006/main" xmlns:w14="http://schemas.microsoft.com/office/word/2010/wordml" xmlns:w15="http://schemas.microsoft.com/office/word/2012/wordml" xmlns:w16cex="http://schemas.microsoft.com/office/word/2018/wordml/cex" xmlns:w16cid="http://schemas.microsoft.com/office/word/2016/wordml/cid" xmlns:w16="http://schemas.microsoft.com/office/word/2018/wordml" xmlns:w16sdtdh="http://schemas.microsoft.com/office/word/2020/wordml/sdtdatahash" xmlns:w16se="http://schemas.microsoft.com/office/word/2015/wordml/symex" xmlns:wpg="http://schemas.microsoft.com/office/word/2010/wordprocessingGroup" xmlns:wpi="http://schemas.microsoft.com/office/word/2010/wordprocessingInk" xmlns:wne="http://schemas.microsoft.com/office/word/2006/wordml" xmlns:wps="http://schemas.microsoft.com/office/word/2010/wordprocessingShape" mc:Ignorable="w14 w15 w16se w16cid w16 w16cex w16sdtdh wp14">
   <w:body>
     <w:p>
       <w:pPr>
@@ -29,7 +29,7 @@
                     </pic:cNvPicPr>
                   </pic:nvPicPr>
                   <pic:blipFill>
-                    <a:blip r:embed="rId9" cstate="print">
+                    <a:blip r:embed="rId8" cstate="print">
                       <a:extLst>
                         <a:ext uri="{28A0092B-C50C-407E-A947-70E740481C1C}">
                           <a14:useLocalDpi xmlns:a14="http://schemas.microsoft.com/office/drawing/2010/main" val="0"/>
@@ -4179,13 +4179,29 @@
         <w:t>en munkám alapadatait (szerző</w:t>
       </w:r>
       <w:r>
-        <w:t xml:space="preserve">, cím, angol és magyar nyelvű tartalmi kivonat, készítés éve, konzulens(ek) neve) a BME VIK nyilvánosan hozzáférhető elektronikus formában, a munka teljes szövegét pedig az egyetem belső hálózatán keresztül (vagy </w:t>
+        <w:t>, cím, angol és magyar nyelvű tartalmi kivonat, készítés éve, konzulens(</w:t>
+      </w:r>
+      <w:proofErr w:type="spellStart"/>
+      <w:r>
+        <w:t>ek</w:t>
+      </w:r>
+      <w:proofErr w:type="spellEnd"/>
+      <w:r>
+        <w:t xml:space="preserve">) neve) a BME VIK nyilvánosan hozzáférhető elektronikus formában, a munka teljes szövegét pedig az egyetem belső hálózatán keresztül (vagy </w:t>
       </w:r>
       <w:r>
         <w:t>hitelesített</w:t>
       </w:r>
       <w:r>
-        <w:t xml:space="preserve"> felhasználók számára) közzétegye. Kijelentem, hogy a benyújtott munka és annak elektronikus verziója megegyezik.</w:t>
+        <w:t xml:space="preserve"> felhasználók számára) </w:t>
+      </w:r>
+      <w:proofErr w:type="spellStart"/>
+      <w:r>
+        <w:t>közzétegye</w:t>
+      </w:r>
+      <w:proofErr w:type="spellEnd"/>
+      <w:r>
+        <w:t>. Kijelentem, hogy a benyújtott munka és annak elektronikus verziója megegyezik.</w:t>
       </w:r>
       <w:r>
         <w:t xml:space="preserve"> Dékáni engedéllyel titkosított diplomatervek esetén a dolgozat szövege csak 3 év </w:t>
@@ -4242,7 +4258,7 @@
     <w:p>
       <w:pPr>
         <w:sectPr>
-          <w:footerReference w:type="default" r:id="rId10"/>
+          <w:footerReference w:type="default" r:id="rId9"/>
           <w:type w:val="continuous"/>
           <w:pgSz w:w="11907" w:h="16840" w:code="9"/>
           <w:pgMar w:top="1418" w:right="1418" w:bottom="1418" w:left="1418" w:header="708" w:footer="708" w:gutter="567"/>
@@ -4273,16 +4289,20 @@
         <w:pStyle w:val="Fejezetcimszmozsnlkl"/>
       </w:pPr>
       <w:bookmarkStart w:id="1" w:name="_Toc121231470"/>
+      <w:proofErr w:type="spellStart"/>
       <w:r>
         <w:lastRenderedPageBreak/>
         <w:t>Abstract</w:t>
       </w:r>
       <w:bookmarkEnd w:id="1"/>
-    </w:p>
-    <w:p>
+      <w:proofErr w:type="spellEnd"/>
+    </w:p>
+    <w:p>
+      <w:proofErr w:type="spellStart"/>
       <w:r>
         <w:t>missing</w:t>
       </w:r>
+      <w:proofErr w:type="spellEnd"/>
     </w:p>
     <w:p>
       <w:pPr>
@@ -4302,10 +4322,18 @@
         <w:t>Az élet alapvető és szerves</w:t>
       </w:r>
       <w:r>
-        <w:t xml:space="preserve"> részét kép</w:t>
-      </w:r>
-      <w:r>
-        <w:t>zi az, hogy tudunk tájékozódni</w:t>
+        <w:t xml:space="preserve"> részét </w:t>
+      </w:r>
+      <w:proofErr w:type="spellStart"/>
+      <w:r>
+        <w:t>kép</w:t>
+      </w:r>
+      <w:r>
+        <w:t>zi</w:t>
+      </w:r>
+      <w:proofErr w:type="spellEnd"/>
+      <w:r>
+        <w:t xml:space="preserve"> az, hogy tudunk tájékozódni</w:t>
       </w:r>
       <w:r>
         <w:t xml:space="preserve"> és közlekedni. Tudatában kell lenni az emberek tulajdonságaival és viselkedésükkel, továbbá a normákkal ahhoz, hogy a többi emberrel együtt lehessen élni. Alkalmazkodni kell hozzájuk, és nyíltan sosem kimondva, együtt kell dolgozni velük. Ezek nél</w:t>
@@ -4376,8 +4404,13 @@
         <w:t xml:space="preserve"> haladni, korlátok, falak, lépcsők és sok más terepobjektum </w:t>
       </w:r>
       <w:r>
-        <w:t>milyen lehetőségekre korlátozza a továbbhaladását</w:t>
-      </w:r>
+        <w:t xml:space="preserve">milyen lehetőségekre korlátozza a </w:t>
+      </w:r>
+      <w:proofErr w:type="spellStart"/>
+      <w:r>
+        <w:t>továbbhaladását</w:t>
+      </w:r>
+      <w:proofErr w:type="spellEnd"/>
       <w:r>
         <w:t xml:space="preserve">. </w:t>
       </w:r>
@@ -4396,8 +4429,13 @@
         <w:t>ert piros a lámpa</w:t>
       </w:r>
       <w:r>
-        <w:t xml:space="preserve"> vagy liftben</w:t>
-      </w:r>
+        <w:t xml:space="preserve"> vagy </w:t>
+      </w:r>
+      <w:proofErr w:type="gramStart"/>
+      <w:r>
+        <w:t>liftben</w:t>
+      </w:r>
+      <w:proofErr w:type="gramEnd"/>
       <w:r>
         <w:t xml:space="preserve"> vagy villamoson van, e</w:t>
       </w:r>
@@ -4506,7 +4544,15 @@
         <w:t>k</w:t>
       </w:r>
       <w:r>
-        <w:t xml:space="preserve"> egy pillantást vetni a környezetre, esetenként nincs még meg a környezet sem, vagy automatizálásra van szükség</w:t>
+        <w:t xml:space="preserve"> egy pillantást vetni a környezetre, </w:t>
+      </w:r>
+      <w:proofErr w:type="spellStart"/>
+      <w:r>
+        <w:t>esetenként</w:t>
+      </w:r>
+      <w:proofErr w:type="spellEnd"/>
+      <w:r>
+        <w:t xml:space="preserve"> nincs még meg a környezet sem, vagy automatizálásra van szükség</w:t>
       </w:r>
       <w:r>
         <w:t xml:space="preserve"> valaminek az ellenőrzéséhez</w:t>
@@ -4565,7 +4611,15 @@
         <w:t>i</w:t>
       </w:r>
       <w:r>
-        <w:t xml:space="preserve"> meg egy épület megépítését, egy villamos összeszerelését, vagy egy kereszteződés átalakítását. Azért szükséges a tervezéshez sok idő, hogy a lehető</w:t>
+        <w:t xml:space="preserve"> meg egy épület megépítését, </w:t>
+      </w:r>
+      <w:proofErr w:type="gramStart"/>
+      <w:r>
+        <w:t>egy villamos összeszerelését,</w:t>
+      </w:r>
+      <w:proofErr w:type="gramEnd"/>
+      <w:r>
+        <w:t xml:space="preserve"> vagy egy kereszteződés átalakítását. Azért szükséges a tervezéshez sok idő, hogy a lehető</w:t>
       </w:r>
       <w:r>
         <w:t xml:space="preserve"> legjobb lehessen a végeredmény és minél kevesebb probléma</w:t>
@@ -4594,8 +4648,13 @@
       <w:r>
         <w:t xml:space="preserve">, </w:t>
       </w:r>
-      <w:r>
-        <w:t>ergonómikus elrendezésű, az emberi szemnek</w:t>
+      <w:proofErr w:type="spellStart"/>
+      <w:r>
+        <w:t>ergonómikus</w:t>
+      </w:r>
+      <w:proofErr w:type="spellEnd"/>
+      <w:r>
+        <w:t xml:space="preserve"> elrendezésű, az emberi szemnek</w:t>
       </w:r>
       <w:r>
         <w:t xml:space="preserve"> </w:t>
@@ -4708,9 +4767,27 @@
       <w:r>
         <w:t xml:space="preserve"> létszám fölött jellemző, hogy szükséges a terveknél is ezt már leszimulálni. Erre a </w:t>
       </w:r>
-      <w:r>
-        <w:t>Thunderhead Engineering Pathfinder</w:t>
-      </w:r>
+      <w:proofErr w:type="spellStart"/>
+      <w:r>
+        <w:t>Thunderhead</w:t>
+      </w:r>
+      <w:proofErr w:type="spellEnd"/>
+      <w:r>
+        <w:t xml:space="preserve"> </w:t>
+      </w:r>
+      <w:proofErr w:type="spellStart"/>
+      <w:r>
+        <w:t>Engineering</w:t>
+      </w:r>
+      <w:proofErr w:type="spellEnd"/>
+      <w:r>
+        <w:t xml:space="preserve"> </w:t>
+      </w:r>
+      <w:proofErr w:type="spellStart"/>
+      <w:r>
+        <w:t>Pathfinder</w:t>
+      </w:r>
+      <w:proofErr w:type="spellEnd"/>
       <w:sdt>
         <w:sdtPr>
           <w:id w:val="722488000"/>
@@ -4781,7 +4858,7 @@
                     <pic:cNvPicPr/>
                   </pic:nvPicPr>
                   <pic:blipFill>
-                    <a:blip r:embed="rId11"/>
+                    <a:blip r:embed="rId10"/>
                     <a:stretch>
                       <a:fillRect/>
                     </a:stretch>
@@ -4806,27 +4883,14 @@
       <w:pPr>
         <w:pStyle w:val="Kpalrs"/>
       </w:pPr>
-      <w:r>
-        <w:fldChar w:fldCharType="begin"/>
-      </w:r>
-      <w:r>
-        <w:instrText xml:space="preserve"> SEQ ábra \* ARABIC </w:instrText>
-      </w:r>
-      <w:r>
-        <w:fldChar w:fldCharType="separate"/>
-      </w:r>
-      <w:r>
-        <w:rPr>
-          <w:noProof/>
-        </w:rPr>
-        <w:t>1</w:t>
-      </w:r>
-      <w:r>
-        <w:rPr>
-          <w:noProof/>
-        </w:rPr>
-        <w:fldChar w:fldCharType="end"/>
-      </w:r>
+      <w:fldSimple w:instr=" SEQ ábra \* ARABIC ">
+        <w:r>
+          <w:rPr>
+            <w:noProof/>
+          </w:rPr>
+          <w:t>1</w:t>
+        </w:r>
+      </w:fldSimple>
       <w:r>
         <w:t>. ábra</w:t>
       </w:r>
@@ -4874,7 +4938,15 @@
         <w:t>Ezekkel mind lehet</w:t>
       </w:r>
       <w:r>
-        <w:t xml:space="preserve"> és egyes esetekben kell is a tervezés során foglalkozni.</w:t>
+        <w:t xml:space="preserve"> és </w:t>
+      </w:r>
+      <w:proofErr w:type="gramStart"/>
+      <w:r>
+        <w:t>egyes esetekben</w:t>
+      </w:r>
+      <w:proofErr w:type="gramEnd"/>
+      <w:r>
+        <w:t xml:space="preserve"> kell is a tervezés során foglalkozni.</w:t>
       </w:r>
     </w:p>
     <w:p>
@@ -4916,7 +4988,15 @@
       </w:r>
       <w:r>
         <w:lastRenderedPageBreak/>
-        <w:t>maximális kapacitás esetén hogy zajlana le egy tűzriadó, vagy csak a hétköznapokban hol okoz fenn</w:t>
+        <w:t xml:space="preserve">maximális kapacitás </w:t>
+      </w:r>
+      <w:proofErr w:type="gramStart"/>
+      <w:r>
+        <w:t>esetén</w:t>
+      </w:r>
+      <w:proofErr w:type="gramEnd"/>
+      <w:r>
+        <w:t xml:space="preserve"> hogy zajlana le egy tűzriadó, vagy csak a hétköznapokban hol okoz fenn</w:t>
       </w:r>
       <w:r>
         <w:t>akadást egy szűkület, mely</w:t>
@@ -5015,7 +5095,15 @@
         <w:t>ővíthetem. Ezt követően folytatt</w:t>
       </w:r>
       <w:r>
-        <w:t xml:space="preserve">am az irodalomkutatást, hogy a kibővített problémakörre találjak már létező megoldásokat, vagy csak segítséget ahhoz, hogy ki tudjak indulni valamiből. Mások munkáit olvasva a program egyes részproblémáinak megoldására próbáljak egyre több féle megközelítést találni, és ezeket </w:t>
+        <w:t xml:space="preserve">am az irodalomkutatást, hogy a kibővített problémakörre találjak már létező megoldásokat, vagy csak segítséget ahhoz, hogy ki tudjak indulni valamiből. Mások munkáit olvasva a program egyes részproblémáinak megoldására próbáljak egyre </w:t>
+      </w:r>
+      <w:proofErr w:type="gramStart"/>
+      <w:r>
+        <w:t>több féle</w:t>
+      </w:r>
+      <w:proofErr w:type="gramEnd"/>
+      <w:r>
+        <w:t xml:space="preserve"> megközelítést találni, és ezeket </w:t>
       </w:r>
       <w:r>
         <w:t>lehetőleg</w:t>
@@ -5132,7 +5220,23 @@
         <w:t xml:space="preserve"> lehetőleg</w:t>
       </w:r>
       <w:r>
-        <w:t xml:space="preserve"> hatékonyak is, és lehetőleg hasonlítsak össze több megoldást is. Ezen algoritmusokhoz feladatom olyan adatmodellt alkotni, amellyel könnyen lehet dolgozni, és a felépítése logikus. A programot feladatom úgy létrehozni, hogy lehessen paraméterezni, például ne csak egy előre betáplált területtel, alaprajzzal dolgozzon. Lehessen új alaprajzokat megadni a programban, és lehessen változtatni az emberek főbb paramétereit az adott környezetre jellemző értékekre. Mindehhez egy olyan grafikus felületet alkossak, amely alkalmas az adatok olyan megjelenítésére, hogy könnyen értelmezhetőek legyenek, és a program működése szemmel látható legyen.</w:t>
+        <w:t xml:space="preserve"> hatékonyak is, és lehetőleg hasonlítsak össze több megoldást is. Ezen algoritmusokhoz feladatom olyan adatmodellt alkotni, amellyel könnyen lehet dolgozni, és a felépítése logikus. A programot feladatom úgy létrehozni, hogy lehessen </w:t>
+      </w:r>
+      <w:proofErr w:type="spellStart"/>
+      <w:r>
+        <w:t>paraméterezni</w:t>
+      </w:r>
+      <w:proofErr w:type="spellEnd"/>
+      <w:r>
+        <w:t xml:space="preserve">, például ne csak egy előre betáplált területtel, alaprajzzal dolgozzon. Lehessen új alaprajzokat megadni a programban, és lehessen változtatni az emberek főbb paramétereit az adott környezetre jellemző értékekre. </w:t>
+      </w:r>
+      <w:proofErr w:type="spellStart"/>
+      <w:r>
+        <w:t>Mindehhez</w:t>
+      </w:r>
+      <w:proofErr w:type="spellEnd"/>
+      <w:r>
+        <w:t xml:space="preserve"> egy olyan grafikus felületet alkossak, amely alkalmas az adatok olyan megjelenítésére, hogy könnyen értelmezhetőek legyenek, és a program működése szemmel látható legyen.</w:t>
       </w:r>
     </w:p>
     <w:p>
@@ -5265,7 +5369,31 @@
     </w:p>
     <w:p>
       <w:r>
-        <w:t>A megjelenítéshez kellett választanom egy grafikus könyvtárat, a Simple DirectMedia Layer 2-t</w:t>
+        <w:t xml:space="preserve">A megjelenítéshez kellett választanom egy grafikus könyvtárat, a </w:t>
+      </w:r>
+      <w:proofErr w:type="spellStart"/>
+      <w:r>
+        <w:t>Simple</w:t>
+      </w:r>
+      <w:proofErr w:type="spellEnd"/>
+      <w:r>
+        <w:t xml:space="preserve"> </w:t>
+      </w:r>
+      <w:proofErr w:type="spellStart"/>
+      <w:r>
+        <w:t>DirectMedia</w:t>
+      </w:r>
+      <w:proofErr w:type="spellEnd"/>
+      <w:r>
+        <w:t xml:space="preserve"> </w:t>
+      </w:r>
+      <w:proofErr w:type="spellStart"/>
+      <w:r>
+        <w:t>Layer</w:t>
+      </w:r>
+      <w:proofErr w:type="spellEnd"/>
+      <w:r>
+        <w:t xml:space="preserve"> 2-t</w:t>
       </w:r>
       <w:sdt>
         <w:sdtPr>
@@ -5388,7 +5516,15 @@
         <w:t>,</w:t>
       </w:r>
       <w:r>
-        <w:t xml:space="preserve"> már létező megoldásokat, ahol az útvonalkereséssel már évek óta foglalkoznak. A játékiparban már évtizedek óta foglalkoznak azzal, hogy különböző egyedek, emberek vagy objektumok a gép által vezérelve eljussanak A pontból B pontba.</w:t>
+        <w:t xml:space="preserve"> már létező megoldásokat, ahol az útvonalkereséssel már évek óta foglalkoznak. A játékiparban már évtizedek óta foglalkoznak azzal, hogy különböző </w:t>
+      </w:r>
+      <w:proofErr w:type="spellStart"/>
+      <w:r>
+        <w:t>egyedek</w:t>
+      </w:r>
+      <w:proofErr w:type="spellEnd"/>
+      <w:r>
+        <w:t>, emberek vagy objektumok a gép által vezérelve eljussanak A pontból B pontba.</w:t>
       </w:r>
     </w:p>
     <w:p>
@@ -5440,7 +5576,15 @@
         <w:t xml:space="preserve"> </w:t>
       </w:r>
       <w:r>
-        <w:t>A szellemek útvonalkeresésénél is használhatták a Dijkstra algoritmust</w:t>
+        <w:t xml:space="preserve">A szellemek útvonalkeresésénél is használhatták a </w:t>
+      </w:r>
+      <w:proofErr w:type="spellStart"/>
+      <w:r>
+        <w:t>Dijkstra</w:t>
+      </w:r>
+      <w:proofErr w:type="spellEnd"/>
+      <w:r>
+        <w:t xml:space="preserve"> algoritmust</w:t>
       </w:r>
       <w:r>
         <w:t>.</w:t>
@@ -5489,14 +5633,35 @@
         <w:pStyle w:val="Cmsor3"/>
       </w:pPr>
       <w:bookmarkStart w:id="10" w:name="_Toc121231478"/>
-      <w:r>
-        <w:t>Dijkstra algoritmus</w:t>
+      <w:proofErr w:type="spellStart"/>
+      <w:r>
+        <w:t>Dijkstra</w:t>
+      </w:r>
+      <w:proofErr w:type="spellEnd"/>
+      <w:r>
+        <w:t xml:space="preserve"> algoritmus</w:t>
       </w:r>
       <w:bookmarkEnd w:id="10"/>
     </w:p>
     <w:p>
       <w:r>
-        <w:t>Az algoritmust a legrövidebb út problémára megoldás. Edsger W.Dijkstra (1930 - 2002) holland matematikustól származik</w:t>
+        <w:t xml:space="preserve">Az algoritmust a legrövidebb út problémára megoldás. </w:t>
+      </w:r>
+      <w:proofErr w:type="spellStart"/>
+      <w:r>
+        <w:t>Edsger</w:t>
+      </w:r>
+      <w:proofErr w:type="spellEnd"/>
+      <w:r>
+        <w:t xml:space="preserve"> </w:t>
+      </w:r>
+      <w:proofErr w:type="spellStart"/>
+      <w:r>
+        <w:t>W.Dijkstra</w:t>
+      </w:r>
+      <w:proofErr w:type="spellEnd"/>
+      <w:r>
+        <w:t xml:space="preserve"> (1930 - 2002) holland matematikustól származik</w:t>
       </w:r>
       <w:r>
         <w:t xml:space="preserve">. </w:t>
@@ -5522,10 +5687,18 @@
         <w:t xml:space="preserve">, </w:t>
       </w:r>
       <w:r>
-        <w:t xml:space="preserve">ez a </w:t>
-      </w:r>
-      <w:r>
-        <w:t xml:space="preserve"> háló szabad mezőiből </w:t>
+        <w:t xml:space="preserve">ez </w:t>
+      </w:r>
+      <w:proofErr w:type="gramStart"/>
+      <w:r>
+        <w:t xml:space="preserve">a </w:t>
+      </w:r>
+      <w:r>
+        <w:t xml:space="preserve"> háló</w:t>
+      </w:r>
+      <w:proofErr w:type="gramEnd"/>
+      <w:r>
+        <w:t xml:space="preserve"> szabad mezőiből </w:t>
       </w:r>
       <w:r>
         <w:t>lehet</w:t>
@@ -5619,7 +5792,7 @@
                     </pic:cNvPicPr>
                   </pic:nvPicPr>
                   <pic:blipFill>
-                    <a:blip r:embed="rId12">
+                    <a:blip r:embed="rId11">
                       <a:extLst>
                         <a:ext uri="{28A0092B-C50C-407E-A947-70E740481C1C}">
                           <a14:useLocalDpi xmlns:a14="http://schemas.microsoft.com/office/drawing/2010/main" val="0"/>
@@ -5655,27 +5828,14 @@
       <w:pPr>
         <w:pStyle w:val="Kpalrs"/>
       </w:pPr>
-      <w:r>
-        <w:fldChar w:fldCharType="begin"/>
-      </w:r>
-      <w:r>
-        <w:instrText xml:space="preserve"> SEQ ábra \* ARABIC </w:instrText>
-      </w:r>
-      <w:r>
-        <w:fldChar w:fldCharType="separate"/>
-      </w:r>
-      <w:r>
-        <w:rPr>
-          <w:noProof/>
-        </w:rPr>
-        <w:t>2</w:t>
-      </w:r>
-      <w:r>
-        <w:rPr>
-          <w:noProof/>
-        </w:rPr>
-        <w:fldChar w:fldCharType="end"/>
-      </w:r>
+      <w:fldSimple w:instr=" SEQ ábra \* ARABIC ">
+        <w:r>
+          <w:rPr>
+            <w:noProof/>
+          </w:rPr>
+          <w:t>2</w:t>
+        </w:r>
+      </w:fldSimple>
       <w:r>
         <w:t>. ábra PAC-MAN pályájának négyzethálós felbont</w:t>
       </w:r>
@@ -5918,19 +6078,43 @@
         <w:t xml:space="preserve"> </w:t>
       </w:r>
       <w:r>
-        <w:t>Ennek az algoritmusnak több átdolgozott verzióját is használtam a programomban végül.</w:t>
+        <w:t xml:space="preserve">Ennek az algoritmusnak több </w:t>
+      </w:r>
+      <w:proofErr w:type="spellStart"/>
+      <w:r>
+        <w:t>átdolgozott</w:t>
+      </w:r>
+      <w:proofErr w:type="spellEnd"/>
+      <w:r>
+        <w:t xml:space="preserve"> verzióját is használtam a programomban végül.</w:t>
       </w:r>
       <w:r>
         <w:t xml:space="preserve"> </w:t>
       </w:r>
       <w:r>
-        <w:t xml:space="preserve">Az Dijkstra algoritmus publikálását követően tizenkettő évvel később publikálták az A*-ot először, </w:t>
+        <w:t xml:space="preserve">Az </w:t>
+      </w:r>
+      <w:proofErr w:type="spellStart"/>
+      <w:r>
+        <w:t>Dijkstra</w:t>
+      </w:r>
+      <w:proofErr w:type="spellEnd"/>
+      <w:r>
+        <w:t xml:space="preserve"> algoritmus publikálását követően tizenkettő évvel később publikálták az A*-ot először, </w:t>
       </w:r>
       <w:r>
         <w:t xml:space="preserve">mint </w:t>
       </w:r>
       <w:r>
-        <w:t>az Dijkstra algorit</w:t>
+        <w:t xml:space="preserve">az </w:t>
+      </w:r>
+      <w:proofErr w:type="spellStart"/>
+      <w:r>
+        <w:t>Dijkstra</w:t>
+      </w:r>
+      <w:proofErr w:type="spellEnd"/>
+      <w:r>
+        <w:t xml:space="preserve"> algorit</w:t>
       </w:r>
       <w:r>
         <w:t>mus kiegészítése</w:t>
@@ -6019,7 +6203,15 @@
         <w:t xml:space="preserve"> </w:t>
       </w:r>
       <w:r>
-        <w:t>A heurisztika és az algoritmus végének módosítása hatékonyabbá teszi az útvonalkeresést nagyságrendekkel a Dijkstra algoritmushoz képest.</w:t>
+        <w:t xml:space="preserve">A heurisztika és az algoritmus végének módosítása hatékonyabbá teszi az útvonalkeresést nagyságrendekkel a </w:t>
+      </w:r>
+      <w:proofErr w:type="spellStart"/>
+      <w:r>
+        <w:t>Dijkstra</w:t>
+      </w:r>
+      <w:proofErr w:type="spellEnd"/>
+      <w:r>
+        <w:t xml:space="preserve"> algoritmushoz képest.</w:t>
       </w:r>
       <w:sdt>
         <w:sdtPr>
@@ -6099,7 +6291,15 @@
         <w:t>Ugyanis a vízszintesen középen lévő átjáró a játéktér egyik oldalát ös</w:t>
       </w:r>
       <w:r>
-        <w:t xml:space="preserve">szeköti a másik oldalával. Ekkor </w:t>
+        <w:t xml:space="preserve">szeköti a másik oldalával. </w:t>
+      </w:r>
+      <w:proofErr w:type="gramStart"/>
+      <w:r>
+        <w:t>Ekkor</w:t>
+      </w:r>
+      <w:proofErr w:type="gramEnd"/>
+      <w:r>
+        <w:t xml:space="preserve"> </w:t>
       </w:r>
       <w:r>
         <w:t>ami a képernyőn egy egység távolságnak tűnik, az igazából az átjáró okán lehet nulla is.</w:t>
@@ -6140,7 +6340,15 @@
         <w:t xml:space="preserve"> </w:t>
       </w:r>
       <w:r>
-        <w:t>Megjegyezném, hogy az olyan A* algoritmus, amely a végpont csúcsát kifejtve áll le, és a becslést végző függvény csak nullát ad vissza, az a Dijkstra algoritmus.</w:t>
+        <w:t xml:space="preserve">Megjegyezném, hogy az olyan A* algoritmus, amely a végpont csúcsát kifejtve áll le, és a becslést végző függvény csak nullát ad vissza, az a </w:t>
+      </w:r>
+      <w:proofErr w:type="spellStart"/>
+      <w:r>
+        <w:t>Dijkstra</w:t>
+      </w:r>
+      <w:proofErr w:type="spellEnd"/>
+      <w:r>
+        <w:t xml:space="preserve"> algoritmus.</w:t>
       </w:r>
     </w:p>
     <w:p>
@@ -6170,7 +6378,7 @@
                     </pic:cNvPicPr>
                   </pic:nvPicPr>
                   <pic:blipFill>
-                    <a:blip r:embed="rId13">
+                    <a:blip r:embed="rId12">
                       <a:extLst>
                         <a:ext uri="{28A0092B-C50C-407E-A947-70E740481C1C}">
                           <a14:useLocalDpi xmlns:a14="http://schemas.microsoft.com/office/drawing/2010/main" val="0"/>
@@ -6206,30 +6414,22 @@
       <w:pPr>
         <w:pStyle w:val="Kpalrs"/>
       </w:pPr>
-      <w:r>
-        <w:fldChar w:fldCharType="begin"/>
-      </w:r>
-      <w:r>
-        <w:instrText xml:space="preserve"> SEQ ábra \* ARABIC </w:instrText>
-      </w:r>
-      <w:r>
-        <w:fldChar w:fldCharType="separate"/>
-      </w:r>
-      <w:r>
-        <w:rPr>
-          <w:noProof/>
-        </w:rPr>
-        <w:t>3</w:t>
-      </w:r>
-      <w:r>
-        <w:rPr>
-          <w:noProof/>
-        </w:rPr>
-        <w:fldChar w:fldCharType="end"/>
-      </w:r>
-      <w:r>
-        <w:t>. ábra Szemléletes bemutatása a város térkép példának, az utak hosszával és a városok légvonalbeli távolságával Bucharest-től</w:t>
-      </w:r>
+      <w:fldSimple w:instr=" SEQ ábra \* ARABIC ">
+        <w:r>
+          <w:rPr>
+            <w:noProof/>
+          </w:rPr>
+          <w:t>3</w:t>
+        </w:r>
+      </w:fldSimple>
+      <w:r>
+        <w:t xml:space="preserve">. ábra Szemléletes bemutatása a város térkép példának, az utak hosszával és a városok légvonalbeli távolságával </w:t>
+      </w:r>
+      <w:proofErr w:type="spellStart"/>
+      <w:r>
+        <w:t>Bucharest-től</w:t>
+      </w:r>
+      <w:proofErr w:type="spellEnd"/>
       <w:r>
         <w:rPr>
           <w:rStyle w:val="Lbjegyzet-hivatkozs"/>
@@ -6465,7 +6665,7 @@
                     </pic:cNvPicPr>
                   </pic:nvPicPr>
                   <pic:blipFill>
-                    <a:blip r:embed="rId14">
+                    <a:blip r:embed="rId13">
                       <a:extLst>
                         <a:ext uri="{28A0092B-C50C-407E-A947-70E740481C1C}">
                           <a14:useLocalDpi xmlns:a14="http://schemas.microsoft.com/office/drawing/2010/main" val="0"/>
@@ -6501,27 +6701,14 @@
       <w:pPr>
         <w:pStyle w:val="Kpalrs"/>
       </w:pPr>
-      <w:r>
-        <w:fldChar w:fldCharType="begin"/>
-      </w:r>
-      <w:r>
-        <w:instrText xml:space="preserve"> SEQ ábra \* ARABIC </w:instrText>
-      </w:r>
-      <w:r>
-        <w:fldChar w:fldCharType="separate"/>
-      </w:r>
-      <w:r>
-        <w:rPr>
-          <w:noProof/>
-        </w:rPr>
-        <w:t>4</w:t>
-      </w:r>
-      <w:r>
-        <w:rPr>
-          <w:noProof/>
-        </w:rPr>
-        <w:fldChar w:fldCharType="end"/>
-      </w:r>
+      <w:fldSimple w:instr=" SEQ ábra \* ARABIC ">
+        <w:r>
+          <w:rPr>
+            <w:noProof/>
+          </w:rPr>
+          <w:t>4</w:t>
+        </w:r>
+      </w:fldSimple>
       <w:r>
         <w:t>. ábra A ló és a király álta</w:t>
       </w:r>
@@ -6629,7 +6816,7 @@
             <o:lock v:ext="edit" aspectratio="t"/>
           </v:shapetype>
           <v:shape id="_x0000_i1025" type="#_x0000_t75" style="width:425.25pt;height:151.5pt">
-            <v:imagedata r:id="rId15" o:title="nav,waypointgraph"/>
+            <v:imagedata r:id="rId14" o:title="nav,waypointgraph"/>
           </v:shape>
         </w:pict>
       </w:r>
@@ -6638,24 +6825,14 @@
       <w:pPr>
         <w:pStyle w:val="Kpalrs"/>
       </w:pPr>
-      <w:r>
-        <w:fldChar w:fldCharType="begin"/>
-      </w:r>
-      <w:r>
-        <w:instrText xml:space="preserve"> SEQ ábra \* ARABIC </w:instrText>
-      </w:r>
-      <w:r>
-        <w:fldChar w:fldCharType="separate"/>
-      </w:r>
-      <w:r>
-        <w:rPr>
-          <w:noProof/>
-        </w:rPr>
-        <w:t>5</w:t>
-      </w:r>
-      <w:r>
-        <w:fldChar w:fldCharType="end"/>
-      </w:r>
+      <w:fldSimple w:instr=" SEQ ábra \* ARABIC ">
+        <w:r>
+          <w:rPr>
+            <w:noProof/>
+          </w:rPr>
+          <w:t>5</w:t>
+        </w:r>
+      </w:fldSimple>
       <w:r>
         <w:t xml:space="preserve">. ábra </w:t>
       </w:r>
@@ -7172,7 +7349,7 @@
       <w:r>
         <w:pict w14:anchorId="7AAB30D8">
           <v:shape id="_x0000_i1026" type="#_x0000_t75" style="width:414pt;height:303.75pt">
-            <v:imagedata r:id="rId16" o:title="Different-representations-of-waypoint-graph-and-NavMesh"/>
+            <v:imagedata r:id="rId15" o:title="Different-representations-of-waypoint-graph-and-NavMesh"/>
           </v:shape>
         </w:pict>
       </w:r>
@@ -7181,24 +7358,14 @@
       <w:pPr>
         <w:pStyle w:val="Kpalrs"/>
       </w:pPr>
-      <w:r>
-        <w:fldChar w:fldCharType="begin"/>
-      </w:r>
-      <w:r>
-        <w:instrText xml:space="preserve"> SEQ ábra \* ARABIC </w:instrText>
-      </w:r>
-      <w:r>
-        <w:fldChar w:fldCharType="separate"/>
-      </w:r>
-      <w:r>
-        <w:rPr>
-          <w:noProof/>
-        </w:rPr>
-        <w:t>6</w:t>
-      </w:r>
-      <w:r>
-        <w:fldChar w:fldCharType="end"/>
-      </w:r>
+      <w:fldSimple w:instr=" SEQ ábra \* ARABIC ">
+        <w:r>
+          <w:rPr>
+            <w:noProof/>
+          </w:rPr>
+          <w:t>6</w:t>
+        </w:r>
+      </w:fldSimple>
       <w:r>
         <w:t>. ábra Az útpont gráf és a navigációs háló útvonalának összehasoasonlítása</w:t>
       </w:r>
@@ -7721,7 +7888,7 @@
                     <pic:cNvPicPr/>
                   </pic:nvPicPr>
                   <pic:blipFill>
-                    <a:blip r:embed="rId17"/>
+                    <a:blip r:embed="rId16"/>
                     <a:stretch>
                       <a:fillRect/>
                     </a:stretch>
@@ -7746,24 +7913,14 @@
       <w:pPr>
         <w:pStyle w:val="Kpalrs"/>
       </w:pPr>
-      <w:r>
-        <w:fldChar w:fldCharType="begin"/>
-      </w:r>
-      <w:r>
-        <w:instrText xml:space="preserve"> SEQ ábra \* ARABIC </w:instrText>
-      </w:r>
-      <w:r>
-        <w:fldChar w:fldCharType="separate"/>
-      </w:r>
-      <w:r>
-        <w:rPr>
-          <w:noProof/>
-        </w:rPr>
-        <w:t>7</w:t>
-      </w:r>
-      <w:r>
-        <w:fldChar w:fldCharType="end"/>
-      </w:r>
+      <w:fldSimple w:instr=" SEQ ábra \* ARABIC ">
+        <w:r>
+          <w:rPr>
+            <w:noProof/>
+          </w:rPr>
+          <w:t>7</w:t>
+        </w:r>
+      </w:fldSimple>
       <w:r>
         <w:t>. ábra Különböző kutatások során más-más eredményeket kaptak</w:t>
       </w:r>
@@ -7974,7 +8131,7 @@
                     <pic:cNvPicPr/>
                   </pic:nvPicPr>
                   <pic:blipFill>
-                    <a:blip r:embed="rId18"/>
+                    <a:blip r:embed="rId17"/>
                     <a:stretch>
                       <a:fillRect/>
                     </a:stretch>
@@ -7999,24 +8156,14 @@
       <w:pPr>
         <w:pStyle w:val="Kpalrs"/>
       </w:pPr>
-      <w:r>
-        <w:fldChar w:fldCharType="begin"/>
-      </w:r>
-      <w:r>
-        <w:instrText xml:space="preserve"> SEQ ábra \* ARABIC </w:instrText>
-      </w:r>
-      <w:r>
-        <w:fldChar w:fldCharType="separate"/>
-      </w:r>
-      <w:r>
-        <w:rPr>
-          <w:noProof/>
-        </w:rPr>
-        <w:t>8</w:t>
-      </w:r>
-      <w:r>
-        <w:fldChar w:fldCharType="end"/>
-      </w:r>
+      <w:fldSimple w:instr=" SEQ ábra \* ARABIC ">
+        <w:r>
+          <w:rPr>
+            <w:noProof/>
+          </w:rPr>
+          <w:t>8</w:t>
+        </w:r>
+      </w:fldSimple>
       <w:r>
         <w:t>. ábra Táblázat az emberek cselekedeteinek sorrendjéről egy szállodai tűz esetén</w:t>
       </w:r>
@@ -8174,15 +8321,7 @@
     </w:p>
     <w:p>
       <w:r>
-        <w:t>Kutatómunkát elvégezve sok problémával sikerült találkoznom a témán belül. Ezeket összegyűjtve ki tudom alakítani azt, hogy mit kell megvalósítanom és mikre kell külön figyelmet fordítanom. A következőket várom el a programtól. Legyen működőképes és használha</w:t>
-      </w:r>
-      <w:bookmarkStart w:id="24" w:name="_GoBack"/>
-      <w:r>
-        <w:t>t</w:t>
-      </w:r>
-      <w:bookmarkEnd w:id="24"/>
-      <w:r>
-        <w:t>ó</w:t>
+        <w:t>Kutatómunkát elvégezve sok problémával sikerült találkoznom a témán belül. Ezeket összegyűjtve ki tudom alakítani azt, hogy mit kell megvalósítanom és mikre kell külön figyelmet fordítanom. A következőket várom el a programtól. Legyen működőképes és használható</w:t>
       </w:r>
       <w:r>
         <w:t xml:space="preserve"> és tilos váratlanul leállnia</w:t>
@@ -8236,109 +8375,109 @@
       <w:pPr>
         <w:pStyle w:val="Cmsor2"/>
       </w:pPr>
-      <w:bookmarkStart w:id="25" w:name="_Toc121231492"/>
+      <w:bookmarkStart w:id="24" w:name="_Toc121231492"/>
       <w:r>
         <w:lastRenderedPageBreak/>
         <w:t>Emberek ütközésének elkerülése</w:t>
       </w:r>
+      <w:bookmarkEnd w:id="24"/>
+    </w:p>
+    <w:p>
+      <w:r>
+        <w:t>A valósághű szimuláció megalkotása nehéz feladat. Hatékony megoldást tal</w:t>
+      </w:r>
+      <w:r>
+        <w:t>álni rá még bonyolultabb. A feladatot jobban át kívántam látni</w:t>
+      </w:r>
+      <w:r>
+        <w:t xml:space="preserve"> saját magam </w:t>
+      </w:r>
+      <w:r>
+        <w:t>is, nem csak papíron olvasott tapasztalatokra alapozni a programomat. E</w:t>
+      </w:r>
+      <w:r>
+        <w:t>lőször egy szűkebb problémakört kívántam megoldani, és ehhez egy</w:t>
+      </w:r>
+      <w:r>
+        <w:t xml:space="preserve"> megkötésekkel</w:t>
+      </w:r>
+      <w:r>
+        <w:t xml:space="preserve"> </w:t>
+      </w:r>
+      <w:r>
+        <w:t>megalkotott környezetben dolgoztam.</w:t>
+      </w:r>
+    </w:p>
+    <w:p>
+      <w:r>
+        <w:t>Azt a problémát kívántam megoldani, hogy az emberek miként fognak nem összeütközni a programban. Ugyanis ennek a megoldása még teljes mértékben kérdéses. Mi az, amitől a szimulációban az emberek nem csak egyedül lesznek képesek természetes képet adni, hanem tömegben is. Jelenleg a használni tervezett</w:t>
+      </w:r>
+      <w:r>
+        <w:t xml:space="preserve"> A*</w:t>
+      </w:r>
+      <w:r>
+        <w:t xml:space="preserve"> algoritmus csak a legrövidebb útvonalat biztosítja. Nem számol azzal, hogy az adott útvonalon hányan kívánnak szintén végighaladni. </w:t>
+      </w:r>
+      <w:r>
+        <w:t>Az esetleges</w:t>
+      </w:r>
+      <w:r>
+        <w:t xml:space="preserve"> szembe fogalommal is </w:t>
+      </w:r>
+      <w:r>
+        <w:t>számolnia</w:t>
+      </w:r>
+      <w:r>
+        <w:t xml:space="preserve"> kellene a programnak, továbbá </w:t>
+      </w:r>
+      <w:r>
+        <w:t>hogy ezt</w:t>
+      </w:r>
+      <w:r>
+        <w:t xml:space="preserve"> milyen szinten kell figyelembe venni.</w:t>
+      </w:r>
+    </w:p>
+    <w:p>
+      <w:r>
+        <w:t>Fontos, hogy inkonzisztens állapotba ne lépjen a szimuláci</w:t>
+      </w:r>
+      <w:r>
+        <w:t>ó sosem. Ne lógjon egyik ember se a másikba</w:t>
+      </w:r>
+      <w:r>
+        <w:t xml:space="preserve">, és nem mozoghat át </w:t>
+      </w:r>
+      <w:r>
+        <w:t xml:space="preserve">ember kis időre sem </w:t>
+      </w:r>
+      <w:r>
+        <w:t>falakon. Ez elengedhetetlen ahhoz,</w:t>
+      </w:r>
+      <w:r>
+        <w:t xml:space="preserve"> hogy</w:t>
+      </w:r>
+      <w:r>
+        <w:t xml:space="preserve"> a valóságot minél jobban megközelítse a megoldásom. Ezért minden pillanatban bármi is történik, például torlódás alakul ki ajtóknál, nem szabad, hogy </w:t>
+      </w:r>
+      <w:r>
+        <w:t>a figyelembe vett normák és forgalmi szituációk ezeket az alapvető szabályokat megszegjék</w:t>
+      </w:r>
+      <w:r>
+        <w:t>.</w:t>
+      </w:r>
+    </w:p>
+    <w:p>
+      <w:pPr>
+        <w:pStyle w:val="Cmsor2"/>
+      </w:pPr>
+      <w:bookmarkStart w:id="25" w:name="_Toc121231493"/>
+      <w:r>
+        <w:t xml:space="preserve">Első program </w:t>
+      </w:r>
+      <w:r>
+        <w:t>korlátai</w:t>
+      </w:r>
       <w:bookmarkEnd w:id="25"/>
-    </w:p>
-    <w:p>
-      <w:r>
-        <w:t>A valósághű szimuláció megalkotása nehéz feladat. Hatékony megoldást tal</w:t>
-      </w:r>
-      <w:r>
-        <w:t>álni rá még bonyolultabb. A feladatot jobban át kívántam látni</w:t>
-      </w:r>
-      <w:r>
-        <w:t xml:space="preserve"> saját magam </w:t>
-      </w:r>
-      <w:r>
-        <w:t>is, nem csak papíron olvasott tapasztalatokra alapozni a programomat. E</w:t>
-      </w:r>
-      <w:r>
-        <w:t>lőször egy szűkebb problémakört kívántam megoldani, és ehhez egy</w:t>
-      </w:r>
-      <w:r>
-        <w:t xml:space="preserve"> megkötésekkel</w:t>
-      </w:r>
-      <w:r>
-        <w:t xml:space="preserve"> </w:t>
-      </w:r>
-      <w:r>
-        <w:t>megalkotott környezetben dolgoztam.</w:t>
-      </w:r>
-    </w:p>
-    <w:p>
-      <w:r>
-        <w:t>Azt a problémát kívántam megoldani, hogy az emberek miként fognak nem összeütközni a programban. Ugyanis ennek a megoldása még teljes mértékben kérdéses. Mi az, amitől a szimulációban az emberek nem csak egyedül lesznek képesek természetes képet adni, hanem tömegben is. Jelenleg a használni tervezett</w:t>
-      </w:r>
-      <w:r>
-        <w:t xml:space="preserve"> A*</w:t>
-      </w:r>
-      <w:r>
-        <w:t xml:space="preserve"> algoritmus csak a legrövidebb útvonalat biztosítja. Nem számol azzal, hogy az adott útvonalon hányan kívánnak szintén végighaladni. </w:t>
-      </w:r>
-      <w:r>
-        <w:t>Az esetleges</w:t>
-      </w:r>
-      <w:r>
-        <w:t xml:space="preserve"> szembe fogalommal is </w:t>
-      </w:r>
-      <w:r>
-        <w:t>számolnia</w:t>
-      </w:r>
-      <w:r>
-        <w:t xml:space="preserve"> kellene a programnak, továbbá </w:t>
-      </w:r>
-      <w:r>
-        <w:t>hogy ezt</w:t>
-      </w:r>
-      <w:r>
-        <w:t xml:space="preserve"> milyen szinten kell figyelembe venni.</w:t>
-      </w:r>
-    </w:p>
-    <w:p>
-      <w:r>
-        <w:t>Fontos, hogy inkonzisztens állapotba ne lépjen a szimuláci</w:t>
-      </w:r>
-      <w:r>
-        <w:t>ó sosem. Ne lógjon egyik ember se a másikba</w:t>
-      </w:r>
-      <w:r>
-        <w:t xml:space="preserve">, és nem mozoghat át </w:t>
-      </w:r>
-      <w:r>
-        <w:t xml:space="preserve">ember kis időre sem </w:t>
-      </w:r>
-      <w:r>
-        <w:t>falakon. Ez elengedhetetlen ahhoz,</w:t>
-      </w:r>
-      <w:r>
-        <w:t xml:space="preserve"> hogy</w:t>
-      </w:r>
-      <w:r>
-        <w:t xml:space="preserve"> a valóságot minél jobban megközelítse a megoldásom. Ezért minden pillanatban bármi is történik, például torlódás alakul ki ajtóknál, nem szabad, hogy </w:t>
-      </w:r>
-      <w:r>
-        <w:t>a figyelembe vett normák és forgalmi szituációk ezeket az alapvető szabályokat megszegjék</w:t>
-      </w:r>
-      <w:r>
-        <w:t>.</w:t>
-      </w:r>
-    </w:p>
-    <w:p>
-      <w:pPr>
-        <w:pStyle w:val="Cmsor2"/>
-      </w:pPr>
-      <w:bookmarkStart w:id="26" w:name="_Toc121231493"/>
-      <w:r>
-        <w:t xml:space="preserve">Első program </w:t>
-      </w:r>
-      <w:r>
-        <w:t>korlátai</w:t>
-      </w:r>
-      <w:bookmarkEnd w:id="26"/>
     </w:p>
     <w:p>
       <w:r>
@@ -8543,10 +8682,7 @@
         <w:t>csak egyszer</w:t>
       </w:r>
       <w:r>
-        <w:t xml:space="preserve"> </w:t>
-      </w:r>
-      <w:r>
-        <w:t>kiszámítani</w:t>
+        <w:t xml:space="preserve"> kiszámítani</w:t>
       </w:r>
       <w:r>
         <w:t xml:space="preserve"> az útvonalat és onnantól el van rendeltetve a kimenetele az eseményeknek. Ehhez szükséges az, hogy valóban tudjon mindenről minden résztvevő, és a jövőről is. </w:t>
@@ -8568,11 +8704,11 @@
       <w:pPr>
         <w:pStyle w:val="Cmsor3"/>
       </w:pPr>
-      <w:bookmarkStart w:id="27" w:name="_Toc121231494"/>
+      <w:bookmarkStart w:id="26" w:name="_Toc121231494"/>
       <w:r>
         <w:t>Mezők összeszervezése</w:t>
       </w:r>
-      <w:bookmarkEnd w:id="27"/>
+      <w:bookmarkEnd w:id="26"/>
     </w:p>
     <w:p>
       <w:r>
@@ -8638,11 +8774,11 @@
       <w:pPr>
         <w:pStyle w:val="Cmsor3"/>
       </w:pPr>
-      <w:bookmarkStart w:id="28" w:name="_Toc121231495"/>
+      <w:bookmarkStart w:id="27" w:name="_Toc121231495"/>
       <w:r>
         <w:t>Útvonal és mozgás megtervezése</w:t>
       </w:r>
-      <w:bookmarkEnd w:id="28"/>
+      <w:bookmarkEnd w:id="27"/>
     </w:p>
     <w:p>
       <w:r>
@@ -8755,11 +8891,11 @@
       <w:pPr>
         <w:pStyle w:val="Cmsor3"/>
       </w:pPr>
-      <w:bookmarkStart w:id="29" w:name="_Toc121231496"/>
+      <w:bookmarkStart w:id="28" w:name="_Toc121231496"/>
       <w:r>
         <w:t>Időegység nagyságának megválasztása</w:t>
       </w:r>
-      <w:bookmarkEnd w:id="29"/>
+      <w:bookmarkEnd w:id="28"/>
     </w:p>
     <w:p>
       <w:r>
@@ -9263,11 +9399,11 @@
       <w:pPr>
         <w:pStyle w:val="Cmsor3"/>
       </w:pPr>
-      <w:bookmarkStart w:id="30" w:name="_Toc121231497"/>
+      <w:bookmarkStart w:id="29" w:name="_Toc121231497"/>
       <w:r>
         <w:t>Időpillanatonként állapotképek</w:t>
       </w:r>
-      <w:bookmarkEnd w:id="30"/>
+      <w:bookmarkEnd w:id="29"/>
     </w:p>
     <w:p>
       <w:r>
@@ -9439,11 +9575,11 @@
       <w:pPr>
         <w:pStyle w:val="Cmsor3"/>
       </w:pPr>
-      <w:bookmarkStart w:id="31" w:name="_Toc121231498"/>
+      <w:bookmarkStart w:id="30" w:name="_Toc121231498"/>
       <w:r>
         <w:t>Falak a játéktérben</w:t>
       </w:r>
-      <w:bookmarkEnd w:id="31"/>
+      <w:bookmarkEnd w:id="30"/>
     </w:p>
     <w:p>
       <w:r>
@@ -9495,10 +9631,7 @@
         <w:t xml:space="preserve">két átlós mozgását is </w:t>
       </w:r>
       <w:r>
-        <w:t>külön</w:t>
-      </w:r>
-      <w:r>
-        <w:t xml:space="preserve"> </w:t>
+        <w:t xml:space="preserve">külön </w:t>
       </w:r>
       <w:r>
         <w:t>letiltják mi</w:t>
@@ -9551,11 +9684,11 @@
       <w:pPr>
         <w:pStyle w:val="Cmsor3"/>
       </w:pPr>
-      <w:bookmarkStart w:id="32" w:name="_Toc121231499"/>
+      <w:bookmarkStart w:id="31" w:name="_Toc121231499"/>
       <w:r>
         <w:t>Ütközések elkerülésének megvalósítása</w:t>
       </w:r>
-      <w:bookmarkEnd w:id="32"/>
+      <w:bookmarkEnd w:id="31"/>
     </w:p>
     <w:p>
       <w:r>
@@ -9686,7 +9819,7 @@
                     </pic:cNvPicPr>
                   </pic:nvPicPr>
                   <pic:blipFill>
-                    <a:blip r:embed="rId19" cstate="print">
+                    <a:blip r:embed="rId18" cstate="print">
                       <a:extLst>
                         <a:ext uri="{28A0092B-C50C-407E-A947-70E740481C1C}">
                           <a14:useLocalDpi xmlns:a14="http://schemas.microsoft.com/office/drawing/2010/main" val="0"/>
@@ -9722,24 +9855,14 @@
       <w:pPr>
         <w:pStyle w:val="Kpalrs"/>
       </w:pPr>
-      <w:r>
-        <w:fldChar w:fldCharType="begin"/>
-      </w:r>
-      <w:r>
-        <w:instrText xml:space="preserve"> SEQ ábra \* ARABIC </w:instrText>
-      </w:r>
-      <w:r>
-        <w:fldChar w:fldCharType="separate"/>
-      </w:r>
-      <w:r>
-        <w:rPr>
-          <w:noProof/>
-        </w:rPr>
-        <w:t>9</w:t>
-      </w:r>
-      <w:r>
-        <w:fldChar w:fldCharType="end"/>
-      </w:r>
+      <w:fldSimple w:instr=" SEQ ábra \* ARABIC ">
+        <w:r>
+          <w:rPr>
+            <w:noProof/>
+          </w:rPr>
+          <w:t>9</w:t>
+        </w:r>
+      </w:fldSimple>
       <w:r>
         <w:t>. ábra Tiltólenyomatok adott időpillanatban adott irányú mozgás esetén</w:t>
       </w:r>
@@ -9763,11 +9886,11 @@
       <w:pPr>
         <w:pStyle w:val="Cmsor3"/>
       </w:pPr>
-      <w:bookmarkStart w:id="33" w:name="_Toc121231500"/>
+      <w:bookmarkStart w:id="32" w:name="_Toc121231500"/>
       <w:r>
         <w:t>Útvonalkereső algoritmus megalkotás</w:t>
       </w:r>
-      <w:bookmarkEnd w:id="33"/>
+      <w:bookmarkEnd w:id="32"/>
     </w:p>
     <w:p>
       <w:r>
@@ -9966,29 +10089,29 @@
       <w:pPr>
         <w:pStyle w:val="Cmsor3"/>
       </w:pPr>
-      <w:bookmarkStart w:id="34" w:name="_Toc121231501"/>
+      <w:bookmarkStart w:id="33" w:name="_Toc121231501"/>
       <w:r>
         <w:t>Megmaradt problémák orvoslása</w:t>
       </w:r>
+      <w:bookmarkEnd w:id="33"/>
+    </w:p>
+    <w:p>
+      <w:r>
+        <w:t>Ezen megoldás nem oldotta meg az el nem érhető mezők problémáját, arra egy maximális időlimitet és távolságlimitet adtam meg az algoritmusnak. Ezen megoldásom nem kibúvás a feladat alól, mert a valóságban is az emberek gyakran meggondolják magukat, ha ésszerűtlen útvonalat kéne bejárniuk, vagy forgalom nélkül az idejének többszörösét venné az, hogy megtegye ugyan azt az utat. Ezért az algoritmusnak megadtam a pálya mezőinek számának kétszeresét távolságlimitnek, és a háromszorosát időlimitnek.</w:t>
+      </w:r>
+      <w:r>
+        <w:t xml:space="preserve"> Így teret engedtem komplex útvonalaknak is, de a feleslegesen bonyolultakat kiszűrtem.</w:t>
+      </w:r>
+    </w:p>
+    <w:p>
+      <w:pPr>
+        <w:pStyle w:val="Cmsor3"/>
+      </w:pPr>
+      <w:bookmarkStart w:id="34" w:name="_Toc121231502"/>
+      <w:r>
+        <w:t>Első program eredménye</w:t>
+      </w:r>
       <w:bookmarkEnd w:id="34"/>
-    </w:p>
-    <w:p>
-      <w:r>
-        <w:t>Ezen megoldás nem oldotta meg az el nem érhető mezők problémáját, arra egy maximális időlimitet és távolságlimitet adtam meg az algoritmusnak. Ezen megoldásom nem kibúvás a feladat alól, mert a valóságban is az emberek gyakran meggondolják magukat, ha ésszerűtlen útvonalat kéne bejárniuk, vagy forgalom nélkül az idejének többszörösét venné az, hogy megtegye ugyan azt az utat. Ezért az algoritmusnak megadtam a pálya mezőinek számának kétszeresét távolságlimitnek, és a háromszorosát időlimitnek.</w:t>
-      </w:r>
-      <w:r>
-        <w:t xml:space="preserve"> Így teret engedtem komplex útvonalaknak is, de a feleslegesen bonyolultakat kiszűrtem.</w:t>
-      </w:r>
-    </w:p>
-    <w:p>
-      <w:pPr>
-        <w:pStyle w:val="Cmsor3"/>
-      </w:pPr>
-      <w:bookmarkStart w:id="35" w:name="_Toc121231502"/>
-      <w:r>
-        <w:t>Első program eredménye</w:t>
-      </w:r>
-      <w:bookmarkEnd w:id="35"/>
     </w:p>
     <w:p>
       <w:r>
@@ -10012,11 +10135,11 @@
       <w:pPr>
         <w:pStyle w:val="Cmsor3"/>
       </w:pPr>
-      <w:bookmarkStart w:id="36" w:name="_Toc121231503"/>
+      <w:bookmarkStart w:id="35" w:name="_Toc121231503"/>
       <w:r>
         <w:t>Megalkotott program grafikus felülete</w:t>
       </w:r>
-      <w:bookmarkEnd w:id="36"/>
+      <w:bookmarkEnd w:id="35"/>
     </w:p>
     <w:p>
       <w:r>
@@ -10060,7 +10183,7 @@
                     <pic:cNvPicPr/>
                   </pic:nvPicPr>
                   <pic:blipFill>
-                    <a:blip r:embed="rId20"/>
+                    <a:blip r:embed="rId19"/>
                     <a:stretch>
                       <a:fillRect/>
                     </a:stretch>
@@ -10085,24 +10208,14 @@
       <w:pPr>
         <w:pStyle w:val="Kpalrs"/>
       </w:pPr>
-      <w:r>
-        <w:fldChar w:fldCharType="begin"/>
-      </w:r>
-      <w:r>
-        <w:instrText xml:space="preserve"> SEQ ábra \* ARABIC </w:instrText>
-      </w:r>
-      <w:r>
-        <w:fldChar w:fldCharType="separate"/>
-      </w:r>
-      <w:r>
-        <w:rPr>
-          <w:noProof/>
-        </w:rPr>
-        <w:t>10</w:t>
-      </w:r>
-      <w:r>
-        <w:fldChar w:fldCharType="end"/>
-      </w:r>
+      <w:fldSimple w:instr=" SEQ ábra \* ARABIC ">
+        <w:r>
+          <w:rPr>
+            <w:noProof/>
+          </w:rPr>
+          <w:t>10</w:t>
+        </w:r>
+      </w:fldSimple>
       <w:r>
         <w:t xml:space="preserve">. ábra </w:t>
       </w:r>
@@ -10114,7 +10227,7 @@
       <w:pPr>
         <w:pStyle w:val="Cmsor1"/>
       </w:pPr>
-      <w:bookmarkStart w:id="37" w:name="_Toc121231504"/>
+      <w:bookmarkStart w:id="36" w:name="_Toc121231504"/>
       <w:r>
         <w:lastRenderedPageBreak/>
         <w:t>Második program</w:t>
@@ -10122,7 +10235,7 @@
       <w:r>
         <w:t>,</w:t>
       </w:r>
-      <w:bookmarkEnd w:id="37"/>
+      <w:bookmarkEnd w:id="36"/>
       <w:r>
         <w:t xml:space="preserve"> </w:t>
       </w:r>
@@ -10188,12 +10301,12 @@
       <w:pPr>
         <w:pStyle w:val="Cmsor2"/>
       </w:pPr>
-      <w:bookmarkStart w:id="38" w:name="_Toc121231505"/>
+      <w:bookmarkStart w:id="37" w:name="_Toc121231505"/>
       <w:r>
         <w:lastRenderedPageBreak/>
         <w:t>Navigációs hálót határoló síkidomok létrehozása</w:t>
       </w:r>
-      <w:bookmarkEnd w:id="38"/>
+      <w:bookmarkEnd w:id="37"/>
     </w:p>
     <w:p>
       <w:r>
@@ -10287,7 +10400,7 @@
                     </pic:cNvPicPr>
                   </pic:nvPicPr>
                   <pic:blipFill>
-                    <a:blip r:embed="rId21">
+                    <a:blip r:embed="rId20">
                       <a:extLst>
                         <a:ext uri="{28A0092B-C50C-407E-A947-70E740481C1C}">
                           <a14:useLocalDpi xmlns:a14="http://schemas.microsoft.com/office/drawing/2010/main" val="0"/>
@@ -10323,24 +10436,14 @@
       <w:pPr>
         <w:pStyle w:val="Kpalrs"/>
       </w:pPr>
-      <w:r>
-        <w:fldChar w:fldCharType="begin"/>
-      </w:r>
-      <w:r>
-        <w:instrText xml:space="preserve"> SEQ ábra \* ARABIC </w:instrText>
-      </w:r>
-      <w:r>
-        <w:fldChar w:fldCharType="separate"/>
-      </w:r>
-      <w:r>
-        <w:rPr>
-          <w:noProof/>
-        </w:rPr>
-        <w:t>11</w:t>
-      </w:r>
-      <w:r>
-        <w:fldChar w:fldCharType="end"/>
-      </w:r>
+      <w:fldSimple w:instr=" SEQ ábra \* ARABIC ">
+        <w:r>
+          <w:rPr>
+            <w:noProof/>
+          </w:rPr>
+          <w:t>11</w:t>
+        </w:r>
+      </w:fldSimple>
       <w:r>
         <w:t>. ábra Téglalap esetén a határoló síkidom alakja lekerekített</w:t>
       </w:r>
@@ -10362,12 +10465,12 @@
       <w:pPr>
         <w:pStyle w:val="Cmsor3"/>
       </w:pPr>
-      <w:bookmarkStart w:id="39" w:name="_Toc121231506"/>
+      <w:bookmarkStart w:id="38" w:name="_Toc121231506"/>
       <w:r>
         <w:lastRenderedPageBreak/>
         <w:t>A navigációs háló háromszögeinek létrehozása</w:t>
       </w:r>
-      <w:bookmarkEnd w:id="39"/>
+      <w:bookmarkEnd w:id="38"/>
     </w:p>
     <w:p>
       <w:r>
@@ -10423,7 +10526,7 @@
                     <pic:cNvPicPr/>
                   </pic:nvPicPr>
                   <pic:blipFill>
-                    <a:blip r:embed="rId22"/>
+                    <a:blip r:embed="rId21"/>
                     <a:stretch>
                       <a:fillRect/>
                     </a:stretch>
@@ -10448,24 +10551,14 @@
       <w:pPr>
         <w:pStyle w:val="Kpalrs"/>
       </w:pPr>
-      <w:r>
-        <w:fldChar w:fldCharType="begin"/>
-      </w:r>
-      <w:r>
-        <w:instrText xml:space="preserve"> SEQ ábra \* ARABIC </w:instrText>
-      </w:r>
-      <w:r>
-        <w:fldChar w:fldCharType="separate"/>
-      </w:r>
-      <w:r>
-        <w:rPr>
-          <w:noProof/>
-        </w:rPr>
-        <w:t>12</w:t>
-      </w:r>
-      <w:r>
-        <w:fldChar w:fldCharType="end"/>
-      </w:r>
+      <w:fldSimple w:instr=" SEQ ábra \* ARABIC ">
+        <w:r>
+          <w:rPr>
+            <w:noProof/>
+          </w:rPr>
+          <w:t>12</w:t>
+        </w:r>
+      </w:fldSimple>
       <w:r>
         <w:t>. ábra Az IB413-as terem határoló síkidomjai és falai</w:t>
       </w:r>
@@ -10778,11 +10871,11 @@
       <w:pPr>
         <w:pStyle w:val="Cmsor3"/>
       </w:pPr>
-      <w:bookmarkStart w:id="40" w:name="_Toc121231507"/>
+      <w:bookmarkStart w:id="39" w:name="_Toc121231507"/>
       <w:r>
         <w:t>A bejárható tér háromszögekre bontása</w:t>
       </w:r>
-      <w:bookmarkEnd w:id="40"/>
+      <w:bookmarkEnd w:id="39"/>
     </w:p>
     <w:p>
       <w:r>
@@ -10857,7 +10950,7 @@
                     <pic:cNvPicPr/>
                   </pic:nvPicPr>
                   <pic:blipFill>
-                    <a:blip r:embed="rId23"/>
+                    <a:blip r:embed="rId22"/>
                     <a:stretch>
                       <a:fillRect/>
                     </a:stretch>
@@ -10882,24 +10975,14 @@
       <w:pPr>
         <w:pStyle w:val="Kpalrs"/>
       </w:pPr>
-      <w:r>
-        <w:fldChar w:fldCharType="begin"/>
-      </w:r>
-      <w:r>
-        <w:instrText xml:space="preserve"> SEQ ábra \* ARABIC </w:instrText>
-      </w:r>
-      <w:r>
-        <w:fldChar w:fldCharType="separate"/>
-      </w:r>
-      <w:r>
-        <w:rPr>
-          <w:noProof/>
-        </w:rPr>
-        <w:t>13</w:t>
-      </w:r>
-      <w:r>
-        <w:fldChar w:fldCharType="end"/>
-      </w:r>
+      <w:fldSimple w:instr=" SEQ ábra \* ARABIC ">
+        <w:r>
+          <w:rPr>
+            <w:noProof/>
+          </w:rPr>
+          <w:t>13</w:t>
+        </w:r>
+      </w:fldSimple>
       <w:r>
         <w:t>. ábra „fülező” módszer, egy-egy háromszög leválasztása a síkidomból</w:t>
       </w:r>
@@ -10981,7 +11064,7 @@
                     <pic:cNvPicPr/>
                   </pic:nvPicPr>
                   <pic:blipFill>
-                    <a:blip r:embed="rId24"/>
+                    <a:blip r:embed="rId23"/>
                     <a:stretch>
                       <a:fillRect/>
                     </a:stretch>
@@ -11006,24 +11089,14 @@
       <w:pPr>
         <w:pStyle w:val="Kpalrs"/>
       </w:pPr>
-      <w:r>
-        <w:fldChar w:fldCharType="begin"/>
-      </w:r>
-      <w:r>
-        <w:instrText xml:space="preserve"> SEQ ábra \* ARABIC </w:instrText>
-      </w:r>
-      <w:r>
-        <w:fldChar w:fldCharType="separate"/>
-      </w:r>
-      <w:r>
-        <w:rPr>
-          <w:noProof/>
-        </w:rPr>
-        <w:t>14</w:t>
-      </w:r>
-      <w:r>
-        <w:fldChar w:fldCharType="end"/>
-      </w:r>
+      <w:fldSimple w:instr=" SEQ ábra \* ARABIC ">
+        <w:r>
+          <w:rPr>
+            <w:noProof/>
+          </w:rPr>
+          <w:t>14</w:t>
+        </w:r>
+      </w:fldSimple>
       <w:r>
         <w:t>. ábra Az IB413-as terem navigációs hálójának háromszögei</w:t>
       </w:r>
@@ -11089,14 +11162,14 @@
       <w:pPr>
         <w:pStyle w:val="Cmsor3"/>
       </w:pPr>
-      <w:bookmarkStart w:id="41" w:name="_Toc121231508"/>
+      <w:bookmarkStart w:id="40" w:name="_Toc121231508"/>
       <w:r>
         <w:t xml:space="preserve">A szobák </w:t>
       </w:r>
       <w:r>
         <w:t>emeletté alakítása</w:t>
       </w:r>
-      <w:bookmarkEnd w:id="41"/>
+      <w:bookmarkEnd w:id="40"/>
     </w:p>
     <w:p>
       <w:r>
@@ -11174,11 +11247,11 @@
       <w:pPr>
         <w:pStyle w:val="Cmsor3"/>
       </w:pPr>
-      <w:bookmarkStart w:id="42" w:name="_Toc121231509"/>
+      <w:bookmarkStart w:id="41" w:name="_Toc121231509"/>
       <w:r>
         <w:t>Az úrvonal tervezése</w:t>
       </w:r>
-      <w:bookmarkEnd w:id="42"/>
+      <w:bookmarkEnd w:id="41"/>
     </w:p>
     <w:p>
       <w:r>
@@ -11213,7 +11286,7 @@
                     <pic:cNvPicPr/>
                   </pic:nvPicPr>
                   <pic:blipFill>
-                    <a:blip r:embed="rId25"/>
+                    <a:blip r:embed="rId24"/>
                     <a:stretch>
                       <a:fillRect/>
                     </a:stretch>
@@ -11238,24 +11311,14 @@
       <w:pPr>
         <w:pStyle w:val="Kpalrs"/>
       </w:pPr>
-      <w:r>
-        <w:fldChar w:fldCharType="begin"/>
-      </w:r>
-      <w:r>
-        <w:instrText xml:space="preserve"> SEQ ábra \* ARABIC </w:instrText>
-      </w:r>
-      <w:r>
-        <w:fldChar w:fldCharType="separate"/>
-      </w:r>
-      <w:r>
-        <w:rPr>
-          <w:noProof/>
-        </w:rPr>
-        <w:t>15</w:t>
-      </w:r>
-      <w:r>
-        <w:fldChar w:fldCharType="end"/>
-      </w:r>
+      <w:fldSimple w:instr=" SEQ ábra \* ARABIC ">
+        <w:r>
+          <w:rPr>
+            <w:noProof/>
+          </w:rPr>
+          <w:t>15</w:t>
+        </w:r>
+      </w:fldSimple>
       <w:r>
         <w:t>. ábra Három lehetséges megoldás</w:t>
       </w:r>
@@ -11363,7 +11426,7 @@
       <w:pPr>
         <w:pStyle w:val="Cmsor3"/>
       </w:pPr>
-      <w:bookmarkStart w:id="43" w:name="_Toc121231510"/>
+      <w:bookmarkStart w:id="42" w:name="_Toc121231510"/>
       <w:r>
         <w:t>Szobák</w:t>
       </w:r>
@@ -11373,7 +11436,7 @@
       <w:r>
         <w:t xml:space="preserve"> összekötése</w:t>
       </w:r>
-      <w:bookmarkEnd w:id="43"/>
+      <w:bookmarkEnd w:id="42"/>
     </w:p>
     <w:p>
       <w:r>
@@ -11402,39 +11465,39 @@
       <w:pPr>
         <w:pStyle w:val="Cmsor1"/>
       </w:pPr>
-      <w:bookmarkStart w:id="44" w:name="_Toc121231511"/>
+      <w:bookmarkStart w:id="43" w:name="_Toc121231511"/>
       <w:r>
         <w:lastRenderedPageBreak/>
         <w:t>Járókelők mozgásának szimulációja</w:t>
       </w:r>
+      <w:bookmarkEnd w:id="43"/>
+    </w:p>
+    <w:p>
+      <w:r>
+        <w:t>A bejárható tér létrehozása kész. A szobák emeletté szervezése az ajtóik mentén megoldott. Az útvonal kiszámítása hatékony. A járókelő mozgásának szimulációjához minden adott,</w:t>
+      </w:r>
+      <w:r>
+        <w:t xml:space="preserve"> csak a mozgás nincs kifejtve. Szükséges kitérnem a </w:t>
+      </w:r>
+      <w:r>
+        <w:t>járóke</w:t>
+      </w:r>
+      <w:r>
+        <w:t>lők paramétereinek megválasztására, mozgásuk megvalósítására és a mozgás megvalósításának sikerességére.</w:t>
+      </w:r>
+    </w:p>
+    <w:p>
+      <w:pPr>
+        <w:pStyle w:val="Cmsor3"/>
+      </w:pPr>
+      <w:bookmarkStart w:id="44" w:name="_Toc121231512"/>
+      <w:r>
+        <w:t xml:space="preserve">Járókelők </w:t>
+      </w:r>
+      <w:r>
+        <w:t>sebességének megválasztása</w:t>
+      </w:r>
       <w:bookmarkEnd w:id="44"/>
-    </w:p>
-    <w:p>
-      <w:r>
-        <w:t>A bejárható tér létrehozása kész. A szobák emeletté szervezése az ajtóik mentén megoldott. Az útvonal kiszámítása hatékony. A járókelő mozgásának szimulációjához minden adott,</w:t>
-      </w:r>
-      <w:r>
-        <w:t xml:space="preserve"> csak a mozgás nincs kifejtve. Szükséges kitérnem a </w:t>
-      </w:r>
-      <w:r>
-        <w:t>járóke</w:t>
-      </w:r>
-      <w:r>
-        <w:t>lők paramétereinek megválasztására, mozgásuk megvalósítására és a mozgás megvalósításának sikerességére.</w:t>
-      </w:r>
-    </w:p>
-    <w:p>
-      <w:pPr>
-        <w:pStyle w:val="Cmsor3"/>
-      </w:pPr>
-      <w:bookmarkStart w:id="45" w:name="_Toc121231512"/>
-      <w:r>
-        <w:t xml:space="preserve">Járókelők </w:t>
-      </w:r>
-      <w:r>
-        <w:t>sebességének megválasztása</w:t>
-      </w:r>
-      <w:bookmarkEnd w:id="45"/>
     </w:p>
     <w:p>
       <w:r>
@@ -11530,7 +11593,7 @@
                     </pic:cNvPicPr>
                   </pic:nvPicPr>
                   <pic:blipFill>
-                    <a:blip r:embed="rId26">
+                    <a:blip r:embed="rId25">
                       <a:extLst>
                         <a:ext uri="{28A0092B-C50C-407E-A947-70E740481C1C}">
                           <a14:useLocalDpi xmlns:a14="http://schemas.microsoft.com/office/drawing/2010/main" val="0"/>
@@ -11566,24 +11629,14 @@
       <w:pPr>
         <w:pStyle w:val="Kpalrs"/>
       </w:pPr>
-      <w:r>
-        <w:fldChar w:fldCharType="begin"/>
-      </w:r>
-      <w:r>
-        <w:instrText xml:space="preserve"> SEQ ábra \* ARABIC </w:instrText>
-      </w:r>
-      <w:r>
-        <w:fldChar w:fldCharType="separate"/>
-      </w:r>
-      <w:r>
-        <w:rPr>
-          <w:noProof/>
-        </w:rPr>
-        <w:t>16</w:t>
-      </w:r>
-      <w:r>
-        <w:fldChar w:fldCharType="end"/>
-      </w:r>
+      <w:fldSimple w:instr=" SEQ ábra \* ARABIC ">
+        <w:r>
+          <w:rPr>
+            <w:noProof/>
+          </w:rPr>
+          <w:t>16</w:t>
+        </w:r>
+      </w:fldSimple>
       <w:r>
         <w:t>. ábra elvékonyodó fal megkerülése esetén 90 fokos törés is lehet az útvonalban</w:t>
       </w:r>
@@ -11605,11 +11658,11 @@
       <w:pPr>
         <w:pStyle w:val="Cmsor3"/>
       </w:pPr>
-      <w:bookmarkStart w:id="46" w:name="_Toc121231513"/>
+      <w:bookmarkStart w:id="45" w:name="_Toc121231513"/>
       <w:r>
         <w:t>Normák betartása</w:t>
       </w:r>
-      <w:bookmarkEnd w:id="46"/>
+      <w:bookmarkEnd w:id="45"/>
     </w:p>
     <w:p>
       <w:r>
@@ -11623,35 +11676,35 @@
       <w:pPr>
         <w:pStyle w:val="Cmsor3"/>
       </w:pPr>
-      <w:bookmarkStart w:id="47" w:name="_Toc121231514"/>
+      <w:bookmarkStart w:id="46" w:name="_Toc121231514"/>
       <w:r>
         <w:lastRenderedPageBreak/>
         <w:t>Útvonal követése</w:t>
       </w:r>
+      <w:bookmarkEnd w:id="46"/>
+    </w:p>
+    <w:p>
+      <w:r>
+        <w:t xml:space="preserve">A járókelők az útvonalat követik, útponttól útpontig haladnak. Viszont probléma az, hogy mi történik, ha nem tud az útpontra lépni pontosan. Nem lehetséges pontosan erővezérelt mozgás során pontosan egy adott pontra lépni beavatkozás nélkül. Ezért szükséges valami </w:t>
+      </w:r>
+      <w:r>
+        <w:t>terület, vagy határ, amit elegendő elérni, és onnantól feladata a járókelőnek a következő útpontot hasonlóan megközelítenie.</w:t>
+      </w:r>
+    </w:p>
+    <w:p>
+      <w:r>
+        <w:t>Az elérni kívánt útpontot egy adott távolságra, ha megközelíti a járókelő, akkor továbbhaladhat a következőhöz. Ezen megoldás helyesen működik, ha nincsen tömeg. Tömeg esetén egy sarkon befordulni nem lehetséges mindenki számára, lehet, hogy a külső ívét képzi az embertömegnek a kárókelő és a saroktól távol jut tovább az útján. Továbbá a haladási irány az adott pont felé folyton vonzaná az embereket, így szükséges, hogy egy folyosón párhuzamosan is képesek legyenek haladni. Erre megoldás, hogy ha a pontokat lehetőleg közelítse meg a járókelő, de a tömeg taszítóereje nagyobb lehessen adott távolság esetében. Ekkor a járókelő törekszik az útvonalának elérésére, de figyel a környezetére is. A párhuzamos haladás meg lett oldva így, viszont az útpont elérése nem. Az útpontot az útpontnál az útvonal törésének szögfelezőjén történő áthaladás is elegendő a továbbhaladáshoz. Ekkor a külső íven haladók is a kanyarban nem törekszenek visszafele haladni a tömegben. Ezzel folyamatos lesz a tömeg mozgása, és önmagát feleslegesen nem gátolja.</w:t>
+      </w:r>
+    </w:p>
+    <w:p>
+      <w:pPr>
+        <w:pStyle w:val="Cmsor3"/>
+      </w:pPr>
+      <w:bookmarkStart w:id="47" w:name="_Toc121231515"/>
+      <w:r>
+        <w:t>A járókelők napirendje</w:t>
+      </w:r>
       <w:bookmarkEnd w:id="47"/>
-    </w:p>
-    <w:p>
-      <w:r>
-        <w:t xml:space="preserve">A járókelők az útvonalat követik, útponttól útpontig haladnak. Viszont probléma az, hogy mi történik, ha nem tud az útpontra lépni pontosan. Nem lehetséges pontosan erővezérelt mozgás során pontosan egy adott pontra lépni beavatkozás nélkül. Ezért szükséges valami </w:t>
-      </w:r>
-      <w:r>
-        <w:t>terület, vagy határ, amit elegendő elérni, és onnantól feladata a járókelőnek a következő útpontot hasonlóan megközelítenie.</w:t>
-      </w:r>
-    </w:p>
-    <w:p>
-      <w:r>
-        <w:t>Az elérni kívánt útpontot egy adott távolságra, ha megközelíti a járókelő, akkor továbbhaladhat a következőhöz. Ezen megoldás helyesen működik, ha nincsen tömeg. Tömeg esetén egy sarkon befordulni nem lehetséges mindenki számára, lehet, hogy a külső ívét képzi az embertömegnek a kárókelő és a saroktól távol jut tovább az útján. Továbbá a haladási irány az adott pont felé folyton vonzaná az embereket, így szükséges, hogy egy folyosón párhuzamosan is képesek legyenek haladni. Erre megoldás, hogy ha a pontokat lehetőleg közelítse meg a járókelő, de a tömeg taszítóereje nagyobb lehessen adott távolság esetében. Ekkor a járókelő törekszik az útvonalának elérésére, de figyel a környezetére is. A párhuzamos haladás meg lett oldva így, viszont az útpont elérése nem. Az útpontot az útpontnál az útvonal törésének szögfelezőjén történő áthaladás is elegendő a továbbhaladáshoz. Ekkor a külső íven haladók is a kanyarban nem törekszenek visszafele haladni a tömegben. Ezzel folyamatos lesz a tömeg mozgása, és önmagát feleslegesen nem gátolja.</w:t>
-      </w:r>
-    </w:p>
-    <w:p>
-      <w:pPr>
-        <w:pStyle w:val="Cmsor3"/>
-      </w:pPr>
-      <w:bookmarkStart w:id="48" w:name="_Toc121231515"/>
-      <w:r>
-        <w:t>A járókelők napirendje</w:t>
-      </w:r>
-      <w:bookmarkEnd w:id="48"/>
     </w:p>
     <w:p>
       <w:r>
@@ -11679,58 +11732,58 @@
       <w:pPr>
         <w:pStyle w:val="Cmsor3"/>
       </w:pPr>
-      <w:bookmarkStart w:id="49" w:name="_Toc121231516"/>
+      <w:bookmarkStart w:id="48" w:name="_Toc121231516"/>
       <w:r>
         <w:t>Járókelők létrehozása</w:t>
       </w:r>
+      <w:bookmarkEnd w:id="48"/>
+    </w:p>
+    <w:p>
+      <w:r>
+        <w:t>A járókelőket a program egy fájlból olvassa be, amiben a járókelők napirendje és paraméterei találhatóak. A fájl szerkesztésére létrehoztam egy segéd programot, ami legenerál adott termekhez egy órarendeket és azokhoz az órákhoz egy létszámot. Majd a járókelőkhöz rendeli és a járókelőket maximális sebességgel és szélességgel látja le. Ez segít a tesztelését a kész programnak.</w:t>
+      </w:r>
+    </w:p>
+    <w:p>
+      <w:r>
+        <w:t>Ezen program minimálisan, de elégséges szinten paraméterezhető. Meg lehet adni az egyszerre tartott órák számának maximumát, a szimuláció kezdetének és a végének az idejét, hogy hány órát lehet</w:t>
+      </w:r>
+      <w:r>
+        <w:t xml:space="preserve"> addig megtartani a terembe. A termeknek külön meg lehet adni a nevét</w:t>
+      </w:r>
+      <w:r>
+        <w:t xml:space="preserve"> </w:t>
+      </w:r>
+      <w:r>
+        <w:t xml:space="preserve">és az </w:t>
+      </w:r>
+      <w:r>
+        <w:t>átlagos</w:t>
+      </w:r>
+      <w:r>
+        <w:t xml:space="preserve"> kihasználtságát és a maximális kapacitását</w:t>
+      </w:r>
+      <w:r>
+        <w:t>. Szélső eseteiben képes tömeget is létrehozni</w:t>
+      </w:r>
+      <w:r>
+        <w:t xml:space="preserve"> megfelelő paraméterek esetén</w:t>
+      </w:r>
+      <w:r>
+        <w:t>, ahogy szinte üres termeket is.</w:t>
+      </w:r>
+    </w:p>
+    <w:p>
+      <w:pPr>
+        <w:pStyle w:val="Cmsor3"/>
+      </w:pPr>
+      <w:bookmarkStart w:id="49" w:name="_Toc121231517"/>
+      <w:r>
+        <w:t>A járókelők életciklusa és az emelet létrehozása</w:t>
+      </w:r>
       <w:bookmarkEnd w:id="49"/>
     </w:p>
     <w:p>
       <w:r>
-        <w:t>A járókelőket a program egy fájlból olvassa be, amiben a járókelők napirendje és paraméterei találhatóak. A fájl szerkesztésére létrehoztam egy segéd programot, ami legenerál adott termekhez egy órarendeket és azokhoz az órákhoz egy létszámot. Majd a járókelőkhöz rendeli és a járókelőket maximális sebességgel és szélességgel látja le. Ez segít a tesztelését a kész programnak.</w:t>
-      </w:r>
-    </w:p>
-    <w:p>
-      <w:r>
-        <w:t>Ezen program minimálisan, de elégséges szinten paraméterezhető. Meg lehet adni az egyszerre tartott órák számának maximumát, a szimuláció kezdetének és a végének az idejét, hogy hány órát lehet</w:t>
-      </w:r>
-      <w:r>
-        <w:t xml:space="preserve"> addig megtartani a terembe. A termeknek külön meg lehet adni a nevét</w:t>
-      </w:r>
-      <w:r>
-        <w:t xml:space="preserve"> </w:t>
-      </w:r>
-      <w:r>
-        <w:t xml:space="preserve">és az </w:t>
-      </w:r>
-      <w:r>
-        <w:t>átlagos</w:t>
-      </w:r>
-      <w:r>
-        <w:t xml:space="preserve"> kihasználtságát és a maximális kapacitását</w:t>
-      </w:r>
-      <w:r>
-        <w:t>. Szélső eseteiben képes tömeget is létrehozni</w:t>
-      </w:r>
-      <w:r>
-        <w:t xml:space="preserve"> megfelelő paraméterek esetén</w:t>
-      </w:r>
-      <w:r>
-        <w:t>, ahogy szinte üres termeket is.</w:t>
-      </w:r>
-    </w:p>
-    <w:p>
-      <w:pPr>
-        <w:pStyle w:val="Cmsor3"/>
-      </w:pPr>
-      <w:bookmarkStart w:id="50" w:name="_Toc121231517"/>
-      <w:r>
-        <w:t>A járókelők életciklusa és az emelet létrehozása</w:t>
-      </w:r>
-      <w:bookmarkEnd w:id="50"/>
-    </w:p>
-    <w:p>
-      <w:r>
         <w:t>A járókelők a lépcsőházban „jönnek létre”, ott indulnak el útjukra. A napirendjük végeztével ide térnek vissza, és itt megszűnnek létezni. Ez a belépési terület az emelethez van eltárolva.</w:t>
       </w:r>
     </w:p>
@@ -11746,12 +11799,12 @@
       <w:pPr>
         <w:pStyle w:val="Cmsor1"/>
       </w:pPr>
-      <w:bookmarkStart w:id="51" w:name="_Toc121231518"/>
+      <w:bookmarkStart w:id="50" w:name="_Toc121231518"/>
       <w:r>
         <w:lastRenderedPageBreak/>
         <w:t>Összefoglalás, kész program értékelése</w:t>
       </w:r>
-      <w:bookmarkEnd w:id="51"/>
+      <w:bookmarkEnd w:id="50"/>
     </w:p>
     <w:p>
       <w:r>
@@ -11767,10 +11820,10 @@
       </w:r>
     </w:p>
     <w:p/>
-    <w:bookmarkStart w:id="52" w:name="_Toc121231519" w:displacedByCustomXml="next"/>
+    <w:bookmarkStart w:id="51" w:name="_Ref121141501" w:displacedByCustomXml="next"/>
+    <w:bookmarkStart w:id="52" w:name="_Ref121141494" w:displacedByCustomXml="next"/>
     <w:bookmarkStart w:id="53" w:name="_Ref121141490" w:displacedByCustomXml="next"/>
-    <w:bookmarkStart w:id="54" w:name="_Ref121141494" w:displacedByCustomXml="next"/>
-    <w:bookmarkStart w:id="55" w:name="_Ref121141501" w:displacedByCustomXml="next"/>
+    <w:bookmarkStart w:id="54" w:name="_Toc121231519" w:displacedByCustomXml="next"/>
     <w:sdt>
       <w:sdtPr>
         <w:rPr>
@@ -11795,10 +11848,10 @@
           <w:r>
             <w:t>Irodalomjegyzék</w:t>
           </w:r>
-          <w:bookmarkEnd w:id="55"/>
           <w:bookmarkEnd w:id="54"/>
           <w:bookmarkEnd w:id="53"/>
           <w:bookmarkEnd w:id="52"/>
+          <w:bookmarkEnd w:id="51"/>
         </w:p>
         <w:sdt>
           <w:sdtPr>
@@ -12383,8 +12436,8 @@
     <w:p/>
     <w:p/>
     <w:sectPr>
-      <w:headerReference w:type="even" r:id="rId27"/>
-      <w:footerReference w:type="default" r:id="rId28"/>
+      <w:headerReference w:type="even" r:id="rId26"/>
+      <w:footerReference w:type="default" r:id="rId27"/>
       <w:type w:val="continuous"/>
       <w:pgSz w:w="11907" w:h="16840" w:code="9"/>
       <w:pgMar w:top="1418" w:right="1418" w:bottom="1418" w:left="1418" w:header="709" w:footer="709" w:gutter="567"/>
@@ -12397,7 +12450,7 @@
 </file>
 
 <file path=word/endnotes.xml><?xml version="1.0" encoding="utf-8"?>
-<w:endnotes xmlns:wpc="http://schemas.microsoft.com/office/word/2010/wordprocessingCanvas" xmlns:mc="http://schemas.openxmlformats.org/markup-compatibility/2006" xmlns:o="urn:schemas-microsoft-com:office:office" xmlns:r="http://schemas.openxmlformats.org/officeDocument/2006/relationships" xmlns:m="http://schemas.openxmlformats.org/officeDocument/2006/math" xmlns:v="urn:schemas-microsoft-com:vml" xmlns:wp14="http://schemas.microsoft.com/office/word/2010/wordprocessingDrawing" xmlns:wp="http://schemas.openxmlformats.org/drawingml/2006/wordprocessingDrawing" xmlns:w10="urn:schemas-microsoft-com:office:word" xmlns:w="http://schemas.openxmlformats.org/wordprocessingml/2006/main" xmlns:w14="http://schemas.microsoft.com/office/word/2010/wordml" xmlns:wpg="http://schemas.microsoft.com/office/word/2010/wordprocessingGroup" xmlns:wpi="http://schemas.microsoft.com/office/word/2010/wordprocessingInk" xmlns:wne="http://schemas.microsoft.com/office/word/2006/wordml" xmlns:wps="http://schemas.microsoft.com/office/word/2010/wordprocessingShape" mc:Ignorable="w14 wp14">
+<w:endnotes xmlns:wpc="http://schemas.microsoft.com/office/word/2010/wordprocessingCanvas" xmlns:cx="http://schemas.microsoft.com/office/drawing/2014/chartex" xmlns:cx1="http://schemas.microsoft.com/office/drawing/2015/9/8/chartex" xmlns:cx2="http://schemas.microsoft.com/office/drawing/2015/10/21/chartex" xmlns:cx3="http://schemas.microsoft.com/office/drawing/2016/5/9/chartex" xmlns:cx4="http://schemas.microsoft.com/office/drawing/2016/5/10/chartex" xmlns:cx5="http://schemas.microsoft.com/office/drawing/2016/5/11/chartex" xmlns:cx6="http://schemas.microsoft.com/office/drawing/2016/5/12/chartex" xmlns:cx7="http://schemas.microsoft.com/office/drawing/2016/5/13/chartex" xmlns:cx8="http://schemas.microsoft.com/office/drawing/2016/5/14/chartex" xmlns:mc="http://schemas.openxmlformats.org/markup-compatibility/2006" xmlns:aink="http://schemas.microsoft.com/office/drawing/2016/ink" xmlns:am3d="http://schemas.microsoft.com/office/drawing/2017/model3d" xmlns:o="urn:schemas-microsoft-com:office:office" xmlns:oel="http://schemas.microsoft.com/office/2019/extlst" xmlns:r="http://schemas.openxmlformats.org/officeDocument/2006/relationships" xmlns:m="http://schemas.openxmlformats.org/officeDocument/2006/math" xmlns:v="urn:schemas-microsoft-com:vml" xmlns:wp14="http://schemas.microsoft.com/office/word/2010/wordprocessingDrawing" xmlns:wp="http://schemas.openxmlformats.org/drawingml/2006/wordprocessingDrawing" xmlns:w10="urn:schemas-microsoft-com:office:word" xmlns:w="http://schemas.openxmlformats.org/wordprocessingml/2006/main" xmlns:w14="http://schemas.microsoft.com/office/word/2010/wordml" xmlns:w15="http://schemas.microsoft.com/office/word/2012/wordml" xmlns:w16cex="http://schemas.microsoft.com/office/word/2018/wordml/cex" xmlns:w16cid="http://schemas.microsoft.com/office/word/2016/wordml/cid" xmlns:w16="http://schemas.microsoft.com/office/word/2018/wordml" xmlns:w16sdtdh="http://schemas.microsoft.com/office/word/2020/wordml/sdtdatahash" xmlns:w16se="http://schemas.microsoft.com/office/word/2015/wordml/symex" xmlns:wpg="http://schemas.microsoft.com/office/word/2010/wordprocessingGroup" xmlns:wpi="http://schemas.microsoft.com/office/word/2010/wordprocessingInk" xmlns:wne="http://schemas.microsoft.com/office/word/2006/wordml" xmlns:wps="http://schemas.microsoft.com/office/word/2010/wordprocessingShape" mc:Ignorable="w14 w15 w16se w16cid w16 w16cex w16sdtdh wp14">
   <w:endnote w:type="separator" w:id="-1">
     <w:p>
       <w:r>
@@ -12416,7 +12469,7 @@
 </file>
 
 <file path=word/footer1.xml><?xml version="1.0" encoding="utf-8"?>
-<w:ftr xmlns:wpc="http://schemas.microsoft.com/office/word/2010/wordprocessingCanvas" xmlns:mc="http://schemas.openxmlformats.org/markup-compatibility/2006" xmlns:o="urn:schemas-microsoft-com:office:office" xmlns:r="http://schemas.openxmlformats.org/officeDocument/2006/relationships" xmlns:m="http://schemas.openxmlformats.org/officeDocument/2006/math" xmlns:v="urn:schemas-microsoft-com:vml" xmlns:wp14="http://schemas.microsoft.com/office/word/2010/wordprocessingDrawing" xmlns:wp="http://schemas.openxmlformats.org/drawingml/2006/wordprocessingDrawing" xmlns:w10="urn:schemas-microsoft-com:office:word" xmlns:w="http://schemas.openxmlformats.org/wordprocessingml/2006/main" xmlns:w14="http://schemas.microsoft.com/office/word/2010/wordml" xmlns:wpg="http://schemas.microsoft.com/office/word/2010/wordprocessingGroup" xmlns:wpi="http://schemas.microsoft.com/office/word/2010/wordprocessingInk" xmlns:wne="http://schemas.microsoft.com/office/word/2006/wordml" xmlns:wps="http://schemas.microsoft.com/office/word/2010/wordprocessingShape" mc:Ignorable="w14 wp14">
+<w:ftr xmlns:wpc="http://schemas.microsoft.com/office/word/2010/wordprocessingCanvas" xmlns:cx="http://schemas.microsoft.com/office/drawing/2014/chartex" xmlns:cx1="http://schemas.microsoft.com/office/drawing/2015/9/8/chartex" xmlns:cx2="http://schemas.microsoft.com/office/drawing/2015/10/21/chartex" xmlns:cx3="http://schemas.microsoft.com/office/drawing/2016/5/9/chartex" xmlns:cx4="http://schemas.microsoft.com/office/drawing/2016/5/10/chartex" xmlns:cx5="http://schemas.microsoft.com/office/drawing/2016/5/11/chartex" xmlns:cx6="http://schemas.microsoft.com/office/drawing/2016/5/12/chartex" xmlns:cx7="http://schemas.microsoft.com/office/drawing/2016/5/13/chartex" xmlns:cx8="http://schemas.microsoft.com/office/drawing/2016/5/14/chartex" xmlns:mc="http://schemas.openxmlformats.org/markup-compatibility/2006" xmlns:aink="http://schemas.microsoft.com/office/drawing/2016/ink" xmlns:am3d="http://schemas.microsoft.com/office/drawing/2017/model3d" xmlns:o="urn:schemas-microsoft-com:office:office" xmlns:oel="http://schemas.microsoft.com/office/2019/extlst" xmlns:r="http://schemas.openxmlformats.org/officeDocument/2006/relationships" xmlns:m="http://schemas.openxmlformats.org/officeDocument/2006/math" xmlns:v="urn:schemas-microsoft-com:vml" xmlns:wp14="http://schemas.microsoft.com/office/word/2010/wordprocessingDrawing" xmlns:wp="http://schemas.openxmlformats.org/drawingml/2006/wordprocessingDrawing" xmlns:w10="urn:schemas-microsoft-com:office:word" xmlns:w="http://schemas.openxmlformats.org/wordprocessingml/2006/main" xmlns:w14="http://schemas.microsoft.com/office/word/2010/wordml" xmlns:w15="http://schemas.microsoft.com/office/word/2012/wordml" xmlns:w16cex="http://schemas.microsoft.com/office/word/2018/wordml/cex" xmlns:w16cid="http://schemas.microsoft.com/office/word/2016/wordml/cid" xmlns:w16="http://schemas.microsoft.com/office/word/2018/wordml" xmlns:w16sdtdh="http://schemas.microsoft.com/office/word/2020/wordml/sdtdatahash" xmlns:w16se="http://schemas.microsoft.com/office/word/2015/wordml/symex" xmlns:wpg="http://schemas.microsoft.com/office/word/2010/wordprocessingGroup" xmlns:wpi="http://schemas.microsoft.com/office/word/2010/wordprocessingInk" xmlns:wne="http://schemas.microsoft.com/office/word/2006/wordml" xmlns:wps="http://schemas.microsoft.com/office/word/2010/wordprocessingShape" mc:Ignorable="w14 w15 w16se w16cid w16 w16cex w16sdtdh wp14">
   <w:p>
     <w:pPr>
       <w:jc w:val="right"/>
@@ -12426,7 +12479,7 @@
 </file>
 
 <file path=word/footer2.xml><?xml version="1.0" encoding="utf-8"?>
-<w:ftr xmlns:wpc="http://schemas.microsoft.com/office/word/2010/wordprocessingCanvas" xmlns:mc="http://schemas.openxmlformats.org/markup-compatibility/2006" xmlns:o="urn:schemas-microsoft-com:office:office" xmlns:r="http://schemas.openxmlformats.org/officeDocument/2006/relationships" xmlns:m="http://schemas.openxmlformats.org/officeDocument/2006/math" xmlns:v="urn:schemas-microsoft-com:vml" xmlns:wp14="http://schemas.microsoft.com/office/word/2010/wordprocessingDrawing" xmlns:wp="http://schemas.openxmlformats.org/drawingml/2006/wordprocessingDrawing" xmlns:w10="urn:schemas-microsoft-com:office:word" xmlns:w="http://schemas.openxmlformats.org/wordprocessingml/2006/main" xmlns:w14="http://schemas.microsoft.com/office/word/2010/wordml" xmlns:wpg="http://schemas.microsoft.com/office/word/2010/wordprocessingGroup" xmlns:wpi="http://schemas.microsoft.com/office/word/2010/wordprocessingInk" xmlns:wne="http://schemas.microsoft.com/office/word/2006/wordml" xmlns:wps="http://schemas.microsoft.com/office/word/2010/wordprocessingShape" mc:Ignorable="w14 wp14">
+<w:ftr xmlns:wpc="http://schemas.microsoft.com/office/word/2010/wordprocessingCanvas" xmlns:cx="http://schemas.microsoft.com/office/drawing/2014/chartex" xmlns:cx1="http://schemas.microsoft.com/office/drawing/2015/9/8/chartex" xmlns:cx2="http://schemas.microsoft.com/office/drawing/2015/10/21/chartex" xmlns:cx3="http://schemas.microsoft.com/office/drawing/2016/5/9/chartex" xmlns:cx4="http://schemas.microsoft.com/office/drawing/2016/5/10/chartex" xmlns:cx5="http://schemas.microsoft.com/office/drawing/2016/5/11/chartex" xmlns:cx6="http://schemas.microsoft.com/office/drawing/2016/5/12/chartex" xmlns:cx7="http://schemas.microsoft.com/office/drawing/2016/5/13/chartex" xmlns:cx8="http://schemas.microsoft.com/office/drawing/2016/5/14/chartex" xmlns:mc="http://schemas.openxmlformats.org/markup-compatibility/2006" xmlns:aink="http://schemas.microsoft.com/office/drawing/2016/ink" xmlns:am3d="http://schemas.microsoft.com/office/drawing/2017/model3d" xmlns:o="urn:schemas-microsoft-com:office:office" xmlns:oel="http://schemas.microsoft.com/office/2019/extlst" xmlns:r="http://schemas.openxmlformats.org/officeDocument/2006/relationships" xmlns:m="http://schemas.openxmlformats.org/officeDocument/2006/math" xmlns:v="urn:schemas-microsoft-com:vml" xmlns:wp14="http://schemas.microsoft.com/office/word/2010/wordprocessingDrawing" xmlns:wp="http://schemas.openxmlformats.org/drawingml/2006/wordprocessingDrawing" xmlns:w10="urn:schemas-microsoft-com:office:word" xmlns:w="http://schemas.openxmlformats.org/wordprocessingml/2006/main" xmlns:w14="http://schemas.microsoft.com/office/word/2010/wordml" xmlns:w15="http://schemas.microsoft.com/office/word/2012/wordml" xmlns:w16cex="http://schemas.microsoft.com/office/word/2018/wordml/cex" xmlns:w16cid="http://schemas.microsoft.com/office/word/2016/wordml/cid" xmlns:w16="http://schemas.microsoft.com/office/word/2018/wordml" xmlns:w16sdtdh="http://schemas.microsoft.com/office/word/2020/wordml/sdtdatahash" xmlns:w16se="http://schemas.microsoft.com/office/word/2015/wordml/symex" xmlns:wpg="http://schemas.microsoft.com/office/word/2010/wordprocessingGroup" xmlns:wpi="http://schemas.microsoft.com/office/word/2010/wordprocessingInk" xmlns:wne="http://schemas.microsoft.com/office/word/2006/wordml" xmlns:wps="http://schemas.microsoft.com/office/word/2010/wordprocessingShape" mc:Ignorable="w14 w15 w16se w16cid w16 w16cex w16sdtdh wp14">
   <w:p>
     <w:pPr>
       <w:pStyle w:val="llb"/>
@@ -12473,7 +12526,7 @@
 </file>
 
 <file path=word/footnotes.xml><?xml version="1.0" encoding="utf-8"?>
-<w:footnotes xmlns:wpc="http://schemas.microsoft.com/office/word/2010/wordprocessingCanvas" xmlns:mc="http://schemas.openxmlformats.org/markup-compatibility/2006" xmlns:o="urn:schemas-microsoft-com:office:office" xmlns:r="http://schemas.openxmlformats.org/officeDocument/2006/relationships" xmlns:m="http://schemas.openxmlformats.org/officeDocument/2006/math" xmlns:v="urn:schemas-microsoft-com:vml" xmlns:wp14="http://schemas.microsoft.com/office/word/2010/wordprocessingDrawing" xmlns:wp="http://schemas.openxmlformats.org/drawingml/2006/wordprocessingDrawing" xmlns:w10="urn:schemas-microsoft-com:office:word" xmlns:w="http://schemas.openxmlformats.org/wordprocessingml/2006/main" xmlns:w14="http://schemas.microsoft.com/office/word/2010/wordml" xmlns:wpg="http://schemas.microsoft.com/office/word/2010/wordprocessingGroup" xmlns:wpi="http://schemas.microsoft.com/office/word/2010/wordprocessingInk" xmlns:wne="http://schemas.microsoft.com/office/word/2006/wordml" xmlns:wps="http://schemas.microsoft.com/office/word/2010/wordprocessingShape" mc:Ignorable="w14 wp14">
+<w:footnotes xmlns:wpc="http://schemas.microsoft.com/office/word/2010/wordprocessingCanvas" xmlns:cx="http://schemas.microsoft.com/office/drawing/2014/chartex" xmlns:cx1="http://schemas.microsoft.com/office/drawing/2015/9/8/chartex" xmlns:cx2="http://schemas.microsoft.com/office/drawing/2015/10/21/chartex" xmlns:cx3="http://schemas.microsoft.com/office/drawing/2016/5/9/chartex" xmlns:cx4="http://schemas.microsoft.com/office/drawing/2016/5/10/chartex" xmlns:cx5="http://schemas.microsoft.com/office/drawing/2016/5/11/chartex" xmlns:cx6="http://schemas.microsoft.com/office/drawing/2016/5/12/chartex" xmlns:cx7="http://schemas.microsoft.com/office/drawing/2016/5/13/chartex" xmlns:cx8="http://schemas.microsoft.com/office/drawing/2016/5/14/chartex" xmlns:mc="http://schemas.openxmlformats.org/markup-compatibility/2006" xmlns:aink="http://schemas.microsoft.com/office/drawing/2016/ink" xmlns:am3d="http://schemas.microsoft.com/office/drawing/2017/model3d" xmlns:o="urn:schemas-microsoft-com:office:office" xmlns:oel="http://schemas.microsoft.com/office/2019/extlst" xmlns:r="http://schemas.openxmlformats.org/officeDocument/2006/relationships" xmlns:m="http://schemas.openxmlformats.org/officeDocument/2006/math" xmlns:v="urn:schemas-microsoft-com:vml" xmlns:wp14="http://schemas.microsoft.com/office/word/2010/wordprocessingDrawing" xmlns:wp="http://schemas.openxmlformats.org/drawingml/2006/wordprocessingDrawing" xmlns:w10="urn:schemas-microsoft-com:office:word" xmlns:w="http://schemas.openxmlformats.org/wordprocessingml/2006/main" xmlns:w14="http://schemas.microsoft.com/office/word/2010/wordml" xmlns:w15="http://schemas.microsoft.com/office/word/2012/wordml" xmlns:w16cex="http://schemas.microsoft.com/office/word/2018/wordml/cex" xmlns:w16cid="http://schemas.microsoft.com/office/word/2016/wordml/cid" xmlns:w16="http://schemas.microsoft.com/office/word/2018/wordml" xmlns:w16sdtdh="http://schemas.microsoft.com/office/word/2020/wordml/sdtdatahash" xmlns:w16se="http://schemas.microsoft.com/office/word/2015/wordml/symex" xmlns:wpg="http://schemas.microsoft.com/office/word/2010/wordprocessingGroup" xmlns:wpi="http://schemas.microsoft.com/office/word/2010/wordprocessingInk" xmlns:wne="http://schemas.microsoft.com/office/word/2006/wordml" xmlns:wps="http://schemas.microsoft.com/office/word/2010/wordprocessingShape" mc:Ignorable="w14 w15 w16se w16cid w16 w16cex w16sdtdh wp14">
   <w:footnote w:type="separator" w:id="-1">
     <w:p>
       <w:r>
@@ -12587,7 +12640,7 @@
 </file>
 
 <file path=word/header1.xml><?xml version="1.0" encoding="utf-8"?>
-<w:hdr xmlns:wpc="http://schemas.microsoft.com/office/word/2010/wordprocessingCanvas" xmlns:mc="http://schemas.openxmlformats.org/markup-compatibility/2006" xmlns:o="urn:schemas-microsoft-com:office:office" xmlns:r="http://schemas.openxmlformats.org/officeDocument/2006/relationships" xmlns:m="http://schemas.openxmlformats.org/officeDocument/2006/math" xmlns:v="urn:schemas-microsoft-com:vml" xmlns:wp14="http://schemas.microsoft.com/office/word/2010/wordprocessingDrawing" xmlns:wp="http://schemas.openxmlformats.org/drawingml/2006/wordprocessingDrawing" xmlns:w10="urn:schemas-microsoft-com:office:word" xmlns:w="http://schemas.openxmlformats.org/wordprocessingml/2006/main" xmlns:w14="http://schemas.microsoft.com/office/word/2010/wordml" xmlns:wpg="http://schemas.microsoft.com/office/word/2010/wordprocessingGroup" xmlns:wpi="http://schemas.microsoft.com/office/word/2010/wordprocessingInk" xmlns:wne="http://schemas.microsoft.com/office/word/2006/wordml" xmlns:wps="http://schemas.microsoft.com/office/word/2010/wordprocessingShape" mc:Ignorable="w14 wp14">
+<w:hdr xmlns:wpc="http://schemas.microsoft.com/office/word/2010/wordprocessingCanvas" xmlns:cx="http://schemas.microsoft.com/office/drawing/2014/chartex" xmlns:cx1="http://schemas.microsoft.com/office/drawing/2015/9/8/chartex" xmlns:cx2="http://schemas.microsoft.com/office/drawing/2015/10/21/chartex" xmlns:cx3="http://schemas.microsoft.com/office/drawing/2016/5/9/chartex" xmlns:cx4="http://schemas.microsoft.com/office/drawing/2016/5/10/chartex" xmlns:cx5="http://schemas.microsoft.com/office/drawing/2016/5/11/chartex" xmlns:cx6="http://schemas.microsoft.com/office/drawing/2016/5/12/chartex" xmlns:cx7="http://schemas.microsoft.com/office/drawing/2016/5/13/chartex" xmlns:cx8="http://schemas.microsoft.com/office/drawing/2016/5/14/chartex" xmlns:mc="http://schemas.openxmlformats.org/markup-compatibility/2006" xmlns:aink="http://schemas.microsoft.com/office/drawing/2016/ink" xmlns:am3d="http://schemas.microsoft.com/office/drawing/2017/model3d" xmlns:o="urn:schemas-microsoft-com:office:office" xmlns:oel="http://schemas.microsoft.com/office/2019/extlst" xmlns:r="http://schemas.openxmlformats.org/officeDocument/2006/relationships" xmlns:m="http://schemas.openxmlformats.org/officeDocument/2006/math" xmlns:v="urn:schemas-microsoft-com:vml" xmlns:wp14="http://schemas.microsoft.com/office/word/2010/wordprocessingDrawing" xmlns:wp="http://schemas.openxmlformats.org/drawingml/2006/wordprocessingDrawing" xmlns:w10="urn:schemas-microsoft-com:office:word" xmlns:w="http://schemas.openxmlformats.org/wordprocessingml/2006/main" xmlns:w14="http://schemas.microsoft.com/office/word/2010/wordml" xmlns:w15="http://schemas.microsoft.com/office/word/2012/wordml" xmlns:w16cex="http://schemas.microsoft.com/office/word/2018/wordml/cex" xmlns:w16cid="http://schemas.microsoft.com/office/word/2016/wordml/cid" xmlns:w16="http://schemas.microsoft.com/office/word/2018/wordml" xmlns:w16sdtdh="http://schemas.microsoft.com/office/word/2020/wordml/sdtdatahash" xmlns:w16se="http://schemas.microsoft.com/office/word/2015/wordml/symex" xmlns:wpg="http://schemas.microsoft.com/office/word/2010/wordprocessingGroup" xmlns:wpi="http://schemas.microsoft.com/office/word/2010/wordprocessingInk" xmlns:wne="http://schemas.microsoft.com/office/word/2006/wordml" xmlns:wps="http://schemas.microsoft.com/office/word/2010/wordprocessingShape" mc:Ignorable="w14 w15 w16se w16cid w16 w16cex w16sdtdh wp14">
   <w:p/>
   <w:p/>
   <w:p/>
@@ -12595,8 +12648,8 @@
 </file>
 
 <file path=word/numbering.xml><?xml version="1.0" encoding="utf-8"?>
-<w:numbering xmlns:wpc="http://schemas.microsoft.com/office/word/2010/wordprocessingCanvas" xmlns:mc="http://schemas.openxmlformats.org/markup-compatibility/2006" xmlns:o="urn:schemas-microsoft-com:office:office" xmlns:r="http://schemas.openxmlformats.org/officeDocument/2006/relationships" xmlns:m="http://schemas.openxmlformats.org/officeDocument/2006/math" xmlns:v="urn:schemas-microsoft-com:vml" xmlns:wp14="http://schemas.microsoft.com/office/word/2010/wordprocessingDrawing" xmlns:wp="http://schemas.openxmlformats.org/drawingml/2006/wordprocessingDrawing" xmlns:w10="urn:schemas-microsoft-com:office:word" xmlns:w="http://schemas.openxmlformats.org/wordprocessingml/2006/main" xmlns:w14="http://schemas.microsoft.com/office/word/2010/wordml" xmlns:wpg="http://schemas.microsoft.com/office/word/2010/wordprocessingGroup" xmlns:wpi="http://schemas.microsoft.com/office/word/2010/wordprocessingInk" xmlns:wne="http://schemas.microsoft.com/office/word/2006/wordml" xmlns:wps="http://schemas.microsoft.com/office/word/2010/wordprocessingShape" mc:Ignorable="w14 wp14">
-  <w:abstractNum w:abstractNumId="0">
+<w:numbering xmlns:wpc="http://schemas.microsoft.com/office/word/2010/wordprocessingCanvas" xmlns:cx="http://schemas.microsoft.com/office/drawing/2014/chartex" xmlns:cx1="http://schemas.microsoft.com/office/drawing/2015/9/8/chartex" xmlns:cx2="http://schemas.microsoft.com/office/drawing/2015/10/21/chartex" xmlns:cx3="http://schemas.microsoft.com/office/drawing/2016/5/9/chartex" xmlns:cx4="http://schemas.microsoft.com/office/drawing/2016/5/10/chartex" xmlns:cx5="http://schemas.microsoft.com/office/drawing/2016/5/11/chartex" xmlns:cx6="http://schemas.microsoft.com/office/drawing/2016/5/12/chartex" xmlns:cx7="http://schemas.microsoft.com/office/drawing/2016/5/13/chartex" xmlns:cx8="http://schemas.microsoft.com/office/drawing/2016/5/14/chartex" xmlns:mc="http://schemas.openxmlformats.org/markup-compatibility/2006" xmlns:aink="http://schemas.microsoft.com/office/drawing/2016/ink" xmlns:am3d="http://schemas.microsoft.com/office/drawing/2017/model3d" xmlns:o="urn:schemas-microsoft-com:office:office" xmlns:oel="http://schemas.microsoft.com/office/2019/extlst" xmlns:r="http://schemas.openxmlformats.org/officeDocument/2006/relationships" xmlns:m="http://schemas.openxmlformats.org/officeDocument/2006/math" xmlns:v="urn:schemas-microsoft-com:vml" xmlns:wp14="http://schemas.microsoft.com/office/word/2010/wordprocessingDrawing" xmlns:wp="http://schemas.openxmlformats.org/drawingml/2006/wordprocessingDrawing" xmlns:w10="urn:schemas-microsoft-com:office:word" xmlns:w="http://schemas.openxmlformats.org/wordprocessingml/2006/main" xmlns:w14="http://schemas.microsoft.com/office/word/2010/wordml" xmlns:w15="http://schemas.microsoft.com/office/word/2012/wordml" xmlns:w16cex="http://schemas.microsoft.com/office/word/2018/wordml/cex" xmlns:w16cid="http://schemas.microsoft.com/office/word/2016/wordml/cid" xmlns:w16="http://schemas.microsoft.com/office/word/2018/wordml" xmlns:w16sdtdh="http://schemas.microsoft.com/office/word/2020/wordml/sdtdatahash" xmlns:w16se="http://schemas.microsoft.com/office/word/2015/wordml/symex" xmlns:wpg="http://schemas.microsoft.com/office/word/2010/wordprocessingGroup" xmlns:wpi="http://schemas.microsoft.com/office/word/2010/wordprocessingInk" xmlns:wne="http://schemas.microsoft.com/office/word/2006/wordml" xmlns:wps="http://schemas.microsoft.com/office/word/2010/wordprocessingShape" mc:Ignorable="w14 w15 w16se w16cid w16 w16cex w16sdtdh wp14">
+  <w:abstractNum w:abstractNumId="0" w15:restartNumberingAfterBreak="0">
     <w:nsid w:val="FFFFFF7C"/>
     <w:multiLevelType w:val="singleLevel"/>
     <w:tmpl w:val="618A6236"/>
@@ -12613,7 +12666,7 @@
       </w:pPr>
     </w:lvl>
   </w:abstractNum>
-  <w:abstractNum w:abstractNumId="1">
+  <w:abstractNum w:abstractNumId="1" w15:restartNumberingAfterBreak="0">
     <w:nsid w:val="FFFFFF7D"/>
     <w:multiLevelType w:val="singleLevel"/>
     <w:tmpl w:val="12A222D8"/>
@@ -12630,7 +12683,7 @@
       </w:pPr>
     </w:lvl>
   </w:abstractNum>
-  <w:abstractNum w:abstractNumId="2">
+  <w:abstractNum w:abstractNumId="2" w15:restartNumberingAfterBreak="0">
     <w:nsid w:val="FFFFFF7E"/>
     <w:multiLevelType w:val="singleLevel"/>
     <w:tmpl w:val="1FBCD550"/>
@@ -12647,7 +12700,7 @@
       </w:pPr>
     </w:lvl>
   </w:abstractNum>
-  <w:abstractNum w:abstractNumId="3">
+  <w:abstractNum w:abstractNumId="3" w15:restartNumberingAfterBreak="0">
     <w:nsid w:val="FFFFFF7F"/>
     <w:multiLevelType w:val="singleLevel"/>
     <w:tmpl w:val="A41063B2"/>
@@ -12664,7 +12717,7 @@
       </w:pPr>
     </w:lvl>
   </w:abstractNum>
-  <w:abstractNum w:abstractNumId="4">
+  <w:abstractNum w:abstractNumId="4" w15:restartNumberingAfterBreak="0">
     <w:nsid w:val="FFFFFF80"/>
     <w:multiLevelType w:val="singleLevel"/>
     <w:tmpl w:val="CAEA27FC"/>
@@ -12684,7 +12737,7 @@
       </w:rPr>
     </w:lvl>
   </w:abstractNum>
-  <w:abstractNum w:abstractNumId="5">
+  <w:abstractNum w:abstractNumId="5" w15:restartNumberingAfterBreak="0">
     <w:nsid w:val="FFFFFF81"/>
     <w:multiLevelType w:val="singleLevel"/>
     <w:tmpl w:val="E55A4858"/>
@@ -12704,7 +12757,7 @@
       </w:rPr>
     </w:lvl>
   </w:abstractNum>
-  <w:abstractNum w:abstractNumId="6">
+  <w:abstractNum w:abstractNumId="6" w15:restartNumberingAfterBreak="0">
     <w:nsid w:val="FFFFFF82"/>
     <w:multiLevelType w:val="singleLevel"/>
     <w:tmpl w:val="F7647D6E"/>
@@ -12724,7 +12777,7 @@
       </w:rPr>
     </w:lvl>
   </w:abstractNum>
-  <w:abstractNum w:abstractNumId="7">
+  <w:abstractNum w:abstractNumId="7" w15:restartNumberingAfterBreak="0">
     <w:nsid w:val="FFFFFF83"/>
     <w:multiLevelType w:val="singleLevel"/>
     <w:tmpl w:val="20EEBB96"/>
@@ -12744,7 +12797,7 @@
       </w:rPr>
     </w:lvl>
   </w:abstractNum>
-  <w:abstractNum w:abstractNumId="8">
+  <w:abstractNum w:abstractNumId="8" w15:restartNumberingAfterBreak="0">
     <w:nsid w:val="FFFFFF88"/>
     <w:multiLevelType w:val="singleLevel"/>
     <w:tmpl w:val="BC3836EA"/>
@@ -12761,7 +12814,7 @@
       </w:pPr>
     </w:lvl>
   </w:abstractNum>
-  <w:abstractNum w:abstractNumId="9">
+  <w:abstractNum w:abstractNumId="9" w15:restartNumberingAfterBreak="0">
     <w:nsid w:val="FFFFFF89"/>
     <w:multiLevelType w:val="singleLevel"/>
     <w:tmpl w:val="DEB42578"/>
@@ -12781,7 +12834,7 @@
       </w:rPr>
     </w:lvl>
   </w:abstractNum>
-  <w:abstractNum w:abstractNumId="10">
+  <w:abstractNum w:abstractNumId="10" w15:restartNumberingAfterBreak="0">
     <w:nsid w:val="02C275D4"/>
     <w:multiLevelType w:val="hybridMultilevel"/>
     <w:tmpl w:val="CF081194"/>
@@ -12899,7 +12952,7 @@
       </w:pPr>
     </w:lvl>
   </w:abstractNum>
-  <w:abstractNum w:abstractNumId="11">
+  <w:abstractNum w:abstractNumId="11" w15:restartNumberingAfterBreak="0">
     <w:nsid w:val="055A0B8A"/>
     <w:multiLevelType w:val="hybridMultilevel"/>
     <w:tmpl w:val="0CBE5952"/>
@@ -13012,7 +13065,7 @@
       </w:rPr>
     </w:lvl>
   </w:abstractNum>
-  <w:abstractNum w:abstractNumId="12">
+  <w:abstractNum w:abstractNumId="12" w15:restartNumberingAfterBreak="0">
     <w:nsid w:val="056B0E8D"/>
     <w:multiLevelType w:val="hybridMultilevel"/>
     <w:tmpl w:val="CE6206CE"/>
@@ -13125,13 +13178,13 @@
       </w:rPr>
     </w:lvl>
   </w:abstractNum>
-  <w:abstractNum w:abstractNumId="13">
+  <w:abstractNum w:abstractNumId="13" w15:restartNumberingAfterBreak="0">
     <w:nsid w:val="15EE0508"/>
     <w:multiLevelType w:val="multilevel"/>
     <w:tmpl w:val="418E4214"/>
     <w:numStyleLink w:val="tmutatszmozottlista"/>
   </w:abstractNum>
-  <w:abstractNum w:abstractNumId="14">
+  <w:abstractNum w:abstractNumId="14" w15:restartNumberingAfterBreak="0">
     <w:nsid w:val="1B59494D"/>
     <w:multiLevelType w:val="multilevel"/>
     <w:tmpl w:val="907A15EC"/>
@@ -13275,7 +13328,7 @@
       </w:rPr>
     </w:lvl>
   </w:abstractNum>
-  <w:abstractNum w:abstractNumId="15">
+  <w:abstractNum w:abstractNumId="15" w15:restartNumberingAfterBreak="0">
     <w:nsid w:val="2900117D"/>
     <w:multiLevelType w:val="hybridMultilevel"/>
     <w:tmpl w:val="3DDCA656"/>
@@ -13388,7 +13441,7 @@
       </w:rPr>
     </w:lvl>
   </w:abstractNum>
-  <w:abstractNum w:abstractNumId="16">
+  <w:abstractNum w:abstractNumId="16" w15:restartNumberingAfterBreak="0">
     <w:nsid w:val="2FED54D7"/>
     <w:multiLevelType w:val="hybridMultilevel"/>
     <w:tmpl w:val="11461F9C"/>
@@ -13501,7 +13554,7 @@
       </w:rPr>
     </w:lvl>
   </w:abstractNum>
-  <w:abstractNum w:abstractNumId="17">
+  <w:abstractNum w:abstractNumId="17" w15:restartNumberingAfterBreak="0">
     <w:nsid w:val="3353475A"/>
     <w:multiLevelType w:val="multilevel"/>
     <w:tmpl w:val="418E4214"/>
@@ -13588,7 +13641,7 @@
       </w:pPr>
     </w:lvl>
   </w:abstractNum>
-  <w:abstractNum w:abstractNumId="18">
+  <w:abstractNum w:abstractNumId="18" w15:restartNumberingAfterBreak="0">
     <w:nsid w:val="36AB7E05"/>
     <w:multiLevelType w:val="multilevel"/>
     <w:tmpl w:val="FFB42E42"/>
@@ -13705,7 +13758,7 @@
       </w:pPr>
     </w:lvl>
   </w:abstractNum>
-  <w:abstractNum w:abstractNumId="19">
+  <w:abstractNum w:abstractNumId="19" w15:restartNumberingAfterBreak="0">
     <w:nsid w:val="36B04F5A"/>
     <w:multiLevelType w:val="multilevel"/>
     <w:tmpl w:val="907A15EC"/>
@@ -13847,7 +13900,7 @@
       </w:rPr>
     </w:lvl>
   </w:abstractNum>
-  <w:abstractNum w:abstractNumId="20">
+  <w:abstractNum w:abstractNumId="20" w15:restartNumberingAfterBreak="0">
     <w:nsid w:val="3A162A58"/>
     <w:multiLevelType w:val="multilevel"/>
     <w:tmpl w:val="907A15EC"/>
@@ -13991,7 +14044,7 @@
       </w:rPr>
     </w:lvl>
   </w:abstractNum>
-  <w:abstractNum w:abstractNumId="21">
+  <w:abstractNum w:abstractNumId="21" w15:restartNumberingAfterBreak="0">
     <w:nsid w:val="43AD1628"/>
     <w:multiLevelType w:val="multilevel"/>
     <w:tmpl w:val="907A15EC"/>
@@ -14135,7 +14188,7 @@
       </w:rPr>
     </w:lvl>
   </w:abstractNum>
-  <w:abstractNum w:abstractNumId="22">
+  <w:abstractNum w:abstractNumId="22" w15:restartNumberingAfterBreak="0">
     <w:nsid w:val="53535320"/>
     <w:multiLevelType w:val="multilevel"/>
     <w:tmpl w:val="907A15EC"/>
@@ -14279,7 +14332,7 @@
       </w:rPr>
     </w:lvl>
   </w:abstractNum>
-  <w:abstractNum w:abstractNumId="23">
+  <w:abstractNum w:abstractNumId="23" w15:restartNumberingAfterBreak="0">
     <w:nsid w:val="652748B7"/>
     <w:multiLevelType w:val="hybridMultilevel"/>
     <w:tmpl w:val="EB6C336C"/>
@@ -14392,7 +14445,7 @@
       </w:rPr>
     </w:lvl>
   </w:abstractNum>
-  <w:abstractNum w:abstractNumId="24">
+  <w:abstractNum w:abstractNumId="24" w15:restartNumberingAfterBreak="0">
     <w:nsid w:val="6AFC1994"/>
     <w:multiLevelType w:val="multilevel"/>
     <w:tmpl w:val="907A15EC"/>
@@ -14535,7 +14588,7 @@
       </w:rPr>
     </w:lvl>
   </w:abstractNum>
-  <w:abstractNum w:abstractNumId="25">
+  <w:abstractNum w:abstractNumId="25" w15:restartNumberingAfterBreak="0">
     <w:nsid w:val="799C3B84"/>
     <w:multiLevelType w:val="multilevel"/>
     <w:tmpl w:val="B2087C04"/>
@@ -14730,7 +14783,7 @@
       </w:rPr>
     </w:lvl>
   </w:abstractNum>
-  <w:abstractNum w:abstractNumId="26">
+  <w:abstractNum w:abstractNumId="26" w15:restartNumberingAfterBreak="0">
     <w:nsid w:val="7CE6451A"/>
     <w:multiLevelType w:val="multilevel"/>
     <w:tmpl w:val="907A15EC"/>
@@ -14873,85 +14926,85 @@
       </w:rPr>
     </w:lvl>
   </w:abstractNum>
-  <w:num w:numId="1">
+  <w:num w:numId="1" w16cid:durableId="926303809">
     <w:abstractNumId w:val="10"/>
   </w:num>
-  <w:num w:numId="2">
+  <w:num w:numId="2" w16cid:durableId="1429689967">
     <w:abstractNumId w:val="25"/>
   </w:num>
-  <w:num w:numId="3">
+  <w:num w:numId="3" w16cid:durableId="863250720">
     <w:abstractNumId w:val="14"/>
   </w:num>
-  <w:num w:numId="4">
+  <w:num w:numId="4" w16cid:durableId="101192838">
     <w:abstractNumId w:val="20"/>
   </w:num>
-  <w:num w:numId="5">
+  <w:num w:numId="5" w16cid:durableId="2094662351">
     <w:abstractNumId w:val="21"/>
   </w:num>
-  <w:num w:numId="6">
+  <w:num w:numId="6" w16cid:durableId="687559622">
     <w:abstractNumId w:val="22"/>
   </w:num>
-  <w:num w:numId="7">
+  <w:num w:numId="7" w16cid:durableId="2070182535">
     <w:abstractNumId w:val="17"/>
   </w:num>
-  <w:num w:numId="8">
+  <w:num w:numId="8" w16cid:durableId="1807045502">
     <w:abstractNumId w:val="13"/>
   </w:num>
-  <w:num w:numId="9">
+  <w:num w:numId="9" w16cid:durableId="1935168782">
     <w:abstractNumId w:val="18"/>
   </w:num>
-  <w:num w:numId="10">
+  <w:num w:numId="10" w16cid:durableId="1555968009">
     <w:abstractNumId w:val="26"/>
   </w:num>
-  <w:num w:numId="11">
+  <w:num w:numId="11" w16cid:durableId="1123110374">
     <w:abstractNumId w:val="19"/>
   </w:num>
-  <w:num w:numId="12">
+  <w:num w:numId="12" w16cid:durableId="476344076">
     <w:abstractNumId w:val="24"/>
   </w:num>
-  <w:num w:numId="13">
+  <w:num w:numId="13" w16cid:durableId="2019960594">
     <w:abstractNumId w:val="9"/>
   </w:num>
-  <w:num w:numId="14">
+  <w:num w:numId="14" w16cid:durableId="1516262310">
     <w:abstractNumId w:val="7"/>
   </w:num>
-  <w:num w:numId="15">
+  <w:num w:numId="15" w16cid:durableId="2102024437">
     <w:abstractNumId w:val="6"/>
   </w:num>
-  <w:num w:numId="16">
+  <w:num w:numId="16" w16cid:durableId="773594909">
     <w:abstractNumId w:val="5"/>
   </w:num>
-  <w:num w:numId="17">
+  <w:num w:numId="17" w16cid:durableId="672075304">
     <w:abstractNumId w:val="4"/>
   </w:num>
-  <w:num w:numId="18">
+  <w:num w:numId="18" w16cid:durableId="1459880282">
     <w:abstractNumId w:val="8"/>
   </w:num>
-  <w:num w:numId="19">
+  <w:num w:numId="19" w16cid:durableId="2085299740">
     <w:abstractNumId w:val="3"/>
   </w:num>
-  <w:num w:numId="20">
+  <w:num w:numId="20" w16cid:durableId="1013604354">
     <w:abstractNumId w:val="2"/>
   </w:num>
-  <w:num w:numId="21">
+  <w:num w:numId="21" w16cid:durableId="1886023151">
     <w:abstractNumId w:val="1"/>
   </w:num>
-  <w:num w:numId="22">
+  <w:num w:numId="22" w16cid:durableId="263347511">
     <w:abstractNumId w:val="0"/>
   </w:num>
-  <w:num w:numId="23">
+  <w:num w:numId="23" w16cid:durableId="1489975944">
     <w:abstractNumId w:val="11"/>
   </w:num>
-  <w:num w:numId="24">
+  <w:num w:numId="24" w16cid:durableId="1609964876">
     <w:abstractNumId w:val="16"/>
   </w:num>
-  <w:num w:numId="25">
+  <w:num w:numId="25" w16cid:durableId="1367946307">
     <w:abstractNumId w:val="12"/>
   </w:num>
-  <w:num w:numId="26">
+  <w:num w:numId="26" w16cid:durableId="995492338">
     <w:abstractNumId w:val="15"/>
   </w:num>
-  <w:num w:numId="27">
+  <w:num w:numId="27" w16cid:durableId="1242835319">
     <w:abstractNumId w:val="23"/>
   </w:num>
   <w:numIdMacAtCleanup w:val="12"/>
@@ -14959,7 +15012,7 @@
 </file>
 
 <file path=word/styles.xml><?xml version="1.0" encoding="utf-8"?>
-<w:styles xmlns:mc="http://schemas.openxmlformats.org/markup-compatibility/2006" xmlns:r="http://schemas.openxmlformats.org/officeDocument/2006/relationships" xmlns:w="http://schemas.openxmlformats.org/wordprocessingml/2006/main" xmlns:w14="http://schemas.microsoft.com/office/word/2010/wordml" mc:Ignorable="w14">
+<w:styles xmlns:mc="http://schemas.openxmlformats.org/markup-compatibility/2006" xmlns:r="http://schemas.openxmlformats.org/officeDocument/2006/relationships" xmlns:w="http://schemas.openxmlformats.org/wordprocessingml/2006/main" xmlns:w14="http://schemas.microsoft.com/office/word/2010/wordml" xmlns:w15="http://schemas.microsoft.com/office/word/2012/wordml" xmlns:w16cex="http://schemas.microsoft.com/office/word/2018/wordml/cex" xmlns:w16cid="http://schemas.microsoft.com/office/word/2016/wordml/cid" xmlns:w16="http://schemas.microsoft.com/office/word/2018/wordml" xmlns:w16sdtdh="http://schemas.microsoft.com/office/word/2020/wordml/sdtdatahash" xmlns:w16se="http://schemas.microsoft.com/office/word/2015/wordml/symex" mc:Ignorable="w14 w15 w16se w16cid w16 w16cex w16sdtdh">
   <w:docDefaults>
     <w:rPrDefault>
       <w:rPr>
@@ -14969,139 +15022,374 @@
     </w:rPrDefault>
     <w:pPrDefault/>
   </w:docDefaults>
-  <w:latentStyles w:defLockedState="0" w:defUIPriority="0" w:defSemiHidden="1" w:defUnhideWhenUsed="1" w:defQFormat="0" w:count="267">
-    <w:lsdException w:name="Normal" w:semiHidden="0" w:unhideWhenUsed="0" w:qFormat="1"/>
-    <w:lsdException w:name="heading 1" w:semiHidden="0" w:uiPriority="9" w:unhideWhenUsed="0" w:qFormat="1"/>
-    <w:lsdException w:name="heading 2" w:qFormat="1"/>
-    <w:lsdException w:name="heading 3" w:qFormat="1"/>
-    <w:lsdException w:name="heading 4" w:qFormat="1"/>
-    <w:lsdException w:name="toc 1" w:uiPriority="39"/>
-    <w:lsdException w:name="toc 2" w:uiPriority="39"/>
-    <w:lsdException w:name="toc 3" w:uiPriority="39"/>
-    <w:lsdException w:name="caption" w:qFormat="1"/>
-    <w:lsdException w:name="table of authorities" w:semiHidden="0" w:unhideWhenUsed="0"/>
-    <w:lsdException w:name="List" w:semiHidden="0" w:unhideWhenUsed="0"/>
-    <w:lsdException w:name="List Bullet" w:semiHidden="0" w:unhideWhenUsed="0"/>
-    <w:lsdException w:name="Title" w:semiHidden="0" w:unhideWhenUsed="0"/>
-    <w:lsdException w:name="List Continue 2" w:semiHidden="0" w:unhideWhenUsed="0"/>
-    <w:lsdException w:name="List Continue 3" w:semiHidden="0" w:unhideWhenUsed="0"/>
-    <w:lsdException w:name="List Continue 4" w:semiHidden="0" w:unhideWhenUsed="0"/>
-    <w:lsdException w:name="List Continue 5" w:semiHidden="0" w:unhideWhenUsed="0"/>
-    <w:lsdException w:name="Subtitle" w:semiHidden="0" w:unhideWhenUsed="0"/>
-    <w:lsdException w:name="Hyperlink" w:uiPriority="99"/>
-    <w:lsdException w:name="Strong" w:semiHidden="0" w:unhideWhenUsed="0" w:qFormat="1"/>
-    <w:lsdException w:name="Emphasis" w:semiHidden="0" w:unhideWhenUsed="0" w:qFormat="1"/>
-    <w:lsdException w:name="Placeholder Text" w:uiPriority="99" w:unhideWhenUsed="0"/>
-    <w:lsdException w:name="No Spacing" w:semiHidden="0" w:uiPriority="1" w:unhideWhenUsed="0"/>
-    <w:lsdException w:name="Light Shading" w:semiHidden="0" w:uiPriority="60" w:unhideWhenUsed="0"/>
-    <w:lsdException w:name="Light List" w:semiHidden="0" w:uiPriority="61" w:unhideWhenUsed="0"/>
-    <w:lsdException w:name="Light Grid" w:semiHidden="0" w:uiPriority="62" w:unhideWhenUsed="0"/>
-    <w:lsdException w:name="Medium Shading 1" w:semiHidden="0" w:uiPriority="63" w:unhideWhenUsed="0"/>
-    <w:lsdException w:name="Medium Shading 2" w:semiHidden="0" w:uiPriority="64" w:unhideWhenUsed="0"/>
-    <w:lsdException w:name="Medium List 1" w:semiHidden="0" w:uiPriority="65" w:unhideWhenUsed="0"/>
-    <w:lsdException w:name="Medium List 2" w:semiHidden="0" w:uiPriority="66" w:unhideWhenUsed="0"/>
-    <w:lsdException w:name="Medium Grid 1" w:semiHidden="0" w:uiPriority="67" w:unhideWhenUsed="0"/>
-    <w:lsdException w:name="Medium Grid 2" w:semiHidden="0" w:uiPriority="68" w:unhideWhenUsed="0"/>
-    <w:lsdException w:name="Medium Grid 3" w:semiHidden="0" w:uiPriority="69" w:unhideWhenUsed="0"/>
-    <w:lsdException w:name="Dark List" w:semiHidden="0" w:uiPriority="70" w:unhideWhenUsed="0"/>
-    <w:lsdException w:name="Colorful Shading" w:semiHidden="0" w:uiPriority="71" w:unhideWhenUsed="0"/>
-    <w:lsdException w:name="Colorful List" w:semiHidden="0" w:uiPriority="72" w:unhideWhenUsed="0"/>
-    <w:lsdException w:name="Colorful Grid" w:semiHidden="0" w:uiPriority="73" w:unhideWhenUsed="0"/>
-    <w:lsdException w:name="Light Shading Accent 1" w:semiHidden="0" w:uiPriority="60" w:unhideWhenUsed="0"/>
-    <w:lsdException w:name="Light List Accent 1" w:semiHidden="0" w:uiPriority="61" w:unhideWhenUsed="0"/>
-    <w:lsdException w:name="Light Grid Accent 1" w:semiHidden="0" w:uiPriority="62" w:unhideWhenUsed="0"/>
-    <w:lsdException w:name="Medium Shading 1 Accent 1" w:semiHidden="0" w:uiPriority="63" w:unhideWhenUsed="0"/>
-    <w:lsdException w:name="Medium Shading 2 Accent 1" w:semiHidden="0" w:uiPriority="64" w:unhideWhenUsed="0"/>
-    <w:lsdException w:name="Medium List 1 Accent 1" w:semiHidden="0" w:uiPriority="65" w:unhideWhenUsed="0"/>
-    <w:lsdException w:name="Revision" w:uiPriority="99" w:unhideWhenUsed="0"/>
-    <w:lsdException w:name="List Paragraph" w:semiHidden="0" w:uiPriority="34" w:unhideWhenUsed="0"/>
-    <w:lsdException w:name="Quote" w:semiHidden="0" w:uiPriority="29" w:unhideWhenUsed="0"/>
-    <w:lsdException w:name="Intense Quote" w:semiHidden="0" w:uiPriority="30" w:unhideWhenUsed="0"/>
-    <w:lsdException w:name="Medium List 2 Accent 1" w:semiHidden="0" w:uiPriority="66" w:unhideWhenUsed="0"/>
-    <w:lsdException w:name="Medium Grid 1 Accent 1" w:semiHidden="0" w:uiPriority="67" w:unhideWhenUsed="0"/>
-    <w:lsdException w:name="Medium Grid 2 Accent 1" w:semiHidden="0" w:uiPriority="68" w:unhideWhenUsed="0"/>
-    <w:lsdException w:name="Medium Grid 3 Accent 1" w:semiHidden="0" w:uiPriority="69" w:unhideWhenUsed="0"/>
-    <w:lsdException w:name="Dark List Accent 1" w:semiHidden="0" w:uiPriority="70" w:unhideWhenUsed="0"/>
-    <w:lsdException w:name="Colorful Shading Accent 1" w:semiHidden="0" w:uiPriority="71" w:unhideWhenUsed="0"/>
-    <w:lsdException w:name="Colorful List Accent 1" w:semiHidden="0" w:uiPriority="72" w:unhideWhenUsed="0"/>
-    <w:lsdException w:name="Colorful Grid Accent 1" w:semiHidden="0" w:uiPriority="73" w:unhideWhenUsed="0"/>
-    <w:lsdException w:name="Light Shading Accent 2" w:semiHidden="0" w:uiPriority="60" w:unhideWhenUsed="0"/>
-    <w:lsdException w:name="Light List Accent 2" w:semiHidden="0" w:uiPriority="61" w:unhideWhenUsed="0"/>
-    <w:lsdException w:name="Light Grid Accent 2" w:semiHidden="0" w:uiPriority="62" w:unhideWhenUsed="0"/>
-    <w:lsdException w:name="Medium Shading 1 Accent 2" w:semiHidden="0" w:uiPriority="63" w:unhideWhenUsed="0"/>
-    <w:lsdException w:name="Medium Shading 2 Accent 2" w:semiHidden="0" w:uiPriority="64" w:unhideWhenUsed="0"/>
-    <w:lsdException w:name="Medium List 1 Accent 2" w:semiHidden="0" w:uiPriority="65" w:unhideWhenUsed="0"/>
-    <w:lsdException w:name="Medium List 2 Accent 2" w:semiHidden="0" w:uiPriority="66" w:unhideWhenUsed="0"/>
-    <w:lsdException w:name="Medium Grid 1 Accent 2" w:semiHidden="0" w:uiPriority="67" w:unhideWhenUsed="0"/>
-    <w:lsdException w:name="Medium Grid 2 Accent 2" w:semiHidden="0" w:uiPriority="68" w:unhideWhenUsed="0"/>
-    <w:lsdException w:name="Medium Grid 3 Accent 2" w:semiHidden="0" w:uiPriority="69" w:unhideWhenUsed="0"/>
-    <w:lsdException w:name="Dark List Accent 2" w:semiHidden="0" w:uiPriority="70" w:unhideWhenUsed="0"/>
-    <w:lsdException w:name="Colorful Shading Accent 2" w:semiHidden="0" w:uiPriority="71" w:unhideWhenUsed="0"/>
-    <w:lsdException w:name="Colorful List Accent 2" w:semiHidden="0" w:uiPriority="72" w:unhideWhenUsed="0"/>
-    <w:lsdException w:name="Colorful Grid Accent 2" w:semiHidden="0" w:uiPriority="73" w:unhideWhenUsed="0"/>
-    <w:lsdException w:name="Light Shading Accent 3" w:semiHidden="0" w:uiPriority="60" w:unhideWhenUsed="0"/>
-    <w:lsdException w:name="Light List Accent 3" w:semiHidden="0" w:uiPriority="61" w:unhideWhenUsed="0"/>
-    <w:lsdException w:name="Light Grid Accent 3" w:semiHidden="0" w:uiPriority="62" w:unhideWhenUsed="0"/>
-    <w:lsdException w:name="Medium Shading 1 Accent 3" w:semiHidden="0" w:uiPriority="63" w:unhideWhenUsed="0"/>
-    <w:lsdException w:name="Medium Shading 2 Accent 3" w:semiHidden="0" w:uiPriority="64" w:unhideWhenUsed="0"/>
-    <w:lsdException w:name="Medium List 1 Accent 3" w:semiHidden="0" w:uiPriority="65" w:unhideWhenUsed="0"/>
-    <w:lsdException w:name="Medium List 2 Accent 3" w:semiHidden="0" w:uiPriority="66" w:unhideWhenUsed="0"/>
-    <w:lsdException w:name="Medium Grid 1 Accent 3" w:semiHidden="0" w:uiPriority="67" w:unhideWhenUsed="0"/>
-    <w:lsdException w:name="Medium Grid 2 Accent 3" w:semiHidden="0" w:uiPriority="68" w:unhideWhenUsed="0"/>
-    <w:lsdException w:name="Medium Grid 3 Accent 3" w:semiHidden="0" w:uiPriority="69" w:unhideWhenUsed="0"/>
-    <w:lsdException w:name="Dark List Accent 3" w:semiHidden="0" w:uiPriority="70" w:unhideWhenUsed="0"/>
-    <w:lsdException w:name="Colorful Shading Accent 3" w:semiHidden="0" w:uiPriority="71" w:unhideWhenUsed="0"/>
-    <w:lsdException w:name="Colorful List Accent 3" w:semiHidden="0" w:uiPriority="72" w:unhideWhenUsed="0"/>
-    <w:lsdException w:name="Colorful Grid Accent 3" w:semiHidden="0" w:uiPriority="73" w:unhideWhenUsed="0"/>
-    <w:lsdException w:name="Light Shading Accent 4" w:semiHidden="0" w:uiPriority="60" w:unhideWhenUsed="0"/>
-    <w:lsdException w:name="Light List Accent 4" w:semiHidden="0" w:uiPriority="61" w:unhideWhenUsed="0"/>
-    <w:lsdException w:name="Light Grid Accent 4" w:semiHidden="0" w:uiPriority="62" w:unhideWhenUsed="0"/>
-    <w:lsdException w:name="Medium Shading 1 Accent 4" w:semiHidden="0" w:uiPriority="63" w:unhideWhenUsed="0"/>
-    <w:lsdException w:name="Medium Shading 2 Accent 4" w:semiHidden="0" w:uiPriority="64" w:unhideWhenUsed="0"/>
-    <w:lsdException w:name="Medium List 1 Accent 4" w:semiHidden="0" w:uiPriority="65" w:unhideWhenUsed="0"/>
-    <w:lsdException w:name="Medium List 2 Accent 4" w:semiHidden="0" w:uiPriority="66" w:unhideWhenUsed="0"/>
-    <w:lsdException w:name="Medium Grid 1 Accent 4" w:semiHidden="0" w:uiPriority="67" w:unhideWhenUsed="0"/>
-    <w:lsdException w:name="Medium Grid 2 Accent 4" w:semiHidden="0" w:uiPriority="68" w:unhideWhenUsed="0"/>
-    <w:lsdException w:name="Medium Grid 3 Accent 4" w:semiHidden="0" w:uiPriority="69" w:unhideWhenUsed="0"/>
-    <w:lsdException w:name="Dark List Accent 4" w:semiHidden="0" w:uiPriority="70" w:unhideWhenUsed="0"/>
-    <w:lsdException w:name="Colorful Shading Accent 4" w:semiHidden="0" w:uiPriority="71" w:unhideWhenUsed="0"/>
-    <w:lsdException w:name="Colorful List Accent 4" w:semiHidden="0" w:uiPriority="72" w:unhideWhenUsed="0"/>
-    <w:lsdException w:name="Colorful Grid Accent 4" w:semiHidden="0" w:uiPriority="73" w:unhideWhenUsed="0"/>
-    <w:lsdException w:name="Light Shading Accent 5" w:semiHidden="0" w:uiPriority="60" w:unhideWhenUsed="0"/>
-    <w:lsdException w:name="Light List Accent 5" w:semiHidden="0" w:uiPriority="61" w:unhideWhenUsed="0"/>
-    <w:lsdException w:name="Light Grid Accent 5" w:semiHidden="0" w:uiPriority="62" w:unhideWhenUsed="0"/>
-    <w:lsdException w:name="Medium Shading 1 Accent 5" w:semiHidden="0" w:uiPriority="63" w:unhideWhenUsed="0"/>
-    <w:lsdException w:name="Medium Shading 2 Accent 5" w:semiHidden="0" w:uiPriority="64" w:unhideWhenUsed="0"/>
-    <w:lsdException w:name="Medium List 1 Accent 5" w:semiHidden="0" w:uiPriority="65" w:unhideWhenUsed="0"/>
-    <w:lsdException w:name="Medium List 2 Accent 5" w:semiHidden="0" w:uiPriority="66" w:unhideWhenUsed="0"/>
-    <w:lsdException w:name="Medium Grid 1 Accent 5" w:semiHidden="0" w:uiPriority="67" w:unhideWhenUsed="0"/>
-    <w:lsdException w:name="Medium Grid 2 Accent 5" w:semiHidden="0" w:uiPriority="68" w:unhideWhenUsed="0"/>
-    <w:lsdException w:name="Medium Grid 3 Accent 5" w:semiHidden="0" w:uiPriority="69" w:unhideWhenUsed="0"/>
-    <w:lsdException w:name="Dark List Accent 5" w:semiHidden="0" w:uiPriority="70" w:unhideWhenUsed="0"/>
-    <w:lsdException w:name="Colorful Shading Accent 5" w:semiHidden="0" w:uiPriority="71" w:unhideWhenUsed="0"/>
-    <w:lsdException w:name="Colorful List Accent 5" w:semiHidden="0" w:uiPriority="72" w:unhideWhenUsed="0"/>
-    <w:lsdException w:name="Colorful Grid Accent 5" w:semiHidden="0" w:uiPriority="73" w:unhideWhenUsed="0"/>
-    <w:lsdException w:name="Light Shading Accent 6" w:semiHidden="0" w:uiPriority="60" w:unhideWhenUsed="0"/>
-    <w:lsdException w:name="Light List Accent 6" w:semiHidden="0" w:uiPriority="61" w:unhideWhenUsed="0"/>
-    <w:lsdException w:name="Light Grid Accent 6" w:semiHidden="0" w:uiPriority="62" w:unhideWhenUsed="0"/>
-    <w:lsdException w:name="Medium Shading 1 Accent 6" w:semiHidden="0" w:uiPriority="63" w:unhideWhenUsed="0"/>
-    <w:lsdException w:name="Medium Shading 2 Accent 6" w:semiHidden="0" w:uiPriority="64" w:unhideWhenUsed="0"/>
-    <w:lsdException w:name="Medium List 1 Accent 6" w:semiHidden="0" w:uiPriority="65" w:unhideWhenUsed="0"/>
-    <w:lsdException w:name="Medium List 2 Accent 6" w:semiHidden="0" w:uiPriority="66" w:unhideWhenUsed="0"/>
-    <w:lsdException w:name="Medium Grid 1 Accent 6" w:semiHidden="0" w:uiPriority="67" w:unhideWhenUsed="0"/>
-    <w:lsdException w:name="Medium Grid 2 Accent 6" w:semiHidden="0" w:uiPriority="68" w:unhideWhenUsed="0"/>
-    <w:lsdException w:name="Medium Grid 3 Accent 6" w:semiHidden="0" w:uiPriority="69" w:unhideWhenUsed="0"/>
-    <w:lsdException w:name="Dark List Accent 6" w:semiHidden="0" w:uiPriority="70" w:unhideWhenUsed="0"/>
-    <w:lsdException w:name="Colorful Shading Accent 6" w:semiHidden="0" w:uiPriority="71" w:unhideWhenUsed="0"/>
-    <w:lsdException w:name="Colorful List Accent 6" w:semiHidden="0" w:uiPriority="72" w:unhideWhenUsed="0"/>
-    <w:lsdException w:name="Colorful Grid Accent 6" w:semiHidden="0" w:uiPriority="73" w:unhideWhenUsed="0"/>
-    <w:lsdException w:name="Subtle Emphasis" w:semiHidden="0" w:uiPriority="19" w:unhideWhenUsed="0"/>
-    <w:lsdException w:name="Intense Emphasis" w:semiHidden="0" w:uiPriority="21" w:unhideWhenUsed="0"/>
-    <w:lsdException w:name="Subtle Reference" w:semiHidden="0" w:uiPriority="31" w:unhideWhenUsed="0"/>
-    <w:lsdException w:name="Intense Reference" w:semiHidden="0" w:uiPriority="32" w:unhideWhenUsed="0"/>
-    <w:lsdException w:name="Book Title" w:semiHidden="0" w:uiPriority="33" w:unhideWhenUsed="0"/>
-    <w:lsdException w:name="Bibliography" w:uiPriority="37"/>
-    <w:lsdException w:name="TOC Heading" w:uiPriority="39" w:qFormat="1"/>
+  <w:latentStyles w:defLockedState="0" w:defUIPriority="0" w:defSemiHidden="0" w:defUnhideWhenUsed="0" w:defQFormat="0" w:count="376">
+    <w:lsdException w:name="Normal" w:qFormat="1"/>
+    <w:lsdException w:name="heading 1" w:uiPriority="9" w:qFormat="1"/>
+    <w:lsdException w:name="heading 2" w:semiHidden="1" w:unhideWhenUsed="1" w:qFormat="1"/>
+    <w:lsdException w:name="heading 3" w:semiHidden="1" w:unhideWhenUsed="1" w:qFormat="1"/>
+    <w:lsdException w:name="heading 4" w:semiHidden="1" w:unhideWhenUsed="1" w:qFormat="1"/>
+    <w:lsdException w:name="heading 5" w:semiHidden="1" w:unhideWhenUsed="1"/>
+    <w:lsdException w:name="heading 6" w:semiHidden="1" w:unhideWhenUsed="1"/>
+    <w:lsdException w:name="heading 7" w:semiHidden="1" w:unhideWhenUsed="1"/>
+    <w:lsdException w:name="heading 8" w:semiHidden="1" w:unhideWhenUsed="1"/>
+    <w:lsdException w:name="heading 9" w:semiHidden="1" w:unhideWhenUsed="1"/>
+    <w:lsdException w:name="index 1" w:semiHidden="1" w:unhideWhenUsed="1"/>
+    <w:lsdException w:name="index 2" w:semiHidden="1" w:unhideWhenUsed="1"/>
+    <w:lsdException w:name="index 3" w:semiHidden="1" w:unhideWhenUsed="1"/>
+    <w:lsdException w:name="index 4" w:semiHidden="1" w:unhideWhenUsed="1"/>
+    <w:lsdException w:name="index 5" w:semiHidden="1" w:unhideWhenUsed="1"/>
+    <w:lsdException w:name="index 6" w:semiHidden="1" w:unhideWhenUsed="1"/>
+    <w:lsdException w:name="index 7" w:semiHidden="1" w:unhideWhenUsed="1"/>
+    <w:lsdException w:name="index 8" w:semiHidden="1" w:unhideWhenUsed="1"/>
+    <w:lsdException w:name="index 9" w:semiHidden="1" w:unhideWhenUsed="1"/>
+    <w:lsdException w:name="toc 1" w:semiHidden="1" w:uiPriority="39" w:unhideWhenUsed="1"/>
+    <w:lsdException w:name="toc 2" w:semiHidden="1" w:uiPriority="39" w:unhideWhenUsed="1"/>
+    <w:lsdException w:name="toc 3" w:semiHidden="1" w:uiPriority="39" w:unhideWhenUsed="1"/>
+    <w:lsdException w:name="toc 4" w:semiHidden="1" w:unhideWhenUsed="1"/>
+    <w:lsdException w:name="toc 5" w:semiHidden="1" w:unhideWhenUsed="1"/>
+    <w:lsdException w:name="toc 6" w:semiHidden="1" w:unhideWhenUsed="1"/>
+    <w:lsdException w:name="toc 7" w:semiHidden="1" w:unhideWhenUsed="1"/>
+    <w:lsdException w:name="toc 8" w:semiHidden="1" w:unhideWhenUsed="1"/>
+    <w:lsdException w:name="toc 9" w:semiHidden="1" w:unhideWhenUsed="1"/>
+    <w:lsdException w:name="Normal Indent" w:semiHidden="1" w:unhideWhenUsed="1"/>
+    <w:lsdException w:name="footnote text" w:semiHidden="1" w:unhideWhenUsed="1"/>
+    <w:lsdException w:name="annotation text" w:semiHidden="1" w:unhideWhenUsed="1"/>
+    <w:lsdException w:name="header" w:semiHidden="1" w:unhideWhenUsed="1"/>
+    <w:lsdException w:name="footer" w:semiHidden="1" w:unhideWhenUsed="1"/>
+    <w:lsdException w:name="index heading" w:semiHidden="1" w:unhideWhenUsed="1"/>
+    <w:lsdException w:name="caption" w:semiHidden="1" w:unhideWhenUsed="1" w:qFormat="1"/>
+    <w:lsdException w:name="table of figures" w:semiHidden="1" w:unhideWhenUsed="1"/>
+    <w:lsdException w:name="envelope address" w:semiHidden="1" w:unhideWhenUsed="1"/>
+    <w:lsdException w:name="envelope return" w:semiHidden="1" w:unhideWhenUsed="1"/>
+    <w:lsdException w:name="footnote reference" w:semiHidden="1" w:unhideWhenUsed="1"/>
+    <w:lsdException w:name="annotation reference" w:semiHidden="1" w:unhideWhenUsed="1"/>
+    <w:lsdException w:name="line number" w:semiHidden="1" w:unhideWhenUsed="1"/>
+    <w:lsdException w:name="page number" w:semiHidden="1" w:unhideWhenUsed="1"/>
+    <w:lsdException w:name="endnote reference" w:semiHidden="1" w:unhideWhenUsed="1"/>
+    <w:lsdException w:name="endnote text" w:semiHidden="1" w:unhideWhenUsed="1"/>
+    <w:lsdException w:name="macro" w:semiHidden="1" w:unhideWhenUsed="1"/>
+    <w:lsdException w:name="toa heading" w:semiHidden="1" w:unhideWhenUsed="1"/>
+    <w:lsdException w:name="List Number" w:semiHidden="1" w:unhideWhenUsed="1"/>
+    <w:lsdException w:name="List 2" w:semiHidden="1" w:unhideWhenUsed="1"/>
+    <w:lsdException w:name="List 3" w:semiHidden="1" w:unhideWhenUsed="1"/>
+    <w:lsdException w:name="List 4" w:semiHidden="1" w:unhideWhenUsed="1"/>
+    <w:lsdException w:name="List 5" w:semiHidden="1" w:unhideWhenUsed="1"/>
+    <w:lsdException w:name="List Bullet 2" w:semiHidden="1" w:unhideWhenUsed="1"/>
+    <w:lsdException w:name="List Bullet 3" w:semiHidden="1" w:unhideWhenUsed="1"/>
+    <w:lsdException w:name="List Bullet 4" w:semiHidden="1" w:unhideWhenUsed="1"/>
+    <w:lsdException w:name="List Bullet 5" w:semiHidden="1" w:unhideWhenUsed="1"/>
+    <w:lsdException w:name="List Number 2" w:semiHidden="1" w:unhideWhenUsed="1"/>
+    <w:lsdException w:name="List Number 3" w:semiHidden="1" w:unhideWhenUsed="1"/>
+    <w:lsdException w:name="List Number 4" w:semiHidden="1" w:unhideWhenUsed="1"/>
+    <w:lsdException w:name="List Number 5" w:semiHidden="1" w:unhideWhenUsed="1"/>
+    <w:lsdException w:name="Closing" w:semiHidden="1" w:unhideWhenUsed="1"/>
+    <w:lsdException w:name="Signature" w:semiHidden="1" w:unhideWhenUsed="1"/>
+    <w:lsdException w:name="Default Paragraph Font" w:semiHidden="1" w:unhideWhenUsed="1"/>
+    <w:lsdException w:name="Body Text" w:semiHidden="1" w:unhideWhenUsed="1"/>
+    <w:lsdException w:name="Body Text Indent" w:semiHidden="1" w:unhideWhenUsed="1"/>
+    <w:lsdException w:name="List Continue" w:semiHidden="1" w:unhideWhenUsed="1"/>
+    <w:lsdException w:name="Message Header" w:semiHidden="1" w:unhideWhenUsed="1"/>
+    <w:lsdException w:name="Salutation" w:semiHidden="1" w:unhideWhenUsed="1"/>
+    <w:lsdException w:name="Date" w:semiHidden="1" w:unhideWhenUsed="1"/>
+    <w:lsdException w:name="Body Text First Indent" w:semiHidden="1" w:unhideWhenUsed="1"/>
+    <w:lsdException w:name="Body Text First Indent 2" w:semiHidden="1" w:unhideWhenUsed="1"/>
+    <w:lsdException w:name="Note Heading" w:semiHidden="1" w:unhideWhenUsed="1"/>
+    <w:lsdException w:name="Body Text 2" w:semiHidden="1" w:unhideWhenUsed="1"/>
+    <w:lsdException w:name="Body Text 3" w:semiHidden="1" w:unhideWhenUsed="1"/>
+    <w:lsdException w:name="Body Text Indent 2" w:semiHidden="1" w:unhideWhenUsed="1"/>
+    <w:lsdException w:name="Body Text Indent 3" w:semiHidden="1" w:unhideWhenUsed="1"/>
+    <w:lsdException w:name="Block Text" w:semiHidden="1" w:unhideWhenUsed="1"/>
+    <w:lsdException w:name="Hyperlink" w:semiHidden="1" w:uiPriority="99" w:unhideWhenUsed="1"/>
+    <w:lsdException w:name="FollowedHyperlink" w:semiHidden="1" w:unhideWhenUsed="1"/>
+    <w:lsdException w:name="Strong" w:qFormat="1"/>
+    <w:lsdException w:name="Emphasis" w:qFormat="1"/>
+    <w:lsdException w:name="Document Map" w:semiHidden="1" w:unhideWhenUsed="1"/>
+    <w:lsdException w:name="Plain Text" w:semiHidden="1" w:unhideWhenUsed="1"/>
+    <w:lsdException w:name="E-mail Signature" w:semiHidden="1" w:unhideWhenUsed="1"/>
+    <w:lsdException w:name="HTML Top of Form" w:semiHidden="1" w:unhideWhenUsed="1"/>
+    <w:lsdException w:name="HTML Bottom of Form" w:semiHidden="1" w:unhideWhenUsed="1"/>
+    <w:lsdException w:name="Normal (Web)" w:semiHidden="1" w:unhideWhenUsed="1"/>
+    <w:lsdException w:name="HTML Acronym" w:semiHidden="1" w:unhideWhenUsed="1"/>
+    <w:lsdException w:name="HTML Address" w:semiHidden="1" w:unhideWhenUsed="1"/>
+    <w:lsdException w:name="HTML Cite" w:semiHidden="1" w:unhideWhenUsed="1"/>
+    <w:lsdException w:name="HTML Code" w:semiHidden="1" w:unhideWhenUsed="1"/>
+    <w:lsdException w:name="HTML Definition" w:semiHidden="1" w:unhideWhenUsed="1"/>
+    <w:lsdException w:name="HTML Keyboard" w:semiHidden="1" w:unhideWhenUsed="1"/>
+    <w:lsdException w:name="HTML Preformatted" w:semiHidden="1" w:unhideWhenUsed="1"/>
+    <w:lsdException w:name="HTML Sample" w:semiHidden="1" w:unhideWhenUsed="1"/>
+    <w:lsdException w:name="HTML Typewriter" w:semiHidden="1" w:unhideWhenUsed="1"/>
+    <w:lsdException w:name="HTML Variable" w:semiHidden="1" w:unhideWhenUsed="1"/>
+    <w:lsdException w:name="Normal Table" w:semiHidden="1" w:unhideWhenUsed="1"/>
+    <w:lsdException w:name="annotation subject" w:semiHidden="1" w:unhideWhenUsed="1"/>
+    <w:lsdException w:name="No List" w:semiHidden="1" w:unhideWhenUsed="1"/>
+    <w:lsdException w:name="Outline List 1" w:semiHidden="1" w:unhideWhenUsed="1"/>
+    <w:lsdException w:name="Outline List 2" w:semiHidden="1" w:unhideWhenUsed="1"/>
+    <w:lsdException w:name="Outline List 3" w:semiHidden="1" w:unhideWhenUsed="1"/>
+    <w:lsdException w:name="Table Simple 1" w:semiHidden="1" w:unhideWhenUsed="1"/>
+    <w:lsdException w:name="Table Simple 2" w:semiHidden="1" w:unhideWhenUsed="1"/>
+    <w:lsdException w:name="Table Simple 3" w:semiHidden="1" w:unhideWhenUsed="1"/>
+    <w:lsdException w:name="Table Classic 1" w:semiHidden="1" w:unhideWhenUsed="1"/>
+    <w:lsdException w:name="Table Classic 2" w:semiHidden="1" w:unhideWhenUsed="1"/>
+    <w:lsdException w:name="Table Classic 3" w:semiHidden="1" w:unhideWhenUsed="1"/>
+    <w:lsdException w:name="Table Classic 4" w:semiHidden="1" w:unhideWhenUsed="1"/>
+    <w:lsdException w:name="Table Colorful 1" w:semiHidden="1" w:unhideWhenUsed="1"/>
+    <w:lsdException w:name="Table Colorful 2" w:semiHidden="1" w:unhideWhenUsed="1"/>
+    <w:lsdException w:name="Table Colorful 3" w:semiHidden="1" w:unhideWhenUsed="1"/>
+    <w:lsdException w:name="Table Columns 1" w:semiHidden="1" w:unhideWhenUsed="1"/>
+    <w:lsdException w:name="Table Columns 2" w:semiHidden="1" w:unhideWhenUsed="1"/>
+    <w:lsdException w:name="Table Columns 3" w:semiHidden="1" w:unhideWhenUsed="1"/>
+    <w:lsdException w:name="Table Columns 4" w:semiHidden="1" w:unhideWhenUsed="1"/>
+    <w:lsdException w:name="Table Columns 5" w:semiHidden="1" w:unhideWhenUsed="1"/>
+    <w:lsdException w:name="Table Grid 1" w:semiHidden="1" w:unhideWhenUsed="1"/>
+    <w:lsdException w:name="Table Grid 2" w:semiHidden="1" w:unhideWhenUsed="1"/>
+    <w:lsdException w:name="Table Grid 3" w:semiHidden="1" w:unhideWhenUsed="1"/>
+    <w:lsdException w:name="Table Grid 4" w:semiHidden="1" w:unhideWhenUsed="1"/>
+    <w:lsdException w:name="Table Grid 5" w:semiHidden="1" w:unhideWhenUsed="1"/>
+    <w:lsdException w:name="Table Grid 6" w:semiHidden="1" w:unhideWhenUsed="1"/>
+    <w:lsdException w:name="Table Grid 7" w:semiHidden="1" w:unhideWhenUsed="1"/>
+    <w:lsdException w:name="Table Grid 8" w:semiHidden="1" w:unhideWhenUsed="1"/>
+    <w:lsdException w:name="Table List 1" w:semiHidden="1" w:unhideWhenUsed="1"/>
+    <w:lsdException w:name="Table List 2" w:semiHidden="1" w:unhideWhenUsed="1"/>
+    <w:lsdException w:name="Table List 3" w:semiHidden="1" w:unhideWhenUsed="1"/>
+    <w:lsdException w:name="Table List 4" w:semiHidden="1" w:unhideWhenUsed="1"/>
+    <w:lsdException w:name="Table List 5" w:semiHidden="1" w:unhideWhenUsed="1"/>
+    <w:lsdException w:name="Table List 6" w:semiHidden="1" w:unhideWhenUsed="1"/>
+    <w:lsdException w:name="Table List 7" w:semiHidden="1" w:unhideWhenUsed="1"/>
+    <w:lsdException w:name="Table List 8" w:semiHidden="1" w:unhideWhenUsed="1"/>
+    <w:lsdException w:name="Table 3D effects 1" w:semiHidden="1" w:unhideWhenUsed="1"/>
+    <w:lsdException w:name="Table 3D effects 2" w:semiHidden="1" w:unhideWhenUsed="1"/>
+    <w:lsdException w:name="Table 3D effects 3" w:semiHidden="1" w:unhideWhenUsed="1"/>
+    <w:lsdException w:name="Table Contemporary" w:semiHidden="1" w:unhideWhenUsed="1"/>
+    <w:lsdException w:name="Table Elegant" w:semiHidden="1" w:unhideWhenUsed="1"/>
+    <w:lsdException w:name="Table Professional" w:semiHidden="1" w:unhideWhenUsed="1"/>
+    <w:lsdException w:name="Table Subtle 1" w:semiHidden="1" w:unhideWhenUsed="1"/>
+    <w:lsdException w:name="Table Subtle 2" w:semiHidden="1" w:unhideWhenUsed="1"/>
+    <w:lsdException w:name="Table Web 1" w:semiHidden="1" w:unhideWhenUsed="1"/>
+    <w:lsdException w:name="Table Web 2" w:semiHidden="1" w:unhideWhenUsed="1"/>
+    <w:lsdException w:name="Table Web 3" w:semiHidden="1" w:unhideWhenUsed="1"/>
+    <w:lsdException w:name="Balloon Text" w:semiHidden="1" w:unhideWhenUsed="1"/>
+    <w:lsdException w:name="Table Grid" w:semiHidden="1" w:unhideWhenUsed="1"/>
+    <w:lsdException w:name="Table Theme" w:semiHidden="1" w:unhideWhenUsed="1"/>
+    <w:lsdException w:name="Placeholder Text" w:semiHidden="1" w:uiPriority="99"/>
+    <w:lsdException w:name="No Spacing" w:uiPriority="1"/>
+    <w:lsdException w:name="Light Shading" w:uiPriority="60"/>
+    <w:lsdException w:name="Light List" w:uiPriority="61"/>
+    <w:lsdException w:name="Light Grid" w:uiPriority="62"/>
+    <w:lsdException w:name="Medium Shading 1" w:uiPriority="63"/>
+    <w:lsdException w:name="Medium Shading 2" w:uiPriority="64"/>
+    <w:lsdException w:name="Medium List 1" w:uiPriority="65"/>
+    <w:lsdException w:name="Medium List 2" w:uiPriority="66"/>
+    <w:lsdException w:name="Medium Grid 1" w:uiPriority="67"/>
+    <w:lsdException w:name="Medium Grid 2" w:uiPriority="68"/>
+    <w:lsdException w:name="Medium Grid 3" w:uiPriority="69"/>
+    <w:lsdException w:name="Dark List" w:uiPriority="70"/>
+    <w:lsdException w:name="Colorful Shading" w:uiPriority="71"/>
+    <w:lsdException w:name="Colorful List" w:uiPriority="72"/>
+    <w:lsdException w:name="Colorful Grid" w:uiPriority="73"/>
+    <w:lsdException w:name="Light Shading Accent 1" w:uiPriority="60"/>
+    <w:lsdException w:name="Light List Accent 1" w:uiPriority="61"/>
+    <w:lsdException w:name="Light Grid Accent 1" w:uiPriority="62"/>
+    <w:lsdException w:name="Medium Shading 1 Accent 1" w:uiPriority="63"/>
+    <w:lsdException w:name="Medium Shading 2 Accent 1" w:uiPriority="64"/>
+    <w:lsdException w:name="Medium List 1 Accent 1" w:uiPriority="65"/>
+    <w:lsdException w:name="Revision" w:semiHidden="1" w:uiPriority="99"/>
+    <w:lsdException w:name="List Paragraph" w:uiPriority="34"/>
+    <w:lsdException w:name="Quote" w:uiPriority="29"/>
+    <w:lsdException w:name="Intense Quote" w:uiPriority="30"/>
+    <w:lsdException w:name="Medium List 2 Accent 1" w:uiPriority="66"/>
+    <w:lsdException w:name="Medium Grid 1 Accent 1" w:uiPriority="67"/>
+    <w:lsdException w:name="Medium Grid 2 Accent 1" w:uiPriority="68"/>
+    <w:lsdException w:name="Medium Grid 3 Accent 1" w:uiPriority="69"/>
+    <w:lsdException w:name="Dark List Accent 1" w:uiPriority="70"/>
+    <w:lsdException w:name="Colorful Shading Accent 1" w:uiPriority="71"/>
+    <w:lsdException w:name="Colorful List Accent 1" w:uiPriority="72"/>
+    <w:lsdException w:name="Colorful Grid Accent 1" w:uiPriority="73"/>
+    <w:lsdException w:name="Light Shading Accent 2" w:uiPriority="60"/>
+    <w:lsdException w:name="Light List Accent 2" w:uiPriority="61"/>
+    <w:lsdException w:name="Light Grid Accent 2" w:uiPriority="62"/>
+    <w:lsdException w:name="Medium Shading 1 Accent 2" w:uiPriority="63"/>
+    <w:lsdException w:name="Medium Shading 2 Accent 2" w:uiPriority="64"/>
+    <w:lsdException w:name="Medium List 1 Accent 2" w:uiPriority="65"/>
+    <w:lsdException w:name="Medium List 2 Accent 2" w:uiPriority="66"/>
+    <w:lsdException w:name="Medium Grid 1 Accent 2" w:uiPriority="67"/>
+    <w:lsdException w:name="Medium Grid 2 Accent 2" w:uiPriority="68"/>
+    <w:lsdException w:name="Medium Grid 3 Accent 2" w:uiPriority="69"/>
+    <w:lsdException w:name="Dark List Accent 2" w:uiPriority="70"/>
+    <w:lsdException w:name="Colorful Shading Accent 2" w:uiPriority="71"/>
+    <w:lsdException w:name="Colorful List Accent 2" w:uiPriority="72"/>
+    <w:lsdException w:name="Colorful Grid Accent 2" w:uiPriority="73"/>
+    <w:lsdException w:name="Light Shading Accent 3" w:uiPriority="60"/>
+    <w:lsdException w:name="Light List Accent 3" w:uiPriority="61"/>
+    <w:lsdException w:name="Light Grid Accent 3" w:uiPriority="62"/>
+    <w:lsdException w:name="Medium Shading 1 Accent 3" w:uiPriority="63"/>
+    <w:lsdException w:name="Medium Shading 2 Accent 3" w:uiPriority="64"/>
+    <w:lsdException w:name="Medium List 1 Accent 3" w:uiPriority="65"/>
+    <w:lsdException w:name="Medium List 2 Accent 3" w:uiPriority="66"/>
+    <w:lsdException w:name="Medium Grid 1 Accent 3" w:uiPriority="67"/>
+    <w:lsdException w:name="Medium Grid 2 Accent 3" w:uiPriority="68"/>
+    <w:lsdException w:name="Medium Grid 3 Accent 3" w:uiPriority="69"/>
+    <w:lsdException w:name="Dark List Accent 3" w:uiPriority="70"/>
+    <w:lsdException w:name="Colorful Shading Accent 3" w:uiPriority="71"/>
+    <w:lsdException w:name="Colorful List Accent 3" w:uiPriority="72"/>
+    <w:lsdException w:name="Colorful Grid Accent 3" w:uiPriority="73"/>
+    <w:lsdException w:name="Light Shading Accent 4" w:uiPriority="60"/>
+    <w:lsdException w:name="Light List Accent 4" w:uiPriority="61"/>
+    <w:lsdException w:name="Light Grid Accent 4" w:uiPriority="62"/>
+    <w:lsdException w:name="Medium Shading 1 Accent 4" w:uiPriority="63"/>
+    <w:lsdException w:name="Medium Shading 2 Accent 4" w:uiPriority="64"/>
+    <w:lsdException w:name="Medium List 1 Accent 4" w:uiPriority="65"/>
+    <w:lsdException w:name="Medium List 2 Accent 4" w:uiPriority="66"/>
+    <w:lsdException w:name="Medium Grid 1 Accent 4" w:uiPriority="67"/>
+    <w:lsdException w:name="Medium Grid 2 Accent 4" w:uiPriority="68"/>
+    <w:lsdException w:name="Medium Grid 3 Accent 4" w:uiPriority="69"/>
+    <w:lsdException w:name="Dark List Accent 4" w:uiPriority="70"/>
+    <w:lsdException w:name="Colorful Shading Accent 4" w:uiPriority="71"/>
+    <w:lsdException w:name="Colorful List Accent 4" w:uiPriority="72"/>
+    <w:lsdException w:name="Colorful Grid Accent 4" w:uiPriority="73"/>
+    <w:lsdException w:name="Light Shading Accent 5" w:uiPriority="60"/>
+    <w:lsdException w:name="Light List Accent 5" w:uiPriority="61"/>
+    <w:lsdException w:name="Light Grid Accent 5" w:uiPriority="62"/>
+    <w:lsdException w:name="Medium Shading 1 Accent 5" w:uiPriority="63"/>
+    <w:lsdException w:name="Medium Shading 2 Accent 5" w:uiPriority="64"/>
+    <w:lsdException w:name="Medium List 1 Accent 5" w:uiPriority="65"/>
+    <w:lsdException w:name="Medium List 2 Accent 5" w:uiPriority="66"/>
+    <w:lsdException w:name="Medium Grid 1 Accent 5" w:uiPriority="67"/>
+    <w:lsdException w:name="Medium Grid 2 Accent 5" w:uiPriority="68"/>
+    <w:lsdException w:name="Medium Grid 3 Accent 5" w:uiPriority="69"/>
+    <w:lsdException w:name="Dark List Accent 5" w:uiPriority="70"/>
+    <w:lsdException w:name="Colorful Shading Accent 5" w:uiPriority="71"/>
+    <w:lsdException w:name="Colorful List Accent 5" w:uiPriority="72"/>
+    <w:lsdException w:name="Colorful Grid Accent 5" w:uiPriority="73"/>
+    <w:lsdException w:name="Light Shading Accent 6" w:uiPriority="60"/>
+    <w:lsdException w:name="Light List Accent 6" w:uiPriority="61"/>
+    <w:lsdException w:name="Light Grid Accent 6" w:uiPriority="62"/>
+    <w:lsdException w:name="Medium Shading 1 Accent 6" w:uiPriority="63"/>
+    <w:lsdException w:name="Medium Shading 2 Accent 6" w:uiPriority="64"/>
+    <w:lsdException w:name="Medium List 1 Accent 6" w:uiPriority="65"/>
+    <w:lsdException w:name="Medium List 2 Accent 6" w:uiPriority="66"/>
+    <w:lsdException w:name="Medium Grid 1 Accent 6" w:uiPriority="67"/>
+    <w:lsdException w:name="Medium Grid 2 Accent 6" w:uiPriority="68"/>
+    <w:lsdException w:name="Medium Grid 3 Accent 6" w:uiPriority="69"/>
+    <w:lsdException w:name="Dark List Accent 6" w:uiPriority="70"/>
+    <w:lsdException w:name="Colorful Shading Accent 6" w:uiPriority="71"/>
+    <w:lsdException w:name="Colorful List Accent 6" w:uiPriority="72"/>
+    <w:lsdException w:name="Colorful Grid Accent 6" w:uiPriority="73"/>
+    <w:lsdException w:name="Subtle Emphasis" w:uiPriority="19"/>
+    <w:lsdException w:name="Intense Emphasis" w:uiPriority="21"/>
+    <w:lsdException w:name="Subtle Reference" w:uiPriority="31"/>
+    <w:lsdException w:name="Intense Reference" w:uiPriority="32"/>
+    <w:lsdException w:name="Book Title" w:uiPriority="33"/>
+    <w:lsdException w:name="Bibliography" w:semiHidden="1" w:uiPriority="37" w:unhideWhenUsed="1"/>
+    <w:lsdException w:name="TOC Heading" w:semiHidden="1" w:uiPriority="39" w:unhideWhenUsed="1" w:qFormat="1"/>
+    <w:lsdException w:name="Plain Table 1" w:uiPriority="41"/>
+    <w:lsdException w:name="Plain Table 2" w:uiPriority="42"/>
+    <w:lsdException w:name="Plain Table 3" w:uiPriority="43"/>
+    <w:lsdException w:name="Plain Table 4" w:uiPriority="44"/>
+    <w:lsdException w:name="Plain Table 5" w:uiPriority="45"/>
+    <w:lsdException w:name="Grid Table Light" w:uiPriority="40"/>
+    <w:lsdException w:name="Grid Table 1 Light" w:uiPriority="46"/>
+    <w:lsdException w:name="Grid Table 2" w:uiPriority="47"/>
+    <w:lsdException w:name="Grid Table 3" w:uiPriority="48"/>
+    <w:lsdException w:name="Grid Table 4" w:uiPriority="49"/>
+    <w:lsdException w:name="Grid Table 5 Dark" w:uiPriority="50"/>
+    <w:lsdException w:name="Grid Table 6 Colorful" w:uiPriority="51"/>
+    <w:lsdException w:name="Grid Table 7 Colorful" w:uiPriority="52"/>
+    <w:lsdException w:name="Grid Table 1 Light Accent 1" w:uiPriority="46"/>
+    <w:lsdException w:name="Grid Table 2 Accent 1" w:uiPriority="47"/>
+    <w:lsdException w:name="Grid Table 3 Accent 1" w:uiPriority="48"/>
+    <w:lsdException w:name="Grid Table 4 Accent 1" w:uiPriority="49"/>
+    <w:lsdException w:name="Grid Table 5 Dark Accent 1" w:uiPriority="50"/>
+    <w:lsdException w:name="Grid Table 6 Colorful Accent 1" w:uiPriority="51"/>
+    <w:lsdException w:name="Grid Table 7 Colorful Accent 1" w:uiPriority="52"/>
+    <w:lsdException w:name="Grid Table 1 Light Accent 2" w:uiPriority="46"/>
+    <w:lsdException w:name="Grid Table 2 Accent 2" w:uiPriority="47"/>
+    <w:lsdException w:name="Grid Table 3 Accent 2" w:uiPriority="48"/>
+    <w:lsdException w:name="Grid Table 4 Accent 2" w:uiPriority="49"/>
+    <w:lsdException w:name="Grid Table 5 Dark Accent 2" w:uiPriority="50"/>
+    <w:lsdException w:name="Grid Table 6 Colorful Accent 2" w:uiPriority="51"/>
+    <w:lsdException w:name="Grid Table 7 Colorful Accent 2" w:uiPriority="52"/>
+    <w:lsdException w:name="Grid Table 1 Light Accent 3" w:uiPriority="46"/>
+    <w:lsdException w:name="Grid Table 2 Accent 3" w:uiPriority="47"/>
+    <w:lsdException w:name="Grid Table 3 Accent 3" w:uiPriority="48"/>
+    <w:lsdException w:name="Grid Table 4 Accent 3" w:uiPriority="49"/>
+    <w:lsdException w:name="Grid Table 5 Dark Accent 3" w:uiPriority="50"/>
+    <w:lsdException w:name="Grid Table 6 Colorful Accent 3" w:uiPriority="51"/>
+    <w:lsdException w:name="Grid Table 7 Colorful Accent 3" w:uiPriority="52"/>
+    <w:lsdException w:name="Grid Table 1 Light Accent 4" w:uiPriority="46"/>
+    <w:lsdException w:name="Grid Table 2 Accent 4" w:uiPriority="47"/>
+    <w:lsdException w:name="Grid Table 3 Accent 4" w:uiPriority="48"/>
+    <w:lsdException w:name="Grid Table 4 Accent 4" w:uiPriority="49"/>
+    <w:lsdException w:name="Grid Table 5 Dark Accent 4" w:uiPriority="50"/>
+    <w:lsdException w:name="Grid Table 6 Colorful Accent 4" w:uiPriority="51"/>
+    <w:lsdException w:name="Grid Table 7 Colorful Accent 4" w:uiPriority="52"/>
+    <w:lsdException w:name="Grid Table 1 Light Accent 5" w:uiPriority="46"/>
+    <w:lsdException w:name="Grid Table 2 Accent 5" w:uiPriority="47"/>
+    <w:lsdException w:name="Grid Table 3 Accent 5" w:uiPriority="48"/>
+    <w:lsdException w:name="Grid Table 4 Accent 5" w:uiPriority="49"/>
+    <w:lsdException w:name="Grid Table 5 Dark Accent 5" w:uiPriority="50"/>
+    <w:lsdException w:name="Grid Table 6 Colorful Accent 5" w:uiPriority="51"/>
+    <w:lsdException w:name="Grid Table 7 Colorful Accent 5" w:uiPriority="52"/>
+    <w:lsdException w:name="Grid Table 1 Light Accent 6" w:uiPriority="46"/>
+    <w:lsdException w:name="Grid Table 2 Accent 6" w:uiPriority="47"/>
+    <w:lsdException w:name="Grid Table 3 Accent 6" w:uiPriority="48"/>
+    <w:lsdException w:name="Grid Table 4 Accent 6" w:uiPriority="49"/>
+    <w:lsdException w:name="Grid Table 5 Dark Accent 6" w:uiPriority="50"/>
+    <w:lsdException w:name="Grid Table 6 Colorful Accent 6" w:uiPriority="51"/>
+    <w:lsdException w:name="Grid Table 7 Colorful Accent 6" w:uiPriority="52"/>
+    <w:lsdException w:name="List Table 1 Light" w:uiPriority="46"/>
+    <w:lsdException w:name="List Table 2" w:uiPriority="47"/>
+    <w:lsdException w:name="List Table 3" w:uiPriority="48"/>
+    <w:lsdException w:name="List Table 4" w:uiPriority="49"/>
+    <w:lsdException w:name="List Table 5 Dark" w:uiPriority="50"/>
+    <w:lsdException w:name="List Table 6 Colorful" w:uiPriority="51"/>
+    <w:lsdException w:name="List Table 7 Colorful" w:uiPriority="52"/>
+    <w:lsdException w:name="List Table 1 Light Accent 1" w:uiPriority="46"/>
+    <w:lsdException w:name="List Table 2 Accent 1" w:uiPriority="47"/>
+    <w:lsdException w:name="List Table 3 Accent 1" w:uiPriority="48"/>
+    <w:lsdException w:name="List Table 4 Accent 1" w:uiPriority="49"/>
+    <w:lsdException w:name="List Table 5 Dark Accent 1" w:uiPriority="50"/>
+    <w:lsdException w:name="List Table 6 Colorful Accent 1" w:uiPriority="51"/>
+    <w:lsdException w:name="List Table 7 Colorful Accent 1" w:uiPriority="52"/>
+    <w:lsdException w:name="List Table 1 Light Accent 2" w:uiPriority="46"/>
+    <w:lsdException w:name="List Table 2 Accent 2" w:uiPriority="47"/>
+    <w:lsdException w:name="List Table 3 Accent 2" w:uiPriority="48"/>
+    <w:lsdException w:name="List Table 4 Accent 2" w:uiPriority="49"/>
+    <w:lsdException w:name="List Table 5 Dark Accent 2" w:uiPriority="50"/>
+    <w:lsdException w:name="List Table 6 Colorful Accent 2" w:uiPriority="51"/>
+    <w:lsdException w:name="List Table 7 Colorful Accent 2" w:uiPriority="52"/>
+    <w:lsdException w:name="List Table 1 Light Accent 3" w:uiPriority="46"/>
+    <w:lsdException w:name="List Table 2 Accent 3" w:uiPriority="47"/>
+    <w:lsdException w:name="List Table 3 Accent 3" w:uiPriority="48"/>
+    <w:lsdException w:name="List Table 4 Accent 3" w:uiPriority="49"/>
+    <w:lsdException w:name="List Table 5 Dark Accent 3" w:uiPriority="50"/>
+    <w:lsdException w:name="List Table 6 Colorful Accent 3" w:uiPriority="51"/>
+    <w:lsdException w:name="List Table 7 Colorful Accent 3" w:uiPriority="52"/>
+    <w:lsdException w:name="List Table 1 Light Accent 4" w:uiPriority="46"/>
+    <w:lsdException w:name="List Table 2 Accent 4" w:uiPriority="47"/>
+    <w:lsdException w:name="List Table 3 Accent 4" w:uiPriority="48"/>
+    <w:lsdException w:name="List Table 4 Accent 4" w:uiPriority="49"/>
+    <w:lsdException w:name="List Table 5 Dark Accent 4" w:uiPriority="50"/>
+    <w:lsdException w:name="List Table 6 Colorful Accent 4" w:uiPriority="51"/>
+    <w:lsdException w:name="List Table 7 Colorful Accent 4" w:uiPriority="52"/>
+    <w:lsdException w:name="List Table 1 Light Accent 5" w:uiPriority="46"/>
+    <w:lsdException w:name="List Table 2 Accent 5" w:uiPriority="47"/>
+    <w:lsdException w:name="List Table 3 Accent 5" w:uiPriority="48"/>
+    <w:lsdException w:name="List Table 4 Accent 5" w:uiPriority="49"/>
+    <w:lsdException w:name="List Table 5 Dark Accent 5" w:uiPriority="50"/>
+    <w:lsdException w:name="List Table 6 Colorful Accent 5" w:uiPriority="51"/>
+    <w:lsdException w:name="List Table 7 Colorful Accent 5" w:uiPriority="52"/>
+    <w:lsdException w:name="List Table 1 Light Accent 6" w:uiPriority="46"/>
+    <w:lsdException w:name="List Table 2 Accent 6" w:uiPriority="47"/>
+    <w:lsdException w:name="List Table 3 Accent 6" w:uiPriority="48"/>
+    <w:lsdException w:name="List Table 4 Accent 6" w:uiPriority="49"/>
+    <w:lsdException w:name="List Table 5 Dark Accent 6" w:uiPriority="50"/>
+    <w:lsdException w:name="List Table 6 Colorful Accent 6" w:uiPriority="51"/>
+    <w:lsdException w:name="List Table 7 Colorful Accent 6" w:uiPriority="52"/>
+    <w:lsdException w:name="Mention" w:semiHidden="1" w:uiPriority="99" w:unhideWhenUsed="1"/>
+    <w:lsdException w:name="Smart Hyperlink" w:semiHidden="1" w:uiPriority="99" w:unhideWhenUsed="1"/>
+    <w:lsdException w:name="Hashtag" w:semiHidden="1" w:uiPriority="99" w:unhideWhenUsed="1"/>
+    <w:lsdException w:name="Unresolved Mention" w:semiHidden="1" w:uiPriority="99" w:unhideWhenUsed="1"/>
+    <w:lsdException w:name="Smart Link" w:semiHidden="1" w:uiPriority="99" w:unhideWhenUsed="1"/>
   </w:latentStyles>
   <w:style w:type="paragraph" w:default="1" w:styleId="Norml">
     <w:name w:val="Normal"/>
@@ -15973,1269 +16261,7 @@
       <w:color w:val="808080"/>
     </w:rPr>
   </w:style>
-  <w:style w:type="character" w:styleId="Ershangslyozs">
-    <w:name w:val="Intense Emphasis"/>
-    <w:uiPriority w:val="21"/>
-    <w:rsid w:val="003F5425"/>
-    <w:rPr>
-      <w:b/>
-      <w:bCs/>
-      <w:i/>
-      <w:iCs/>
-      <w:color w:val="4F81BD"/>
-    </w:rPr>
-  </w:style>
-  <w:style w:type="paragraph" w:styleId="Idzet">
-    <w:name w:val="Quote"/>
-    <w:basedOn w:val="Norml"/>
-    <w:next w:val="Norml"/>
-    <w:link w:val="IdzetChar"/>
-    <w:uiPriority w:val="29"/>
-    <w:rsid w:val="003F5425"/>
-    <w:rPr>
-      <w:i/>
-      <w:iCs/>
-      <w:color w:val="000000"/>
-    </w:rPr>
-  </w:style>
-  <w:style w:type="character" w:customStyle="1" w:styleId="IdzetChar">
-    <w:name w:val="Idézet Char"/>
-    <w:link w:val="Idzet"/>
-    <w:uiPriority w:val="29"/>
-    <w:rsid w:val="003F5425"/>
-    <w:rPr>
-      <w:i/>
-      <w:iCs/>
-      <w:color w:val="000000"/>
-      <w:sz w:val="24"/>
-      <w:szCs w:val="24"/>
-      <w:lang w:eastAsia="en-US"/>
-    </w:rPr>
-  </w:style>
-  <w:style w:type="paragraph" w:styleId="Nincstrkz">
-    <w:name w:val="No Spacing"/>
-    <w:uiPriority w:val="1"/>
-    <w:rsid w:val="003F5425"/>
-    <w:pPr>
-      <w:ind w:firstLine="720"/>
-      <w:jc w:val="both"/>
-    </w:pPr>
-    <w:rPr>
-      <w:sz w:val="24"/>
-      <w:szCs w:val="24"/>
-      <w:lang w:eastAsia="en-US"/>
-    </w:rPr>
-  </w:style>
-  <w:style w:type="character" w:styleId="Kiemels2">
-    <w:name w:val="Strong"/>
-    <w:qFormat/>
-    <w:rsid w:val="003F5425"/>
-    <w:rPr>
-      <w:b/>
-      <w:bCs/>
-    </w:rPr>
-  </w:style>
-  <w:style w:type="paragraph" w:customStyle="1" w:styleId="Kp">
-    <w:name w:val="Kép"/>
-    <w:basedOn w:val="Norml"/>
-    <w:next w:val="Kpalrs"/>
-    <w:qFormat/>
-    <w:rsid w:val="002841F9"/>
-    <w:pPr>
-      <w:keepNext/>
-      <w:spacing w:before="240" w:line="240" w:lineRule="auto"/>
-      <w:ind w:firstLine="0"/>
-      <w:jc w:val="center"/>
-    </w:pPr>
-  </w:style>
-  <w:style w:type="character" w:customStyle="1" w:styleId="StyleUnderline">
-    <w:name w:val="Style Underline"/>
-    <w:qFormat/>
-    <w:rsid w:val="00D07335"/>
-    <w:rPr>
-      <w:u w:val="single"/>
-    </w:rPr>
-  </w:style>
-  <w:style w:type="paragraph" w:customStyle="1" w:styleId="Kd">
-    <w:name w:val="Kód"/>
-    <w:basedOn w:val="Norml"/>
-    <w:qFormat/>
-    <w:rsid w:val="00225F65"/>
-    <w:pPr>
-      <w:tabs>
-        <w:tab w:val="left" w:pos="851"/>
-        <w:tab w:val="left" w:pos="1418"/>
-        <w:tab w:val="left" w:pos="1985"/>
-        <w:tab w:val="left" w:pos="2552"/>
-        <w:tab w:val="left" w:pos="3119"/>
-        <w:tab w:val="left" w:pos="3686"/>
-        <w:tab w:val="left" w:pos="4253"/>
-        <w:tab w:val="left" w:pos="4820"/>
-        <w:tab w:val="left" w:pos="5387"/>
-        <w:tab w:val="left" w:pos="5954"/>
-      </w:tabs>
-      <w:spacing w:before="120" w:after="240" w:line="240" w:lineRule="auto"/>
-      <w:ind w:left="284" w:firstLine="0"/>
-      <w:contextualSpacing/>
-    </w:pPr>
-    <w:rPr>
-      <w:rFonts w:ascii="Consolas" w:hAnsi="Consolas"/>
-      <w:sz w:val="20"/>
-    </w:rPr>
-  </w:style>
-  <w:style w:type="paragraph" w:styleId="Tartalomjegyzkcmsora">
-    <w:name w:val="TOC Heading"/>
-    <w:basedOn w:val="Cmsor1"/>
-    <w:next w:val="Norml"/>
-    <w:uiPriority w:val="39"/>
-    <w:semiHidden/>
-    <w:unhideWhenUsed/>
-    <w:qFormat/>
-    <w:rsid w:val="0001192F"/>
-    <w:pPr>
-      <w:keepLines/>
-      <w:pageBreakBefore w:val="0"/>
-      <w:numPr>
-        <w:numId w:val="0"/>
-      </w:numPr>
-      <w:spacing w:before="480" w:after="0" w:line="276" w:lineRule="auto"/>
-      <w:jc w:val="left"/>
-      <w:outlineLvl w:val="9"/>
-    </w:pPr>
-    <w:rPr>
-      <w:rFonts w:ascii="Cambria" w:hAnsi="Cambria" w:cs="Times New Roman"/>
-      <w:color w:val="365F91"/>
-      <w:kern w:val="0"/>
-      <w:sz w:val="28"/>
-      <w:szCs w:val="28"/>
-      <w:lang w:eastAsia="hu-HU"/>
-    </w:rPr>
-  </w:style>
-  <w:style w:type="paragraph" w:customStyle="1" w:styleId="Fejezetcmtartalomjegyzknlkl">
-    <w:name w:val="Fejezetcím tartalomjegyzék nélkül"/>
-    <w:basedOn w:val="Fejezetcimszmozsnlkl"/>
-    <w:next w:val="Norml"/>
-    <w:qFormat/>
-    <w:rsid w:val="00B96880"/>
-    <w:pPr>
-      <w:outlineLvl w:val="9"/>
-    </w:pPr>
-    <w:rPr>
-      <w:noProof/>
-    </w:rPr>
-  </w:style>
-  <w:style w:type="character" w:styleId="Jegyzethivatkozs">
-    <w:name w:val="annotation reference"/>
-    <w:basedOn w:val="Bekezdsalapbettpusa"/>
-    <w:rsid w:val="00630A92"/>
-    <w:rPr>
-      <w:sz w:val="16"/>
-      <w:szCs w:val="16"/>
-    </w:rPr>
-  </w:style>
-  <w:style w:type="paragraph" w:styleId="Jegyzetszveg">
-    <w:name w:val="annotation text"/>
-    <w:basedOn w:val="Norml"/>
-    <w:link w:val="JegyzetszvegChar"/>
-    <w:rsid w:val="00630A92"/>
-    <w:pPr>
-      <w:spacing w:line="240" w:lineRule="auto"/>
-    </w:pPr>
-    <w:rPr>
-      <w:sz w:val="20"/>
-      <w:szCs w:val="20"/>
-    </w:rPr>
-  </w:style>
-  <w:style w:type="character" w:customStyle="1" w:styleId="JegyzetszvegChar">
-    <w:name w:val="Jegyzetszöveg Char"/>
-    <w:basedOn w:val="Bekezdsalapbettpusa"/>
-    <w:link w:val="Jegyzetszveg"/>
-    <w:rsid w:val="00630A92"/>
-    <w:rPr>
-      <w:lang w:eastAsia="en-US"/>
-    </w:rPr>
-  </w:style>
-  <w:style w:type="paragraph" w:styleId="Megjegyzstrgya">
-    <w:name w:val="annotation subject"/>
-    <w:basedOn w:val="Jegyzetszveg"/>
-    <w:next w:val="Jegyzetszveg"/>
-    <w:link w:val="MegjegyzstrgyaChar"/>
-    <w:rsid w:val="00630A92"/>
-    <w:rPr>
-      <w:b/>
-      <w:bCs/>
-    </w:rPr>
-  </w:style>
-  <w:style w:type="character" w:customStyle="1" w:styleId="MegjegyzstrgyaChar">
-    <w:name w:val="Megjegyzés tárgya Char"/>
-    <w:basedOn w:val="JegyzetszvegChar"/>
-    <w:link w:val="Megjegyzstrgya"/>
-    <w:rsid w:val="00630A92"/>
-    <w:rPr>
-      <w:b/>
-      <w:bCs/>
-      <w:lang w:eastAsia="en-US"/>
-    </w:rPr>
-  </w:style>
-  <w:style w:type="character" w:customStyle="1" w:styleId="Cmsor1Char">
-    <w:name w:val="Címsor 1 Char"/>
-    <w:basedOn w:val="Bekezdsalapbettpusa"/>
-    <w:link w:val="Cmsor1"/>
-    <w:uiPriority w:val="9"/>
-    <w:rsid w:val="009B2EED"/>
-    <w:rPr>
-      <w:rFonts w:cs="Arial"/>
-      <w:b/>
-      <w:bCs/>
-      <w:kern w:val="32"/>
-      <w:sz w:val="36"/>
-      <w:szCs w:val="32"/>
-      <w:lang w:eastAsia="en-US"/>
-    </w:rPr>
-  </w:style>
-  <w:style w:type="paragraph" w:styleId="Irodalomjegyzk">
-    <w:name w:val="Bibliography"/>
-    <w:basedOn w:val="Norml"/>
-    <w:next w:val="Norml"/>
-    <w:uiPriority w:val="37"/>
-    <w:unhideWhenUsed/>
-    <w:rsid w:val="009B2EED"/>
-    <w:pPr>
-      <w:ind w:firstLine="0"/>
-    </w:pPr>
-    <w:rPr>
-      <w:noProof/>
-    </w:rPr>
-  </w:style>
-  <w:style w:type="character" w:styleId="Helyrzszveg">
-    <w:name w:val="Placeholder Text"/>
-    <w:basedOn w:val="Bekezdsalapbettpusa"/>
-    <w:uiPriority w:val="99"/>
-    <w:semiHidden/>
-    <w:rsid w:val="008D4E4B"/>
-    <w:rPr>
-      <w:color w:val="808080"/>
-    </w:rPr>
-  </w:style>
-</w:styles>
-</file>
-
-<file path=word/stylesWithEffects.xml><?xml version="1.0" encoding="utf-8"?>
-<w:styles xmlns:wpc="http://schemas.microsoft.com/office/word/2010/wordprocessingCanvas" xmlns:mc="http://schemas.openxmlformats.org/markup-compatibility/2006" xmlns:o="urn:schemas-microsoft-com:office:office" xmlns:r="http://schemas.openxmlformats.org/officeDocument/2006/relationships" xmlns:m="http://schemas.openxmlformats.org/officeDocument/2006/math" xmlns:v="urn:schemas-microsoft-com:vml" xmlns:wp14="http://schemas.microsoft.com/office/word/2010/wordprocessingDrawing" xmlns:wp="http://schemas.openxmlformats.org/drawingml/2006/wordprocessingDrawing" xmlns:w10="urn:schemas-microsoft-com:office:word" xmlns:w="http://schemas.openxmlformats.org/wordprocessingml/2006/main" xmlns:w14="http://schemas.microsoft.com/office/word/2010/wordml" xmlns:wpg="http://schemas.microsoft.com/office/word/2010/wordprocessingGroup" xmlns:wpi="http://schemas.microsoft.com/office/word/2010/wordprocessingInk" xmlns:wne="http://schemas.microsoft.com/office/word/2006/wordml" xmlns:wps="http://schemas.microsoft.com/office/word/2010/wordprocessingShape" mc:Ignorable="w14 wp14">
-  <w:docDefaults>
-    <w:rPrDefault>
-      <w:rPr>
-        <w:rFonts w:ascii="Times New Roman" w:eastAsia="Times New Roman" w:hAnsi="Times New Roman" w:cs="Times New Roman"/>
-        <w:lang w:val="hu-HU" w:eastAsia="hu-HU" w:bidi="ar-SA"/>
-      </w:rPr>
-    </w:rPrDefault>
-    <w:pPrDefault/>
-  </w:docDefaults>
-  <w:latentStyles w:defLockedState="0" w:defUIPriority="0" w:defSemiHidden="1" w:defUnhideWhenUsed="1" w:defQFormat="0" w:count="267">
-    <w:lsdException w:name="Normal" w:semiHidden="0" w:unhideWhenUsed="0" w:qFormat="1"/>
-    <w:lsdException w:name="heading 1" w:semiHidden="0" w:uiPriority="9" w:unhideWhenUsed="0" w:qFormat="1"/>
-    <w:lsdException w:name="heading 2" w:qFormat="1"/>
-    <w:lsdException w:name="heading 3" w:qFormat="1"/>
-    <w:lsdException w:name="heading 4" w:qFormat="1"/>
-    <w:lsdException w:name="toc 1" w:uiPriority="39"/>
-    <w:lsdException w:name="toc 2" w:uiPriority="39"/>
-    <w:lsdException w:name="toc 3" w:uiPriority="39"/>
-    <w:lsdException w:name="caption" w:qFormat="1"/>
-    <w:lsdException w:name="table of authorities" w:semiHidden="0" w:unhideWhenUsed="0"/>
-    <w:lsdException w:name="List" w:semiHidden="0" w:unhideWhenUsed="0"/>
-    <w:lsdException w:name="List Bullet" w:semiHidden="0" w:unhideWhenUsed="0"/>
-    <w:lsdException w:name="Title" w:semiHidden="0" w:unhideWhenUsed="0"/>
-    <w:lsdException w:name="List Continue 2" w:semiHidden="0" w:unhideWhenUsed="0"/>
-    <w:lsdException w:name="List Continue 3" w:semiHidden="0" w:unhideWhenUsed="0"/>
-    <w:lsdException w:name="List Continue 4" w:semiHidden="0" w:unhideWhenUsed="0"/>
-    <w:lsdException w:name="List Continue 5" w:semiHidden="0" w:unhideWhenUsed="0"/>
-    <w:lsdException w:name="Subtitle" w:semiHidden="0" w:unhideWhenUsed="0"/>
-    <w:lsdException w:name="Hyperlink" w:uiPriority="99"/>
-    <w:lsdException w:name="Strong" w:semiHidden="0" w:unhideWhenUsed="0" w:qFormat="1"/>
-    <w:lsdException w:name="Emphasis" w:semiHidden="0" w:unhideWhenUsed="0" w:qFormat="1"/>
-    <w:lsdException w:name="Placeholder Text" w:uiPriority="99" w:unhideWhenUsed="0"/>
-    <w:lsdException w:name="No Spacing" w:semiHidden="0" w:uiPriority="1" w:unhideWhenUsed="0"/>
-    <w:lsdException w:name="Light Shading" w:semiHidden="0" w:uiPriority="60" w:unhideWhenUsed="0"/>
-    <w:lsdException w:name="Light List" w:semiHidden="0" w:uiPriority="61" w:unhideWhenUsed="0"/>
-    <w:lsdException w:name="Light Grid" w:semiHidden="0" w:uiPriority="62" w:unhideWhenUsed="0"/>
-    <w:lsdException w:name="Medium Shading 1" w:semiHidden="0" w:uiPriority="63" w:unhideWhenUsed="0"/>
-    <w:lsdException w:name="Medium Shading 2" w:semiHidden="0" w:uiPriority="64" w:unhideWhenUsed="0"/>
-    <w:lsdException w:name="Medium List 1" w:semiHidden="0" w:uiPriority="65" w:unhideWhenUsed="0"/>
-    <w:lsdException w:name="Medium List 2" w:semiHidden="0" w:uiPriority="66" w:unhideWhenUsed="0"/>
-    <w:lsdException w:name="Medium Grid 1" w:semiHidden="0" w:uiPriority="67" w:unhideWhenUsed="0"/>
-    <w:lsdException w:name="Medium Grid 2" w:semiHidden="0" w:uiPriority="68" w:unhideWhenUsed="0"/>
-    <w:lsdException w:name="Medium Grid 3" w:semiHidden="0" w:uiPriority="69" w:unhideWhenUsed="0"/>
-    <w:lsdException w:name="Dark List" w:semiHidden="0" w:uiPriority="70" w:unhideWhenUsed="0"/>
-    <w:lsdException w:name="Colorful Shading" w:semiHidden="0" w:uiPriority="71" w:unhideWhenUsed="0"/>
-    <w:lsdException w:name="Colorful List" w:semiHidden="0" w:uiPriority="72" w:unhideWhenUsed="0"/>
-    <w:lsdException w:name="Colorful Grid" w:semiHidden="0" w:uiPriority="73" w:unhideWhenUsed="0"/>
-    <w:lsdException w:name="Light Shading Accent 1" w:semiHidden="0" w:uiPriority="60" w:unhideWhenUsed="0"/>
-    <w:lsdException w:name="Light List Accent 1" w:semiHidden="0" w:uiPriority="61" w:unhideWhenUsed="0"/>
-    <w:lsdException w:name="Light Grid Accent 1" w:semiHidden="0" w:uiPriority="62" w:unhideWhenUsed="0"/>
-    <w:lsdException w:name="Medium Shading 1 Accent 1" w:semiHidden="0" w:uiPriority="63" w:unhideWhenUsed="0"/>
-    <w:lsdException w:name="Medium Shading 2 Accent 1" w:semiHidden="0" w:uiPriority="64" w:unhideWhenUsed="0"/>
-    <w:lsdException w:name="Medium List 1 Accent 1" w:semiHidden="0" w:uiPriority="65" w:unhideWhenUsed="0"/>
-    <w:lsdException w:name="Revision" w:uiPriority="99" w:unhideWhenUsed="0"/>
-    <w:lsdException w:name="List Paragraph" w:semiHidden="0" w:uiPriority="34" w:unhideWhenUsed="0"/>
-    <w:lsdException w:name="Quote" w:semiHidden="0" w:uiPriority="29" w:unhideWhenUsed="0"/>
-    <w:lsdException w:name="Intense Quote" w:semiHidden="0" w:uiPriority="30" w:unhideWhenUsed="0"/>
-    <w:lsdException w:name="Medium List 2 Accent 1" w:semiHidden="0" w:uiPriority="66" w:unhideWhenUsed="0"/>
-    <w:lsdException w:name="Medium Grid 1 Accent 1" w:semiHidden="0" w:uiPriority="67" w:unhideWhenUsed="0"/>
-    <w:lsdException w:name="Medium Grid 2 Accent 1" w:semiHidden="0" w:uiPriority="68" w:unhideWhenUsed="0"/>
-    <w:lsdException w:name="Medium Grid 3 Accent 1" w:semiHidden="0" w:uiPriority="69" w:unhideWhenUsed="0"/>
-    <w:lsdException w:name="Dark List Accent 1" w:semiHidden="0" w:uiPriority="70" w:unhideWhenUsed="0"/>
-    <w:lsdException w:name="Colorful Shading Accent 1" w:semiHidden="0" w:uiPriority="71" w:unhideWhenUsed="0"/>
-    <w:lsdException w:name="Colorful List Accent 1" w:semiHidden="0" w:uiPriority="72" w:unhideWhenUsed="0"/>
-    <w:lsdException w:name="Colorful Grid Accent 1" w:semiHidden="0" w:uiPriority="73" w:unhideWhenUsed="0"/>
-    <w:lsdException w:name="Light Shading Accent 2" w:semiHidden="0" w:uiPriority="60" w:unhideWhenUsed="0"/>
-    <w:lsdException w:name="Light List Accent 2" w:semiHidden="0" w:uiPriority="61" w:unhideWhenUsed="0"/>
-    <w:lsdException w:name="Light Grid Accent 2" w:semiHidden="0" w:uiPriority="62" w:unhideWhenUsed="0"/>
-    <w:lsdException w:name="Medium Shading 1 Accent 2" w:semiHidden="0" w:uiPriority="63" w:unhideWhenUsed="0"/>
-    <w:lsdException w:name="Medium Shading 2 Accent 2" w:semiHidden="0" w:uiPriority="64" w:unhideWhenUsed="0"/>
-    <w:lsdException w:name="Medium List 1 Accent 2" w:semiHidden="0" w:uiPriority="65" w:unhideWhenUsed="0"/>
-    <w:lsdException w:name="Medium List 2 Accent 2" w:semiHidden="0" w:uiPriority="66" w:unhideWhenUsed="0"/>
-    <w:lsdException w:name="Medium Grid 1 Accent 2" w:semiHidden="0" w:uiPriority="67" w:unhideWhenUsed="0"/>
-    <w:lsdException w:name="Medium Grid 2 Accent 2" w:semiHidden="0" w:uiPriority="68" w:unhideWhenUsed="0"/>
-    <w:lsdException w:name="Medium Grid 3 Accent 2" w:semiHidden="0" w:uiPriority="69" w:unhideWhenUsed="0"/>
-    <w:lsdException w:name="Dark List Accent 2" w:semiHidden="0" w:uiPriority="70" w:unhideWhenUsed="0"/>
-    <w:lsdException w:name="Colorful Shading Accent 2" w:semiHidden="0" w:uiPriority="71" w:unhideWhenUsed="0"/>
-    <w:lsdException w:name="Colorful List Accent 2" w:semiHidden="0" w:uiPriority="72" w:unhideWhenUsed="0"/>
-    <w:lsdException w:name="Colorful Grid Accent 2" w:semiHidden="0" w:uiPriority="73" w:unhideWhenUsed="0"/>
-    <w:lsdException w:name="Light Shading Accent 3" w:semiHidden="0" w:uiPriority="60" w:unhideWhenUsed="0"/>
-    <w:lsdException w:name="Light List Accent 3" w:semiHidden="0" w:uiPriority="61" w:unhideWhenUsed="0"/>
-    <w:lsdException w:name="Light Grid Accent 3" w:semiHidden="0" w:uiPriority="62" w:unhideWhenUsed="0"/>
-    <w:lsdException w:name="Medium Shading 1 Accent 3" w:semiHidden="0" w:uiPriority="63" w:unhideWhenUsed="0"/>
-    <w:lsdException w:name="Medium Shading 2 Accent 3" w:semiHidden="0" w:uiPriority="64" w:unhideWhenUsed="0"/>
-    <w:lsdException w:name="Medium List 1 Accent 3" w:semiHidden="0" w:uiPriority="65" w:unhideWhenUsed="0"/>
-    <w:lsdException w:name="Medium List 2 Accent 3" w:semiHidden="0" w:uiPriority="66" w:unhideWhenUsed="0"/>
-    <w:lsdException w:name="Medium Grid 1 Accent 3" w:semiHidden="0" w:uiPriority="67" w:unhideWhenUsed="0"/>
-    <w:lsdException w:name="Medium Grid 2 Accent 3" w:semiHidden="0" w:uiPriority="68" w:unhideWhenUsed="0"/>
-    <w:lsdException w:name="Medium Grid 3 Accent 3" w:semiHidden="0" w:uiPriority="69" w:unhideWhenUsed="0"/>
-    <w:lsdException w:name="Dark List Accent 3" w:semiHidden="0" w:uiPriority="70" w:unhideWhenUsed="0"/>
-    <w:lsdException w:name="Colorful Shading Accent 3" w:semiHidden="0" w:uiPriority="71" w:unhideWhenUsed="0"/>
-    <w:lsdException w:name="Colorful List Accent 3" w:semiHidden="0" w:uiPriority="72" w:unhideWhenUsed="0"/>
-    <w:lsdException w:name="Colorful Grid Accent 3" w:semiHidden="0" w:uiPriority="73" w:unhideWhenUsed="0"/>
-    <w:lsdException w:name="Light Shading Accent 4" w:semiHidden="0" w:uiPriority="60" w:unhideWhenUsed="0"/>
-    <w:lsdException w:name="Light List Accent 4" w:semiHidden="0" w:uiPriority="61" w:unhideWhenUsed="0"/>
-    <w:lsdException w:name="Light Grid Accent 4" w:semiHidden="0" w:uiPriority="62" w:unhideWhenUsed="0"/>
-    <w:lsdException w:name="Medium Shading 1 Accent 4" w:semiHidden="0" w:uiPriority="63" w:unhideWhenUsed="0"/>
-    <w:lsdException w:name="Medium Shading 2 Accent 4" w:semiHidden="0" w:uiPriority="64" w:unhideWhenUsed="0"/>
-    <w:lsdException w:name="Medium List 1 Accent 4" w:semiHidden="0" w:uiPriority="65" w:unhideWhenUsed="0"/>
-    <w:lsdException w:name="Medium List 2 Accent 4" w:semiHidden="0" w:uiPriority="66" w:unhideWhenUsed="0"/>
-    <w:lsdException w:name="Medium Grid 1 Accent 4" w:semiHidden="0" w:uiPriority="67" w:unhideWhenUsed="0"/>
-    <w:lsdException w:name="Medium Grid 2 Accent 4" w:semiHidden="0" w:uiPriority="68" w:unhideWhenUsed="0"/>
-    <w:lsdException w:name="Medium Grid 3 Accent 4" w:semiHidden="0" w:uiPriority="69" w:unhideWhenUsed="0"/>
-    <w:lsdException w:name="Dark List Accent 4" w:semiHidden="0" w:uiPriority="70" w:unhideWhenUsed="0"/>
-    <w:lsdException w:name="Colorful Shading Accent 4" w:semiHidden="0" w:uiPriority="71" w:unhideWhenUsed="0"/>
-    <w:lsdException w:name="Colorful List Accent 4" w:semiHidden="0" w:uiPriority="72" w:unhideWhenUsed="0"/>
-    <w:lsdException w:name="Colorful Grid Accent 4" w:semiHidden="0" w:uiPriority="73" w:unhideWhenUsed="0"/>
-    <w:lsdException w:name="Light Shading Accent 5" w:semiHidden="0" w:uiPriority="60" w:unhideWhenUsed="0"/>
-    <w:lsdException w:name="Light List Accent 5" w:semiHidden="0" w:uiPriority="61" w:unhideWhenUsed="0"/>
-    <w:lsdException w:name="Light Grid Accent 5" w:semiHidden="0" w:uiPriority="62" w:unhideWhenUsed="0"/>
-    <w:lsdException w:name="Medium Shading 1 Accent 5" w:semiHidden="0" w:uiPriority="63" w:unhideWhenUsed="0"/>
-    <w:lsdException w:name="Medium Shading 2 Accent 5" w:semiHidden="0" w:uiPriority="64" w:unhideWhenUsed="0"/>
-    <w:lsdException w:name="Medium List 1 Accent 5" w:semiHidden="0" w:uiPriority="65" w:unhideWhenUsed="0"/>
-    <w:lsdException w:name="Medium List 2 Accent 5" w:semiHidden="0" w:uiPriority="66" w:unhideWhenUsed="0"/>
-    <w:lsdException w:name="Medium Grid 1 Accent 5" w:semiHidden="0" w:uiPriority="67" w:unhideWhenUsed="0"/>
-    <w:lsdException w:name="Medium Grid 2 Accent 5" w:semiHidden="0" w:uiPriority="68" w:unhideWhenUsed="0"/>
-    <w:lsdException w:name="Medium Grid 3 Accent 5" w:semiHidden="0" w:uiPriority="69" w:unhideWhenUsed="0"/>
-    <w:lsdException w:name="Dark List Accent 5" w:semiHidden="0" w:uiPriority="70" w:unhideWhenUsed="0"/>
-    <w:lsdException w:name="Colorful Shading Accent 5" w:semiHidden="0" w:uiPriority="71" w:unhideWhenUsed="0"/>
-    <w:lsdException w:name="Colorful List Accent 5" w:semiHidden="0" w:uiPriority="72" w:unhideWhenUsed="0"/>
-    <w:lsdException w:name="Colorful Grid Accent 5" w:semiHidden="0" w:uiPriority="73" w:unhideWhenUsed="0"/>
-    <w:lsdException w:name="Light Shading Accent 6" w:semiHidden="0" w:uiPriority="60" w:unhideWhenUsed="0"/>
-    <w:lsdException w:name="Light List Accent 6" w:semiHidden="0" w:uiPriority="61" w:unhideWhenUsed="0"/>
-    <w:lsdException w:name="Light Grid Accent 6" w:semiHidden="0" w:uiPriority="62" w:unhideWhenUsed="0"/>
-    <w:lsdException w:name="Medium Shading 1 Accent 6" w:semiHidden="0" w:uiPriority="63" w:unhideWhenUsed="0"/>
-    <w:lsdException w:name="Medium Shading 2 Accent 6" w:semiHidden="0" w:uiPriority="64" w:unhideWhenUsed="0"/>
-    <w:lsdException w:name="Medium List 1 Accent 6" w:semiHidden="0" w:uiPriority="65" w:unhideWhenUsed="0"/>
-    <w:lsdException w:name="Medium List 2 Accent 6" w:semiHidden="0" w:uiPriority="66" w:unhideWhenUsed="0"/>
-    <w:lsdException w:name="Medium Grid 1 Accent 6" w:semiHidden="0" w:uiPriority="67" w:unhideWhenUsed="0"/>
-    <w:lsdException w:name="Medium Grid 2 Accent 6" w:semiHidden="0" w:uiPriority="68" w:unhideWhenUsed="0"/>
-    <w:lsdException w:name="Medium Grid 3 Accent 6" w:semiHidden="0" w:uiPriority="69" w:unhideWhenUsed="0"/>
-    <w:lsdException w:name="Dark List Accent 6" w:semiHidden="0" w:uiPriority="70" w:unhideWhenUsed="0"/>
-    <w:lsdException w:name="Colorful Shading Accent 6" w:semiHidden="0" w:uiPriority="71" w:unhideWhenUsed="0"/>
-    <w:lsdException w:name="Colorful List Accent 6" w:semiHidden="0" w:uiPriority="72" w:unhideWhenUsed="0"/>
-    <w:lsdException w:name="Colorful Grid Accent 6" w:semiHidden="0" w:uiPriority="73" w:unhideWhenUsed="0"/>
-    <w:lsdException w:name="Subtle Emphasis" w:semiHidden="0" w:uiPriority="19" w:unhideWhenUsed="0"/>
-    <w:lsdException w:name="Intense Emphasis" w:semiHidden="0" w:uiPriority="21" w:unhideWhenUsed="0"/>
-    <w:lsdException w:name="Subtle Reference" w:semiHidden="0" w:uiPriority="31" w:unhideWhenUsed="0"/>
-    <w:lsdException w:name="Intense Reference" w:semiHidden="0" w:uiPriority="32" w:unhideWhenUsed="0"/>
-    <w:lsdException w:name="Book Title" w:semiHidden="0" w:uiPriority="33" w:unhideWhenUsed="0"/>
-    <w:lsdException w:name="Bibliography" w:uiPriority="37"/>
-    <w:lsdException w:name="TOC Heading" w:uiPriority="39" w:qFormat="1"/>
-  </w:latentStyles>
-  <w:style w:type="paragraph" w:default="1" w:styleId="Norml">
-    <w:name w:val="Normal"/>
-    <w:qFormat/>
-    <w:rsid w:val="00C00B3C"/>
-    <w:pPr>
-      <w:spacing w:after="120" w:line="360" w:lineRule="auto"/>
-      <w:ind w:firstLine="720"/>
-      <w:jc w:val="both"/>
-    </w:pPr>
-    <w:rPr>
-      <w:sz w:val="24"/>
-      <w:szCs w:val="24"/>
-      <w:lang w:eastAsia="en-US"/>
-    </w:rPr>
-  </w:style>
-  <w:style w:type="paragraph" w:styleId="Cmsor1">
-    <w:name w:val="heading 1"/>
-    <w:basedOn w:val="Norml"/>
-    <w:next w:val="Norml"/>
-    <w:link w:val="Cmsor1Char"/>
-    <w:autoRedefine/>
-    <w:uiPriority w:val="9"/>
-    <w:qFormat/>
-    <w:pPr>
-      <w:keepNext/>
-      <w:pageBreakBefore/>
-      <w:numPr>
-        <w:numId w:val="2"/>
-      </w:numPr>
-      <w:spacing w:before="360" w:after="480"/>
-      <w:outlineLvl w:val="0"/>
-    </w:pPr>
-    <w:rPr>
-      <w:rFonts w:cs="Arial"/>
-      <w:b/>
-      <w:bCs/>
-      <w:kern w:val="32"/>
-      <w:sz w:val="36"/>
-      <w:szCs w:val="32"/>
-    </w:rPr>
-  </w:style>
-  <w:style w:type="paragraph" w:styleId="Cmsor2">
-    <w:name w:val="heading 2"/>
-    <w:basedOn w:val="Norml"/>
-    <w:next w:val="Norml"/>
-    <w:autoRedefine/>
-    <w:qFormat/>
-    <w:rsid w:val="00CA03AE"/>
-    <w:pPr>
-      <w:keepNext/>
-      <w:numPr>
-        <w:ilvl w:val="1"/>
-        <w:numId w:val="2"/>
-      </w:numPr>
-      <w:spacing w:before="240" w:after="60"/>
-      <w:outlineLvl w:val="1"/>
-    </w:pPr>
-    <w:rPr>
-      <w:rFonts w:cs="Arial"/>
-      <w:b/>
-      <w:bCs/>
-      <w:iCs/>
-      <w:sz w:val="32"/>
-      <w:szCs w:val="28"/>
-    </w:rPr>
-  </w:style>
-  <w:style w:type="paragraph" w:styleId="Cmsor3">
-    <w:name w:val="heading 3"/>
-    <w:basedOn w:val="Norml"/>
-    <w:next w:val="Norml"/>
-    <w:autoRedefine/>
-    <w:qFormat/>
-    <w:rsid w:val="00B5127E"/>
-    <w:pPr>
-      <w:keepNext/>
-      <w:numPr>
-        <w:ilvl w:val="2"/>
-        <w:numId w:val="2"/>
-      </w:numPr>
-      <w:spacing w:before="240" w:after="60"/>
-      <w:outlineLvl w:val="2"/>
-    </w:pPr>
-    <w:rPr>
-      <w:rFonts w:cs="Arial"/>
-      <w:b/>
-      <w:bCs/>
-      <w:sz w:val="28"/>
-      <w:szCs w:val="26"/>
-    </w:rPr>
-  </w:style>
-  <w:style w:type="paragraph" w:styleId="Cmsor4">
-    <w:name w:val="heading 4"/>
-    <w:basedOn w:val="Norml"/>
-    <w:next w:val="Norml"/>
-    <w:autoRedefine/>
-    <w:qFormat/>
-    <w:pPr>
-      <w:keepNext/>
-      <w:numPr>
-        <w:ilvl w:val="3"/>
-        <w:numId w:val="2"/>
-      </w:numPr>
-      <w:spacing w:before="240" w:after="60"/>
-      <w:outlineLvl w:val="3"/>
-    </w:pPr>
-    <w:rPr>
-      <w:b/>
-      <w:bCs/>
-      <w:szCs w:val="28"/>
-    </w:rPr>
-  </w:style>
-  <w:style w:type="paragraph" w:styleId="Cmsor5">
-    <w:name w:val="heading 5"/>
-    <w:basedOn w:val="Norml"/>
-    <w:next w:val="Norml"/>
-    <w:pPr>
-      <w:numPr>
-        <w:ilvl w:val="4"/>
-        <w:numId w:val="2"/>
-      </w:numPr>
-      <w:spacing w:before="240" w:after="60"/>
-      <w:outlineLvl w:val="4"/>
-    </w:pPr>
-    <w:rPr>
-      <w:b/>
-      <w:bCs/>
-      <w:i/>
-      <w:iCs/>
-      <w:sz w:val="26"/>
-      <w:szCs w:val="26"/>
-    </w:rPr>
-  </w:style>
-  <w:style w:type="paragraph" w:styleId="Cmsor6">
-    <w:name w:val="heading 6"/>
-    <w:basedOn w:val="Norml"/>
-    <w:next w:val="Norml"/>
-    <w:pPr>
-      <w:numPr>
-        <w:ilvl w:val="5"/>
-        <w:numId w:val="2"/>
-      </w:numPr>
-      <w:spacing w:before="240" w:after="60"/>
-      <w:outlineLvl w:val="5"/>
-    </w:pPr>
-    <w:rPr>
-      <w:b/>
-      <w:bCs/>
-      <w:sz w:val="22"/>
-      <w:szCs w:val="22"/>
-    </w:rPr>
-  </w:style>
-  <w:style w:type="paragraph" w:styleId="Cmsor7">
-    <w:name w:val="heading 7"/>
-    <w:basedOn w:val="Norml"/>
-    <w:next w:val="Norml"/>
-    <w:pPr>
-      <w:numPr>
-        <w:ilvl w:val="6"/>
-        <w:numId w:val="2"/>
-      </w:numPr>
-      <w:spacing w:before="240" w:after="60"/>
-      <w:outlineLvl w:val="6"/>
-    </w:pPr>
-  </w:style>
-  <w:style w:type="paragraph" w:styleId="Cmsor8">
-    <w:name w:val="heading 8"/>
-    <w:basedOn w:val="Norml"/>
-    <w:next w:val="Norml"/>
-    <w:pPr>
-      <w:numPr>
-        <w:ilvl w:val="7"/>
-        <w:numId w:val="2"/>
-      </w:numPr>
-      <w:spacing w:before="240" w:after="60"/>
-      <w:outlineLvl w:val="7"/>
-    </w:pPr>
-    <w:rPr>
-      <w:i/>
-      <w:iCs/>
-    </w:rPr>
-  </w:style>
-  <w:style w:type="paragraph" w:styleId="Cmsor9">
-    <w:name w:val="heading 9"/>
-    <w:basedOn w:val="Norml"/>
-    <w:next w:val="Norml"/>
-    <w:pPr>
-      <w:numPr>
-        <w:ilvl w:val="8"/>
-        <w:numId w:val="2"/>
-      </w:numPr>
-      <w:spacing w:before="240" w:after="60"/>
-      <w:outlineLvl w:val="8"/>
-    </w:pPr>
-    <w:rPr>
-      <w:rFonts w:ascii="Arial" w:hAnsi="Arial" w:cs="Arial"/>
-      <w:sz w:val="22"/>
-      <w:szCs w:val="22"/>
-    </w:rPr>
-  </w:style>
-  <w:style w:type="character" w:default="1" w:styleId="Bekezdsalapbettpusa">
-    <w:name w:val="Default Paragraph Font"/>
-    <w:uiPriority w:val="1"/>
-    <w:semiHidden/>
-    <w:unhideWhenUsed/>
-  </w:style>
-  <w:style w:type="table" w:default="1" w:styleId="Normltblzat">
-    <w:name w:val="Normal Table"/>
-    <w:uiPriority w:val="99"/>
-    <w:semiHidden/>
-    <w:unhideWhenUsed/>
-    <w:tblPr>
-      <w:tblInd w:w="0" w:type="dxa"/>
-      <w:tblCellMar>
-        <w:top w:w="0" w:type="dxa"/>
-        <w:left w:w="108" w:type="dxa"/>
-        <w:bottom w:w="0" w:type="dxa"/>
-        <w:right w:w="108" w:type="dxa"/>
-      </w:tblCellMar>
-    </w:tblPr>
-  </w:style>
-  <w:style w:type="numbering" w:default="1" w:styleId="Nemlista">
-    <w:name w:val="No List"/>
-    <w:uiPriority w:val="99"/>
-    <w:semiHidden/>
-    <w:unhideWhenUsed/>
-  </w:style>
-  <w:style w:type="paragraph" w:styleId="lfej">
-    <w:name w:val="header"/>
-    <w:basedOn w:val="Norml"/>
-    <w:rsid w:val="00C00B3C"/>
-    <w:pPr>
-      <w:tabs>
-        <w:tab w:val="center" w:pos="4320"/>
-        <w:tab w:val="right" w:pos="8640"/>
-      </w:tabs>
-      <w:ind w:firstLine="0"/>
-    </w:pPr>
-  </w:style>
-  <w:style w:type="paragraph" w:styleId="Cm">
-    <w:name w:val="Title"/>
-    <w:basedOn w:val="Norml"/>
-    <w:next w:val="Alcm"/>
-    <w:autoRedefine/>
-    <w:rsid w:val="00730B3C"/>
-    <w:pPr>
-      <w:keepNext/>
-      <w:spacing w:line="240" w:lineRule="auto"/>
-      <w:ind w:firstLine="0"/>
-      <w:jc w:val="center"/>
-    </w:pPr>
-    <w:rPr>
-      <w:rFonts w:cs="Arial"/>
-      <w:b/>
-      <w:bCs/>
-      <w:caps/>
-      <w:kern w:val="28"/>
-      <w:sz w:val="52"/>
-      <w:szCs w:val="32"/>
-    </w:rPr>
-  </w:style>
-  <w:style w:type="paragraph" w:customStyle="1" w:styleId="Cmlapszerz">
-    <w:name w:val="Címlap szerző"/>
-    <w:basedOn w:val="Norml"/>
-    <w:autoRedefine/>
-    <w:rsid w:val="00171054"/>
-    <w:pPr>
-      <w:keepNext/>
-      <w:spacing w:after="240" w:line="240" w:lineRule="auto"/>
-      <w:ind w:firstLine="0"/>
-      <w:jc w:val="center"/>
-    </w:pPr>
-    <w:rPr>
-      <w:noProof/>
-      <w:sz w:val="40"/>
-    </w:rPr>
-  </w:style>
-  <w:style w:type="paragraph" w:styleId="Alcm">
-    <w:name w:val="Subtitle"/>
-    <w:basedOn w:val="Norml"/>
-    <w:autoRedefine/>
-    <w:rsid w:val="009C1C93"/>
-    <w:pPr>
-      <w:keepLines/>
-      <w:spacing w:before="120" w:after="4200"/>
-      <w:ind w:firstLine="0"/>
-      <w:jc w:val="center"/>
-    </w:pPr>
-    <w:rPr>
-      <w:rFonts w:cs="Arial"/>
-      <w:noProof/>
-      <w:sz w:val="32"/>
-    </w:rPr>
-  </w:style>
-  <w:style w:type="paragraph" w:styleId="llb">
-    <w:name w:val="footer"/>
-    <w:basedOn w:val="Norml"/>
-    <w:rsid w:val="00C00B3C"/>
-    <w:pPr>
-      <w:tabs>
-        <w:tab w:val="center" w:pos="4320"/>
-        <w:tab w:val="right" w:pos="8640"/>
-      </w:tabs>
-      <w:ind w:firstLine="0"/>
-    </w:pPr>
-  </w:style>
-  <w:style w:type="paragraph" w:styleId="TJ2">
-    <w:name w:val="toc 2"/>
-    <w:basedOn w:val="Norml"/>
-    <w:next w:val="Norml"/>
-    <w:autoRedefine/>
-    <w:uiPriority w:val="39"/>
-    <w:rsid w:val="009C1C93"/>
-    <w:pPr>
-      <w:spacing w:after="0"/>
-      <w:ind w:left="238" w:firstLine="0"/>
-    </w:pPr>
-  </w:style>
-  <w:style w:type="paragraph" w:styleId="Szvegtrzs">
-    <w:name w:val="Body Text"/>
-    <w:basedOn w:val="Norml"/>
-    <w:link w:val="SzvegtrzsChar"/>
-    <w:pPr>
-      <w:spacing w:before="360"/>
-      <w:ind w:firstLine="0"/>
-    </w:pPr>
-  </w:style>
-  <w:style w:type="paragraph" w:customStyle="1" w:styleId="Nyilatkozatcm">
-    <w:name w:val="Nyilatkozat cím"/>
-    <w:basedOn w:val="Norml"/>
-    <w:next w:val="Norml"/>
-    <w:autoRedefine/>
-    <w:pPr>
-      <w:keepNext/>
-      <w:pageBreakBefore/>
-      <w:spacing w:after="640"/>
-      <w:ind w:firstLine="0"/>
-      <w:jc w:val="center"/>
-    </w:pPr>
-    <w:rPr>
-      <w:b/>
-      <w:caps/>
-      <w:sz w:val="36"/>
-    </w:rPr>
-  </w:style>
-  <w:style w:type="paragraph" w:customStyle="1" w:styleId="Nyilatkozatkeltezs">
-    <w:name w:val="Nyilatkozat keltezés"/>
-    <w:basedOn w:val="Nyilatkozatszveg"/>
-    <w:rsid w:val="00854BDC"/>
-    <w:pPr>
-      <w:spacing w:before="240" w:after="960"/>
-    </w:pPr>
-  </w:style>
-  <w:style w:type="paragraph" w:styleId="TJ1">
-    <w:name w:val="toc 1"/>
-    <w:basedOn w:val="Norml"/>
-    <w:next w:val="Norml"/>
-    <w:autoRedefine/>
-    <w:uiPriority w:val="39"/>
-    <w:rsid w:val="00D1632F"/>
-    <w:pPr>
-      <w:tabs>
-        <w:tab w:val="right" w:leader="dot" w:pos="8494"/>
-      </w:tabs>
-      <w:spacing w:after="0"/>
-      <w:ind w:firstLine="0"/>
-    </w:pPr>
-    <w:rPr>
-      <w:b/>
-    </w:rPr>
-  </w:style>
-  <w:style w:type="paragraph" w:styleId="TJ3">
-    <w:name w:val="toc 3"/>
-    <w:basedOn w:val="Norml"/>
-    <w:next w:val="Norml"/>
-    <w:autoRedefine/>
-    <w:uiPriority w:val="39"/>
-    <w:rsid w:val="009C1C93"/>
-    <w:pPr>
-      <w:spacing w:after="0"/>
-      <w:ind w:left="482" w:firstLine="0"/>
-    </w:pPr>
-  </w:style>
-  <w:style w:type="paragraph" w:styleId="TJ4">
-    <w:name w:val="toc 4"/>
-    <w:basedOn w:val="Norml"/>
-    <w:next w:val="Norml"/>
-    <w:autoRedefine/>
-    <w:semiHidden/>
-    <w:rsid w:val="009C1C93"/>
-    <w:pPr>
-      <w:spacing w:after="0"/>
-      <w:ind w:left="720" w:firstLine="0"/>
-    </w:pPr>
-  </w:style>
-  <w:style w:type="paragraph" w:styleId="TJ5">
-    <w:name w:val="toc 5"/>
-    <w:basedOn w:val="Norml"/>
-    <w:next w:val="Norml"/>
-    <w:autoRedefine/>
-    <w:semiHidden/>
-    <w:rsid w:val="009C1C93"/>
-    <w:pPr>
-      <w:spacing w:after="0"/>
-      <w:ind w:left="958" w:firstLine="0"/>
-    </w:pPr>
-  </w:style>
-  <w:style w:type="paragraph" w:styleId="TJ6">
-    <w:name w:val="toc 6"/>
-    <w:basedOn w:val="Norml"/>
-    <w:next w:val="Norml"/>
-    <w:autoRedefine/>
-    <w:semiHidden/>
-    <w:rsid w:val="009C1C93"/>
-    <w:pPr>
-      <w:spacing w:after="0"/>
-      <w:ind w:left="1202"/>
-    </w:pPr>
-  </w:style>
-  <w:style w:type="paragraph" w:styleId="TJ7">
-    <w:name w:val="toc 7"/>
-    <w:basedOn w:val="Norml"/>
-    <w:next w:val="Norml"/>
-    <w:autoRedefine/>
-    <w:semiHidden/>
-    <w:pPr>
-      <w:ind w:left="1440"/>
-    </w:pPr>
-  </w:style>
-  <w:style w:type="paragraph" w:styleId="TJ8">
-    <w:name w:val="toc 8"/>
-    <w:basedOn w:val="Norml"/>
-    <w:next w:val="Norml"/>
-    <w:autoRedefine/>
-    <w:semiHidden/>
-    <w:pPr>
-      <w:ind w:left="1680"/>
-    </w:pPr>
-  </w:style>
-  <w:style w:type="paragraph" w:styleId="TJ9">
-    <w:name w:val="toc 9"/>
-    <w:basedOn w:val="Norml"/>
-    <w:next w:val="Norml"/>
-    <w:autoRedefine/>
-    <w:semiHidden/>
-    <w:pPr>
-      <w:ind w:left="1920"/>
-    </w:pPr>
-  </w:style>
-  <w:style w:type="character" w:styleId="Hiperhivatkozs">
-    <w:name w:val="Hyperlink"/>
-    <w:uiPriority w:val="99"/>
-    <w:rPr>
-      <w:color w:val="0000FF"/>
-      <w:u w:val="single"/>
-    </w:rPr>
-  </w:style>
-  <w:style w:type="character" w:styleId="Oldalszm">
-    <w:name w:val="page number"/>
-    <w:basedOn w:val="Bekezdsalapbettpusa"/>
-  </w:style>
-  <w:style w:type="paragraph" w:customStyle="1" w:styleId="Irodalomjegyzksor">
-    <w:name w:val="Irodalomjegyzék sor"/>
-    <w:basedOn w:val="Norml"/>
-    <w:autoRedefine/>
-    <w:qFormat/>
-    <w:rsid w:val="00B96880"/>
-    <w:pPr>
-      <w:numPr>
-        <w:numId w:val="1"/>
-      </w:numPr>
-      <w:tabs>
-        <w:tab w:val="clear" w:pos="1134"/>
-        <w:tab w:val="left" w:pos="567"/>
-      </w:tabs>
-      <w:spacing w:before="120" w:after="240" w:line="240" w:lineRule="auto"/>
-      <w:ind w:left="567" w:hanging="567"/>
-      <w:jc w:val="left"/>
-    </w:pPr>
-    <w:rPr>
-      <w:noProof/>
-    </w:rPr>
-  </w:style>
-  <w:style w:type="paragraph" w:styleId="Lbjegyzetszveg">
-    <w:name w:val="footnote text"/>
-    <w:basedOn w:val="Norml"/>
-    <w:semiHidden/>
-    <w:rsid w:val="00B50CAA"/>
-    <w:rPr>
-      <w:sz w:val="20"/>
-      <w:szCs w:val="20"/>
-    </w:rPr>
-  </w:style>
-  <w:style w:type="paragraph" w:customStyle="1" w:styleId="Fejezetcimszmozsnlkl">
-    <w:name w:val="Fejezetcim számozás nélkül"/>
-    <w:basedOn w:val="Cmsor1"/>
-    <w:next w:val="Norml"/>
-    <w:rsid w:val="00D1632F"/>
-    <w:pPr>
-      <w:numPr>
-        <w:numId w:val="0"/>
-      </w:numPr>
-      <w:spacing w:before="240"/>
-    </w:pPr>
-  </w:style>
-  <w:style w:type="paragraph" w:styleId="Kpalrs">
-    <w:name w:val="caption"/>
-    <w:basedOn w:val="Norml"/>
-    <w:next w:val="Norml"/>
-    <w:autoRedefine/>
-    <w:qFormat/>
-    <w:rsid w:val="001A35FD"/>
-    <w:pPr>
-      <w:spacing w:before="120" w:after="240"/>
-      <w:ind w:firstLine="0"/>
-      <w:jc w:val="center"/>
-    </w:pPr>
-    <w:rPr>
-      <w:b/>
-      <w:bCs/>
-      <w:sz w:val="20"/>
-      <w:szCs w:val="20"/>
-    </w:rPr>
-  </w:style>
-  <w:style w:type="paragraph" w:customStyle="1" w:styleId="Source">
-    <w:name w:val="Source"/>
-    <w:basedOn w:val="Norml"/>
-    <w:autoRedefine/>
-    <w:pPr>
-      <w:keepNext/>
-      <w:pBdr>
-        <w:top w:val="single" w:sz="8" w:space="1" w:color="auto"/>
-        <w:left w:val="single" w:sz="8" w:space="4" w:color="auto"/>
-        <w:bottom w:val="single" w:sz="8" w:space="1" w:color="auto"/>
-        <w:right w:val="single" w:sz="8" w:space="4" w:color="auto"/>
-      </w:pBdr>
-      <w:shd w:val="clear" w:color="auto" w:fill="D9D9D9"/>
-      <w:spacing w:line="240" w:lineRule="auto"/>
-      <w:ind w:firstLine="0"/>
-    </w:pPr>
-    <w:rPr>
-      <w:rFonts w:ascii="Courier New" w:hAnsi="Courier New"/>
-      <w:noProof/>
-      <w:sz w:val="20"/>
-    </w:rPr>
-  </w:style>
-  <w:style w:type="character" w:styleId="Lbjegyzet-hivatkozs">
-    <w:name w:val="footnote reference"/>
-    <w:semiHidden/>
-    <w:rsid w:val="00B50CAA"/>
-    <w:rPr>
-      <w:vertAlign w:val="superscript"/>
-    </w:rPr>
-  </w:style>
-  <w:style w:type="paragraph" w:styleId="Buborkszveg">
-    <w:name w:val="Balloon Text"/>
-    <w:basedOn w:val="Norml"/>
-    <w:link w:val="BuborkszvegChar"/>
-    <w:rsid w:val="00350AEC"/>
-    <w:pPr>
-      <w:spacing w:line="240" w:lineRule="auto"/>
-    </w:pPr>
-    <w:rPr>
-      <w:rFonts w:ascii="Tahoma" w:hAnsi="Tahoma" w:cs="Tahoma"/>
-      <w:sz w:val="16"/>
-      <w:szCs w:val="16"/>
-    </w:rPr>
-  </w:style>
-  <w:style w:type="character" w:customStyle="1" w:styleId="BuborkszvegChar">
-    <w:name w:val="Buborékszöveg Char"/>
-    <w:link w:val="Buborkszveg"/>
-    <w:rsid w:val="00350AEC"/>
-    <w:rPr>
-      <w:rFonts w:ascii="Tahoma" w:hAnsi="Tahoma" w:cs="Tahoma"/>
-      <w:sz w:val="16"/>
-      <w:szCs w:val="16"/>
-      <w:lang w:val="en-US" w:eastAsia="en-US"/>
-    </w:rPr>
-  </w:style>
-  <w:style w:type="numbering" w:customStyle="1" w:styleId="tmutat-felsorols">
-    <w:name w:val="Útmutató - felsorolás"/>
-    <w:basedOn w:val="Nemlista"/>
-    <w:rsid w:val="000062F4"/>
-    <w:pPr>
-      <w:numPr>
-        <w:numId w:val="3"/>
-      </w:numPr>
-    </w:pPr>
-  </w:style>
-  <w:style w:type="paragraph" w:customStyle="1" w:styleId="tmutat">
-    <w:name w:val="Útmutató"/>
-    <w:basedOn w:val="Norml"/>
-    <w:rsid w:val="00267677"/>
-    <w:pPr>
-      <w:spacing w:line="240" w:lineRule="auto"/>
-      <w:ind w:firstLine="0"/>
-    </w:pPr>
-    <w:rPr>
-      <w:sz w:val="21"/>
-      <w:szCs w:val="22"/>
-    </w:rPr>
-  </w:style>
-  <w:style w:type="character" w:customStyle="1" w:styleId="SzvegtrzsChar">
-    <w:name w:val="Szövegtörzs Char"/>
-    <w:link w:val="Szvegtrzs"/>
-    <w:rsid w:val="0090541F"/>
-    <w:rPr>
-      <w:sz w:val="24"/>
-      <w:szCs w:val="24"/>
-      <w:lang w:eastAsia="en-US"/>
-    </w:rPr>
-  </w:style>
-  <w:style w:type="paragraph" w:customStyle="1" w:styleId="tmutatcm">
-    <w:name w:val="Útmutató cím"/>
-    <w:basedOn w:val="tmutat"/>
-    <w:rsid w:val="0090541F"/>
-    <w:pPr>
-      <w:jc w:val="center"/>
-    </w:pPr>
-    <w:rPr>
-      <w:b/>
-      <w:sz w:val="24"/>
-    </w:rPr>
-  </w:style>
-  <w:style w:type="numbering" w:customStyle="1" w:styleId="tmutatfelsorols">
-    <w:name w:val="Útmutató felsorolás"/>
-    <w:basedOn w:val="Nemlista"/>
-    <w:rsid w:val="003A4CDB"/>
-    <w:pPr>
-      <w:numPr>
-        <w:numId w:val="4"/>
-      </w:numPr>
-    </w:pPr>
-  </w:style>
-  <w:style w:type="numbering" w:customStyle="1" w:styleId="StyleOutlinenumberedSymbolsymbol11ptBoldLeft0cm">
-    <w:name w:val="Style Outline numbered Symbol (symbol) 11 pt Bold Left:  0 cm ..."/>
-    <w:basedOn w:val="Nemlista"/>
-    <w:rsid w:val="003A4CDB"/>
-    <w:pPr>
-      <w:numPr>
-        <w:numId w:val="5"/>
-      </w:numPr>
-    </w:pPr>
-  </w:style>
-  <w:style w:type="numbering" w:customStyle="1" w:styleId="StyleOutlinenumberedSymbolsymbol11ptBoldLeft0cm1">
-    <w:name w:val="Style Outline numbered Symbol (symbol) 11 pt Bold Left:  0 cm ...1"/>
-    <w:basedOn w:val="Nemlista"/>
-    <w:rsid w:val="003A4CDB"/>
-    <w:pPr>
-      <w:numPr>
-        <w:numId w:val="6"/>
-      </w:numPr>
-    </w:pPr>
-  </w:style>
-  <w:style w:type="paragraph" w:customStyle="1" w:styleId="Nyilatkozatszveg">
-    <w:name w:val="Nyilatkozat szöveg"/>
-    <w:basedOn w:val="Norml"/>
-    <w:rsid w:val="00854BDC"/>
-    <w:pPr>
-      <w:ind w:firstLine="0"/>
-    </w:pPr>
-  </w:style>
-  <w:style w:type="paragraph" w:customStyle="1" w:styleId="Nyilatkozatalrs">
-    <w:name w:val="Nyilatkozat aláírás"/>
-    <w:basedOn w:val="Nyilatkozatszveg"/>
-    <w:rsid w:val="00854BDC"/>
-    <w:pPr>
-      <w:tabs>
-        <w:tab w:val="center" w:pos="6237"/>
-      </w:tabs>
-      <w:spacing w:after="0" w:line="240" w:lineRule="auto"/>
-      <w:ind w:left="3686"/>
-    </w:pPr>
-    <w:rPr>
-      <w:noProof/>
-    </w:rPr>
-  </w:style>
-  <w:style w:type="paragraph" w:customStyle="1" w:styleId="Cmlaplog">
-    <w:name w:val="Címlap logó"/>
-    <w:basedOn w:val="Norml"/>
-    <w:rsid w:val="00D429F2"/>
-    <w:pPr>
-      <w:ind w:firstLine="0"/>
-      <w:jc w:val="center"/>
-    </w:pPr>
-    <w:rPr>
-      <w:szCs w:val="20"/>
-    </w:rPr>
-  </w:style>
-  <w:style w:type="paragraph" w:customStyle="1" w:styleId="Cmlapkarstanszk">
-    <w:name w:val="Címlap kar és tanszék"/>
-    <w:basedOn w:val="Norml"/>
-    <w:rsid w:val="00171054"/>
-    <w:pPr>
-      <w:spacing w:after="0" w:line="240" w:lineRule="auto"/>
-      <w:ind w:firstLine="0"/>
-      <w:jc w:val="center"/>
-    </w:pPr>
-    <w:rPr>
-      <w:szCs w:val="20"/>
-    </w:rPr>
-  </w:style>
-  <w:style w:type="paragraph" w:customStyle="1" w:styleId="Cmlapegyetem">
-    <w:name w:val="Címlap egyetem"/>
-    <w:basedOn w:val="Norml"/>
-    <w:rsid w:val="00171054"/>
-    <w:pPr>
-      <w:spacing w:before="120" w:after="0" w:line="240" w:lineRule="auto"/>
-      <w:ind w:firstLine="0"/>
-      <w:jc w:val="center"/>
-    </w:pPr>
-    <w:rPr>
-      <w:b/>
-      <w:bCs/>
-      <w:szCs w:val="20"/>
-    </w:rPr>
-  </w:style>
-  <w:style w:type="numbering" w:customStyle="1" w:styleId="tmutatszmozottlista">
-    <w:name w:val="Útmutató számozott lista"/>
-    <w:basedOn w:val="Nemlista"/>
-    <w:rsid w:val="00D429F2"/>
-    <w:pPr>
-      <w:numPr>
-        <w:numId w:val="7"/>
-      </w:numPr>
-    </w:pPr>
-  </w:style>
-  <w:style w:type="numbering" w:customStyle="1" w:styleId="Irodalomjegyzkttel">
-    <w:name w:val="Irodalomjegyzék tétel"/>
-    <w:basedOn w:val="Nemlista"/>
-    <w:rsid w:val="006F512E"/>
-    <w:pPr>
-      <w:numPr>
-        <w:numId w:val="9"/>
-      </w:numPr>
-    </w:pPr>
-  </w:style>
-  <w:style w:type="character" w:customStyle="1" w:styleId="tmutatkiemels">
-    <w:name w:val="Útmutató kiemelés"/>
-    <w:rsid w:val="006F512E"/>
-    <w:rPr>
-      <w:b/>
-      <w:bCs/>
-    </w:rPr>
-  </w:style>
-  <w:style w:type="character" w:customStyle="1" w:styleId="tmutatfontos">
-    <w:name w:val="Útmutató fontos"/>
-    <w:rsid w:val="006F512E"/>
-    <w:rPr>
-      <w:b/>
-      <w:u w:val="single"/>
-    </w:rPr>
-  </w:style>
-  <w:style w:type="character" w:customStyle="1" w:styleId="Irodalomjegyzkforrs">
-    <w:name w:val="Irodalomjegyzék forrás"/>
-    <w:qFormat/>
-    <w:rsid w:val="006F512E"/>
-    <w:rPr>
-      <w:i/>
-    </w:rPr>
-  </w:style>
-  <w:style w:type="numbering" w:customStyle="1" w:styleId="tmutatlista">
-    <w:name w:val="Útmutató lista"/>
-    <w:basedOn w:val="Nemlista"/>
-    <w:rsid w:val="00267677"/>
-    <w:pPr>
-      <w:numPr>
-        <w:numId w:val="11"/>
-      </w:numPr>
-    </w:pPr>
-  </w:style>
-  <w:style w:type="character" w:styleId="Knyvcme">
-    <w:name w:val="Book Title"/>
-    <w:uiPriority w:val="33"/>
-    <w:rsid w:val="003F5425"/>
-    <w:rPr>
-      <w:b/>
-      <w:bCs/>
-      <w:smallCaps/>
-      <w:spacing w:val="5"/>
-    </w:rPr>
-  </w:style>
-  <w:style w:type="paragraph" w:styleId="Kiemeltidzet">
-    <w:name w:val="Intense Quote"/>
-    <w:basedOn w:val="Norml"/>
-    <w:next w:val="Norml"/>
-    <w:link w:val="KiemeltidzetChar"/>
-    <w:uiPriority w:val="30"/>
-    <w:rsid w:val="003F5425"/>
-    <w:pPr>
-      <w:pBdr>
-        <w:bottom w:val="single" w:sz="4" w:space="4" w:color="4F81BD"/>
-      </w:pBdr>
-      <w:spacing w:before="200" w:after="280"/>
-      <w:ind w:left="936" w:right="936"/>
-    </w:pPr>
-    <w:rPr>
-      <w:b/>
-      <w:bCs/>
-      <w:i/>
-      <w:iCs/>
-      <w:color w:val="4F81BD"/>
-    </w:rPr>
-  </w:style>
-  <w:style w:type="character" w:customStyle="1" w:styleId="KiemeltidzetChar">
-    <w:name w:val="Kiemelt idézet Char"/>
-    <w:link w:val="Kiemeltidzet"/>
-    <w:uiPriority w:val="30"/>
-    <w:rsid w:val="003F5425"/>
-    <w:rPr>
-      <w:b/>
-      <w:bCs/>
-      <w:i/>
-      <w:iCs/>
-      <w:color w:val="4F81BD"/>
-      <w:sz w:val="24"/>
-      <w:szCs w:val="24"/>
-      <w:lang w:eastAsia="en-US"/>
-    </w:rPr>
-  </w:style>
-  <w:style w:type="character" w:styleId="Ershivatkozs">
-    <w:name w:val="Intense Reference"/>
-    <w:uiPriority w:val="32"/>
-    <w:rsid w:val="003F5425"/>
-    <w:rPr>
-      <w:b/>
-      <w:bCs/>
-      <w:smallCaps/>
-      <w:color w:val="C0504D"/>
-      <w:spacing w:val="5"/>
-      <w:u w:val="single"/>
-    </w:rPr>
-  </w:style>
-  <w:style w:type="character" w:styleId="Finomhivatkozs">
-    <w:name w:val="Subtle Reference"/>
-    <w:uiPriority w:val="31"/>
-    <w:rsid w:val="003F5425"/>
-    <w:rPr>
-      <w:smallCaps/>
-      <w:color w:val="C0504D"/>
-      <w:u w:val="single"/>
-    </w:rPr>
-  </w:style>
-  <w:style w:type="paragraph" w:styleId="Listaszerbekezds">
-    <w:name w:val="List Paragraph"/>
-    <w:basedOn w:val="Norml"/>
-    <w:uiPriority w:val="34"/>
-    <w:rsid w:val="003F5425"/>
-    <w:pPr>
-      <w:ind w:left="708"/>
-    </w:pPr>
-  </w:style>
-  <w:style w:type="character" w:styleId="Kiemels">
-    <w:name w:val="Emphasis"/>
-    <w:qFormat/>
-    <w:rsid w:val="003F5425"/>
-    <w:rPr>
-      <w:i/>
-      <w:iCs/>
-    </w:rPr>
-  </w:style>
-  <w:style w:type="character" w:styleId="Finomkiemels">
-    <w:name w:val="Subtle Emphasis"/>
-    <w:uiPriority w:val="19"/>
-    <w:rsid w:val="003F5425"/>
-    <w:rPr>
-      <w:i/>
-      <w:iCs/>
-      <w:color w:val="808080"/>
-    </w:rPr>
-  </w:style>
-  <w:style w:type="character" w:styleId="Ershangslyozs">
+  <w:style w:type="character" w:styleId="Erskiemels">
     <w:name w:val="Intense Emphasis"/>
     <w:uiPriority w:val="21"/>
     <w:rsid w:val="003F5425"/>
@@ -17737,7 +16763,7 @@
   <a:extraClrSchemeLst/>
   <a:extLst>
     <a:ext uri="{05A4C25C-085E-4340-85A3-A5531E510DB2}">
-      <thm15:themeFamily xmlns="" xmlns:thm15="http://schemas.microsoft.com/office/thememl/2012/main" name="Office Theme" id="{62F939B6-93AF-4DB8-9C6B-D6C7DFDC589F}" vid="{4A3C46E8-61CC-4603-A589-7422A47A8E4A}"/>
+      <thm15:themeFamily xmlns:thm15="http://schemas.microsoft.com/office/thememl/2012/main" name="Office Theme" id="{62F939B6-93AF-4DB8-9C6B-D6C7DFDC589F}" vid="{4A3C46E8-61CC-4603-A589-7422A47A8E4A}"/>
     </a:ext>
   </a:extLst>
 </a:theme>

</xml_diff>